<commit_message>
Update IT Technologies Cybersecurity
Making it sound better
</commit_message>
<xml_diff>
--- a/Assignment 2 Resources/IT_Techologyies_Cyber Security_Draft.docx
+++ b/Assignment 2 Resources/IT_Techologyies_Cyber Security_Draft.docx
@@ -1,6 +1,6 @@
 
 <file path=word/document.xml><?xml version="1.0" encoding="utf-8"?>
-<w:document xmlns:wpc="http://schemas.microsoft.com/office/word/2010/wordprocessingCanvas" xmlns:cx="http://schemas.microsoft.com/office/drawing/2014/chartex" xmlns:cx1="http://schemas.microsoft.com/office/drawing/2015/9/8/chartex" xmlns:cx2="http://schemas.microsoft.com/office/drawing/2015/10/21/chartex" xmlns:cx3="http://schemas.microsoft.com/office/drawing/2016/5/9/chartex" xmlns:cx4="http://schemas.microsoft.com/office/drawing/2016/5/10/chartex" xmlns:cx5="http://schemas.microsoft.com/office/drawing/2016/5/11/chartex" xmlns:cx6="http://schemas.microsoft.com/office/drawing/2016/5/12/chartex" xmlns:cx7="http://schemas.microsoft.com/office/drawing/2016/5/13/chartex" xmlns:cx8="http://schemas.microsoft.com/office/drawing/2016/5/14/chartex" xmlns:mc="http://schemas.openxmlformats.org/markup-compatibility/2006" xmlns:aink="http://schemas.microsoft.com/office/drawing/2016/ink" xmlns:am3d="http://schemas.microsoft.com/office/drawing/2017/model3d" xmlns:o="urn:schemas-microsoft-com:office:office" xmlns:r="http://schemas.openxmlformats.org/officeDocument/2006/relationships" xmlns:m="http://schemas.openxmlformats.org/officeDocument/2006/math" xmlns:v="urn:schemas-microsoft-com:vml" xmlns:wp14="http://schemas.microsoft.com/office/word/2010/wordprocessingDrawing" xmlns:wp="http://schemas.openxmlformats.org/drawingml/2006/wordprocessingDrawing" xmlns:w10="urn:schemas-microsoft-com:office:word" xmlns:w="http://schemas.openxmlformats.org/wordprocessingml/2006/main" xmlns:w14="http://schemas.microsoft.com/office/word/2010/wordml" xmlns:w15="http://schemas.microsoft.com/office/word/2012/wordml" xmlns:w16cex="http://schemas.microsoft.com/office/word/2018/wordml/cex" xmlns:w16cid="http://schemas.microsoft.com/office/word/2016/wordml/cid" xmlns:w16="http://schemas.microsoft.com/office/word/2018/wordml" xmlns:w16se="http://schemas.microsoft.com/office/word/2015/wordml/symex" xmlns:wpg="http://schemas.microsoft.com/office/word/2010/wordprocessingGroup" xmlns:wpi="http://schemas.microsoft.com/office/word/2010/wordprocessingInk" xmlns:wne="http://schemas.microsoft.com/office/word/2006/wordml" xmlns:wps="http://schemas.microsoft.com/office/word/2010/wordprocessingShape" mc:Ignorable="w14 w15 w16se w16cid w16 w16cex wp14">
+<w:document xmlns:wpc="http://schemas.microsoft.com/office/word/2010/wordprocessingCanvas" xmlns:cx="http://schemas.microsoft.com/office/drawing/2014/chartex" xmlns:cx1="http://schemas.microsoft.com/office/drawing/2015/9/8/chartex" xmlns:cx2="http://schemas.microsoft.com/office/drawing/2015/10/21/chartex" xmlns:cx3="http://schemas.microsoft.com/office/drawing/2016/5/9/chartex" xmlns:cx4="http://schemas.microsoft.com/office/drawing/2016/5/10/chartex" xmlns:cx5="http://schemas.microsoft.com/office/drawing/2016/5/11/chartex" xmlns:cx6="http://schemas.microsoft.com/office/drawing/2016/5/12/chartex" xmlns:cx7="http://schemas.microsoft.com/office/drawing/2016/5/13/chartex" xmlns:cx8="http://schemas.microsoft.com/office/drawing/2016/5/14/chartex" xmlns:mc="http://schemas.openxmlformats.org/markup-compatibility/2006" xmlns:aink="http://schemas.microsoft.com/office/drawing/2016/ink" xmlns:am3d="http://schemas.microsoft.com/office/drawing/2017/model3d" xmlns:o="urn:schemas-microsoft-com:office:office" xmlns:r="http://schemas.openxmlformats.org/officeDocument/2006/relationships" xmlns:m="http://schemas.openxmlformats.org/officeDocument/2006/math" xmlns:v="urn:schemas-microsoft-com:vml" xmlns:wp14="http://schemas.microsoft.com/office/word/2010/wordprocessingDrawing" xmlns:wp="http://schemas.openxmlformats.org/drawingml/2006/wordprocessingDrawing" xmlns:w10="urn:schemas-microsoft-com:office:word" xmlns:w="http://schemas.openxmlformats.org/wordprocessingml/2006/main" xmlns:w14="http://schemas.microsoft.com/office/word/2010/wordml" xmlns:w15="http://schemas.microsoft.com/office/word/2012/wordml" xmlns:w16cex="http://schemas.microsoft.com/office/word/2018/wordml/cex" xmlns:w16cid="http://schemas.microsoft.com/office/word/2016/wordml/cid" xmlns:w16="http://schemas.microsoft.com/office/word/2018/wordml" xmlns:w16sdtdh="http://schemas.microsoft.com/office/word/2020/wordml/sdtdatahash" xmlns:w16se="http://schemas.microsoft.com/office/word/2015/wordml/symex" xmlns:wpg="http://schemas.microsoft.com/office/word/2010/wordprocessingGroup" xmlns:wpi="http://schemas.microsoft.com/office/word/2010/wordprocessingInk" xmlns:wne="http://schemas.microsoft.com/office/word/2006/wordml" xmlns:wps="http://schemas.microsoft.com/office/word/2010/wordprocessingShape" mc:Ignorable="w14 w15 w16se w16cid w16 w16cex w16sdtdh wp14">
   <w:body>
     <w:p>
       <w:pPr>
@@ -8,7 +8,7 @@
         <w:spacing w:before="0" w:beforeAutospacing="0" w:after="0" w:afterAutospacing="0"/>
         <w:textAlignment w:val="baseline"/>
         <w:rPr>
-          <w:rFonts w:ascii="Segoe UI" w:hAnsi="Segoe UI" w:cs="Segoe UI"/>
+          <w:rFonts w:asciiTheme="minorHAnsi" w:hAnsiTheme="minorHAnsi" w:cstheme="minorHAnsi"/>
           <w:sz w:val="18"/>
           <w:szCs w:val="18"/>
           <w:lang w:val="en-GB"/>
@@ -17,7 +17,7 @@
       <w:r>
         <w:rPr>
           <w:rStyle w:val="normaltextrun"/>
-          <w:rFonts w:ascii="Comic Sans MS" w:hAnsi="Comic Sans MS" w:cs="Segoe UI"/>
+          <w:rFonts w:asciiTheme="minorHAnsi" w:hAnsiTheme="minorHAnsi" w:cstheme="minorHAnsi"/>
           <w:b/>
           <w:bCs/>
           <w:i/>
@@ -31,7 +31,7 @@
       <w:r>
         <w:rPr>
           <w:rStyle w:val="eop"/>
-          <w:rFonts w:ascii="Comic Sans MS" w:hAnsi="Comic Sans MS" w:cs="Segoe UI"/>
+          <w:rFonts w:asciiTheme="minorHAnsi" w:hAnsiTheme="minorHAnsi" w:cstheme="minorHAnsi"/>
           <w:sz w:val="28"/>
           <w:szCs w:val="28"/>
           <w:lang w:val="en-GB"/>
@@ -45,16 +45,16 @@
         <w:spacing w:before="0" w:beforeAutospacing="0" w:after="0" w:afterAutospacing="0"/>
         <w:textAlignment w:val="baseline"/>
         <w:rPr>
-          <w:rFonts w:ascii="Segoe UI" w:hAnsi="Segoe UI" w:cs="Segoe UI"/>
-          <w:sz w:val="20"/>
-          <w:szCs w:val="20"/>
-          <w:lang w:val="en-GB"/>
-        </w:rPr>
-      </w:pPr>
-      <w:r>
-        <w:rPr>
-          <w:rStyle w:val="normaltextrun"/>
-          <w:rFonts w:ascii="Calibri" w:hAnsi="Calibri" w:cs="Calibri"/>
+          <w:rFonts w:asciiTheme="minorHAnsi" w:hAnsiTheme="minorHAnsi" w:cstheme="minorHAnsi"/>
+          <w:sz w:val="20"/>
+          <w:szCs w:val="20"/>
+          <w:lang w:val="en-GB"/>
+        </w:rPr>
+      </w:pPr>
+      <w:r>
+        <w:rPr>
+          <w:rStyle w:val="normaltextrun"/>
+          <w:rFonts w:asciiTheme="minorHAnsi" w:hAnsiTheme="minorHAnsi" w:cstheme="minorHAnsi"/>
           <w:b/>
           <w:bCs/>
         </w:rPr>
@@ -63,14 +63,14 @@
       <w:r>
         <w:rPr>
           <w:rStyle w:val="scxo161149995"/>
-          <w:rFonts w:ascii="Calibri" w:hAnsi="Calibri" w:cs="Calibri"/>
+          <w:rFonts w:asciiTheme="minorHAnsi" w:hAnsiTheme="minorHAnsi" w:cstheme="minorHAnsi"/>
           <w:lang w:val="en-GB"/>
         </w:rPr>
         <w:t> </w:t>
       </w:r>
       <w:r>
         <w:rPr>
-          <w:rFonts w:ascii="Calibri" w:hAnsi="Calibri" w:cs="Calibri"/>
+          <w:rFonts w:asciiTheme="minorHAnsi" w:hAnsiTheme="minorHAnsi" w:cstheme="minorHAnsi"/>
           <w:lang w:val="en-GB"/>
         </w:rPr>
         <w:br/>
@@ -78,22 +78,103 @@
       <w:r>
         <w:rPr>
           <w:rStyle w:val="normaltextrun"/>
-          <w:rFonts w:ascii="Calibri" w:hAnsi="Calibri" w:cs="Calibri"/>
-          <w:sz w:val="22"/>
-          <w:szCs w:val="22"/>
-        </w:rPr>
-        <w:t>As of now, cyber security is the go-to for safety measures when browsing the internet, but one thing to keep in mind while browsing is that its rather easy to fall victim to cases such as Credential stuffing, Spear phishing and Ransomwares if you are not careful. All of these cases involve stealing or hacking into an account and taking sensitive information for their own benefit.</w:t>
+          <w:rFonts w:asciiTheme="minorHAnsi" w:hAnsiTheme="minorHAnsi" w:cstheme="minorHAnsi"/>
+          <w:sz w:val="20"/>
+          <w:szCs w:val="20"/>
+        </w:rPr>
+        <w:t xml:space="preserve">As of now, cyber security is the go-to for safety measures when browsing the internet, but one thing to keep in mind while browsing </w:t>
+      </w:r>
+      <w:r>
+        <w:rPr>
+          <w:rStyle w:val="normaltextrun"/>
+          <w:rFonts w:asciiTheme="minorHAnsi" w:hAnsiTheme="minorHAnsi" w:cstheme="minorHAnsi"/>
+          <w:sz w:val="20"/>
+          <w:szCs w:val="20"/>
+        </w:rPr>
+        <w:t xml:space="preserve">the internet </w:t>
+      </w:r>
+      <w:r>
+        <w:rPr>
+          <w:rStyle w:val="normaltextrun"/>
+          <w:rFonts w:asciiTheme="minorHAnsi" w:hAnsiTheme="minorHAnsi" w:cstheme="minorHAnsi"/>
+          <w:sz w:val="20"/>
+          <w:szCs w:val="20"/>
+        </w:rPr>
+        <w:t>is that its rather easy to fall victim to cases such as Credential stuffing, Spear phishing and Ransomwares if you are not careful. All of these cases involve stealing or hacking into an account and taking sensitive information for their own benefit.</w:t>
       </w:r>
       <w:r>
         <w:rPr>
           <w:rStyle w:val="eop"/>
-          <w:rFonts w:ascii="Calibri" w:hAnsi="Calibri" w:cs="Calibri"/>
-          <w:sz w:val="22"/>
-          <w:szCs w:val="22"/>
+          <w:rFonts w:asciiTheme="minorHAnsi" w:hAnsiTheme="minorHAnsi" w:cstheme="minorHAnsi"/>
+          <w:sz w:val="20"/>
+          <w:szCs w:val="20"/>
           <w:lang w:val="en-GB"/>
         </w:rPr>
         <w:t> </w:t>
       </w:r>
+      <w:sdt>
+        <w:sdtPr>
+          <w:rPr>
+            <w:rStyle w:val="eop"/>
+            <w:rFonts w:asciiTheme="minorHAnsi" w:hAnsiTheme="minorHAnsi" w:cstheme="minorHAnsi"/>
+            <w:sz w:val="20"/>
+            <w:szCs w:val="20"/>
+            <w:lang w:val="en-GB"/>
+          </w:rPr>
+          <w:id w:val="-1261217539"/>
+          <w:citation/>
+        </w:sdtPr>
+        <w:sdtContent>
+          <w:r>
+            <w:rPr>
+              <w:rStyle w:val="eop"/>
+              <w:rFonts w:asciiTheme="minorHAnsi" w:hAnsiTheme="minorHAnsi" w:cstheme="minorHAnsi"/>
+              <w:sz w:val="20"/>
+              <w:szCs w:val="20"/>
+              <w:lang w:val="en-GB"/>
+            </w:rPr>
+            <w:fldChar w:fldCharType="begin"/>
+          </w:r>
+          <w:r>
+            <w:rPr>
+              <w:rStyle w:val="eop"/>
+              <w:rFonts w:asciiTheme="minorHAnsi" w:hAnsiTheme="minorHAnsi" w:cstheme="minorHAnsi"/>
+              <w:sz w:val="20"/>
+              <w:szCs w:val="20"/>
+            </w:rPr>
+            <w:instrText xml:space="preserve"> CITATION Mar20 \l 1033 </w:instrText>
+          </w:r>
+          <w:r>
+            <w:rPr>
+              <w:rStyle w:val="eop"/>
+              <w:rFonts w:asciiTheme="minorHAnsi" w:hAnsiTheme="minorHAnsi" w:cstheme="minorHAnsi"/>
+              <w:sz w:val="20"/>
+              <w:szCs w:val="20"/>
+              <w:lang w:val="en-GB"/>
+            </w:rPr>
+            <w:fldChar w:fldCharType="separate"/>
+          </w:r>
+          <w:r>
+            <w:rPr>
+              <w:rFonts w:asciiTheme="minorHAnsi" w:hAnsiTheme="minorHAnsi" w:cstheme="minorHAnsi"/>
+              <w:noProof/>
+              <w:sz w:val="20"/>
+              <w:szCs w:val="20"/>
+            </w:rPr>
+            <w:t>(Whitehead, 2020)</w:t>
+          </w:r>
+          <w:r>
+            <w:rPr>
+              <w:rStyle w:val="eop"/>
+              <w:rFonts w:asciiTheme="minorHAnsi" w:hAnsiTheme="minorHAnsi" w:cstheme="minorHAnsi"/>
+              <w:sz w:val="20"/>
+              <w:szCs w:val="20"/>
+              <w:lang w:val="en-GB"/>
+            </w:rPr>
+            <w:fldChar w:fldCharType="end"/>
+          </w:r>
+        </w:sdtContent>
+      </w:sdt>
     </w:p>
     <w:p>
       <w:pPr>
@@ -101,32 +182,98 @@
         <w:spacing w:before="0" w:beforeAutospacing="0" w:after="0" w:afterAutospacing="0"/>
         <w:textAlignment w:val="baseline"/>
         <w:rPr>
+          <w:rFonts w:asciiTheme="minorHAnsi" w:hAnsiTheme="minorHAnsi" w:cstheme="minorHAnsi"/>
+          <w:sz w:val="20"/>
+          <w:szCs w:val="20"/>
+          <w:lang w:val="en-GB"/>
+        </w:rPr>
+      </w:pPr>
+      <w:r>
+        <w:rPr>
+          <w:rStyle w:val="normaltextrun"/>
+          <w:rFonts w:asciiTheme="minorHAnsi" w:hAnsiTheme="minorHAnsi" w:cstheme="minorHAnsi"/>
+          <w:sz w:val="20"/>
+          <w:szCs w:val="20"/>
+        </w:rPr>
+        <w:t>Ever since the covid-19 outbreak in 2020, the number of data breaches increased significantly due to malicious hacking. With the number of people working from home increasing it is no surprise that the types of incidents that happened changed and not for the better. Data breaches were doubling, and ransomwares were on the decline compared to previous years. Because of this, citizens and industries had to be flexible in terms of online safety, otherwise they risk getting their sensitive information taken by hackers.</w:t>
+      </w:r>
+      <w:r>
+        <w:rPr>
           <w:rStyle w:val="eop"/>
-          <w:rFonts w:ascii="Calibri" w:hAnsi="Calibri" w:cs="Calibri"/>
-          <w:sz w:val="22"/>
-          <w:szCs w:val="22"/>
-          <w:lang w:val="en-GB"/>
-        </w:rPr>
-      </w:pPr>
-      <w:r>
-        <w:rPr>
-          <w:rStyle w:val="normaltextrun"/>
-          <w:rFonts w:ascii="Calibri" w:hAnsi="Calibri" w:cs="Calibri"/>
-          <w:sz w:val="22"/>
-          <w:szCs w:val="22"/>
-        </w:rPr>
-        <w:t>Ever since the covid-19 outbreak in 2020, the number of data breaches increased significantly due to malicious hacking. With the number of people working from home increasing it is no surprise that the types of incidents that happened changed and not for the better. Data breaches were doubling, and ransomwares were on the decline compared to previous years. Because of this, citizens and industries had to be flexible in terms of online safety, otherwise they risk getting their sensitive information taken by hackers.</w:t>
-      </w:r>
-      <w:r>
-        <w:rPr>
-          <w:rStyle w:val="eop"/>
-          <w:rFonts w:ascii="Calibri" w:hAnsi="Calibri" w:cs="Calibri"/>
-          <w:sz w:val="22"/>
-          <w:szCs w:val="22"/>
+          <w:rFonts w:asciiTheme="minorHAnsi" w:hAnsiTheme="minorHAnsi" w:cstheme="minorHAnsi"/>
+          <w:sz w:val="20"/>
+          <w:szCs w:val="20"/>
           <w:lang w:val="en-GB"/>
         </w:rPr>
         <w:t> </w:t>
       </w:r>
+      <w:r>
+        <w:rPr>
+          <w:rFonts w:asciiTheme="minorHAnsi" w:hAnsiTheme="minorHAnsi" w:cstheme="minorHAnsi"/>
+          <w:sz w:val="20"/>
+          <w:szCs w:val="20"/>
+          <w:lang w:val="en-GB"/>
+        </w:rPr>
+        <w:t xml:space="preserve"> </w:t>
+      </w:r>
+      <w:sdt>
+        <w:sdtPr>
+          <w:rPr>
+            <w:rFonts w:asciiTheme="minorHAnsi" w:hAnsiTheme="minorHAnsi" w:cstheme="minorHAnsi"/>
+            <w:sz w:val="20"/>
+            <w:szCs w:val="20"/>
+            <w:lang w:val="en-GB"/>
+          </w:rPr>
+          <w:id w:val="-624076758"/>
+          <w:citation/>
+        </w:sdtPr>
+        <w:sdtContent>
+          <w:r>
+            <w:rPr>
+              <w:rFonts w:asciiTheme="minorHAnsi" w:hAnsiTheme="minorHAnsi" w:cstheme="minorHAnsi"/>
+              <w:sz w:val="20"/>
+              <w:szCs w:val="20"/>
+              <w:lang w:val="en-GB"/>
+            </w:rPr>
+            <w:fldChar w:fldCharType="begin"/>
+          </w:r>
+          <w:r>
+            <w:rPr>
+              <w:rFonts w:asciiTheme="minorHAnsi" w:hAnsiTheme="minorHAnsi" w:cstheme="minorHAnsi"/>
+              <w:sz w:val="20"/>
+              <w:szCs w:val="20"/>
+            </w:rPr>
+            <w:instrText xml:space="preserve"> CITATION Aka21 \l 1033 </w:instrText>
+          </w:r>
+          <w:r>
+            <w:rPr>
+              <w:rFonts w:asciiTheme="minorHAnsi" w:hAnsiTheme="minorHAnsi" w:cstheme="minorHAnsi"/>
+              <w:sz w:val="20"/>
+              <w:szCs w:val="20"/>
+              <w:lang w:val="en-GB"/>
+            </w:rPr>
+            <w:fldChar w:fldCharType="separate"/>
+          </w:r>
+          <w:r>
+            <w:rPr>
+              <w:rFonts w:asciiTheme="minorHAnsi" w:hAnsiTheme="minorHAnsi" w:cstheme="minorHAnsi"/>
+              <w:noProof/>
+              <w:sz w:val="20"/>
+              <w:szCs w:val="20"/>
+            </w:rPr>
+            <w:t xml:space="preserve"> (Akamai, 2021)</w:t>
+          </w:r>
+          <w:r>
+            <w:rPr>
+              <w:rFonts w:asciiTheme="minorHAnsi" w:hAnsiTheme="minorHAnsi" w:cstheme="minorHAnsi"/>
+              <w:sz w:val="20"/>
+              <w:szCs w:val="20"/>
+              <w:lang w:val="en-GB"/>
+            </w:rPr>
+            <w:fldChar w:fldCharType="end"/>
+          </w:r>
+        </w:sdtContent>
+      </w:sdt>
     </w:p>
     <w:p>
       <w:pPr>
@@ -134,7 +281,7 @@
         <w:spacing w:before="0" w:beforeAutospacing="0" w:after="0" w:afterAutospacing="0"/>
         <w:textAlignment w:val="baseline"/>
         <w:rPr>
-          <w:rFonts w:ascii="Segoe UI" w:hAnsi="Segoe UI" w:cs="Segoe UI"/>
+          <w:rFonts w:asciiTheme="minorHAnsi" w:hAnsiTheme="minorHAnsi" w:cstheme="minorHAnsi"/>
           <w:sz w:val="20"/>
           <w:szCs w:val="20"/>
           <w:lang w:val="en-GB"/>
@@ -147,16 +294,16 @@
         <w:spacing w:before="0" w:beforeAutospacing="0" w:after="0" w:afterAutospacing="0"/>
         <w:textAlignment w:val="baseline"/>
         <w:rPr>
-          <w:rFonts w:ascii="Segoe UI" w:hAnsi="Segoe UI" w:cs="Segoe UI"/>
-          <w:sz w:val="20"/>
-          <w:szCs w:val="20"/>
-          <w:lang w:val="en-GB"/>
-        </w:rPr>
-      </w:pPr>
-      <w:r>
-        <w:rPr>
-          <w:rStyle w:val="normaltextrun"/>
-          <w:rFonts w:ascii="Calibri" w:hAnsi="Calibri" w:cs="Calibri"/>
+          <w:rFonts w:asciiTheme="minorHAnsi" w:hAnsiTheme="minorHAnsi" w:cstheme="minorHAnsi"/>
+          <w:sz w:val="20"/>
+          <w:szCs w:val="20"/>
+          <w:lang w:val="en-GB"/>
+        </w:rPr>
+      </w:pPr>
+      <w:r>
+        <w:rPr>
+          <w:rStyle w:val="normaltextrun"/>
+          <w:rFonts w:asciiTheme="minorHAnsi" w:hAnsiTheme="minorHAnsi" w:cstheme="minorHAnsi"/>
           <w:b/>
           <w:bCs/>
         </w:rPr>
@@ -165,7 +312,7 @@
       <w:r>
         <w:rPr>
           <w:rStyle w:val="eop"/>
-          <w:rFonts w:ascii="Calibri" w:hAnsi="Calibri" w:cs="Calibri"/>
+          <w:rFonts w:asciiTheme="minorHAnsi" w:hAnsiTheme="minorHAnsi" w:cstheme="minorHAnsi"/>
           <w:lang w:val="en-GB"/>
         </w:rPr>
         <w:t> </w:t>
@@ -177,31 +324,94 @@
         <w:spacing w:before="0" w:beforeAutospacing="0" w:after="0" w:afterAutospacing="0"/>
         <w:textAlignment w:val="baseline"/>
         <w:rPr>
-          <w:rFonts w:ascii="Segoe UI" w:hAnsi="Segoe UI" w:cs="Segoe UI"/>
-          <w:sz w:val="20"/>
-          <w:szCs w:val="20"/>
-          <w:lang w:val="en-GB"/>
-        </w:rPr>
-      </w:pPr>
-      <w:r>
-        <w:rPr>
-          <w:rStyle w:val="normaltextrun"/>
-          <w:rFonts w:ascii="Calibri" w:hAnsi="Calibri" w:cs="Calibri"/>
-          <w:sz w:val="22"/>
-          <w:szCs w:val="22"/>
+          <w:rFonts w:asciiTheme="minorHAnsi" w:hAnsiTheme="minorHAnsi" w:cstheme="minorHAnsi"/>
+          <w:sz w:val="20"/>
+          <w:szCs w:val="20"/>
+          <w:lang w:val="en-GB"/>
+        </w:rPr>
+      </w:pPr>
+      <w:r>
+        <w:rPr>
+          <w:rStyle w:val="normaltextrun"/>
+          <w:rFonts w:asciiTheme="minorHAnsi" w:hAnsiTheme="minorHAnsi" w:cstheme="minorHAnsi"/>
+          <w:sz w:val="20"/>
+          <w:szCs w:val="20"/>
         </w:rPr>
         <w:t>In order to be better protected, it is important to know what types of cyber security there are. Some examples would be critical infrastructure security, network security, application security, information security, cloud security, data loss prevention, and end-user education. An explanation on what each of these terms do is listed below.</w:t>
       </w:r>
       <w:r>
         <w:rPr>
           <w:rStyle w:val="eop"/>
-          <w:rFonts w:ascii="Calibri" w:hAnsi="Calibri" w:cs="Calibri"/>
-          <w:sz w:val="22"/>
-          <w:szCs w:val="22"/>
+          <w:rFonts w:asciiTheme="minorHAnsi" w:hAnsiTheme="minorHAnsi" w:cstheme="minorHAnsi"/>
+          <w:sz w:val="20"/>
+          <w:szCs w:val="20"/>
           <w:lang w:val="en-GB"/>
         </w:rPr>
         <w:t> </w:t>
       </w:r>
+      <w:sdt>
+        <w:sdtPr>
+          <w:rPr>
+            <w:rStyle w:val="eop"/>
+            <w:rFonts w:asciiTheme="minorHAnsi" w:hAnsiTheme="minorHAnsi" w:cstheme="minorHAnsi"/>
+            <w:sz w:val="20"/>
+            <w:szCs w:val="20"/>
+            <w:lang w:val="en-GB"/>
+          </w:rPr>
+          <w:id w:val="-1992710874"/>
+          <w:citation/>
+        </w:sdtPr>
+        <w:sdtContent>
+          <w:r>
+            <w:rPr>
+              <w:rStyle w:val="eop"/>
+              <w:rFonts w:asciiTheme="minorHAnsi" w:hAnsiTheme="minorHAnsi" w:cstheme="minorHAnsi"/>
+              <w:sz w:val="20"/>
+              <w:szCs w:val="20"/>
+              <w:lang w:val="en-GB"/>
+            </w:rPr>
+            <w:fldChar w:fldCharType="begin"/>
+          </w:r>
+          <w:r>
+            <w:rPr>
+              <w:rStyle w:val="eop"/>
+              <w:rFonts w:asciiTheme="minorHAnsi" w:hAnsiTheme="minorHAnsi" w:cstheme="minorHAnsi"/>
+              <w:sz w:val="20"/>
+              <w:szCs w:val="20"/>
+            </w:rPr>
+            <w:instrText xml:space="preserve"> CITATION Aka21 \l 1033 </w:instrText>
+          </w:r>
+          <w:r>
+            <w:rPr>
+              <w:rStyle w:val="eop"/>
+              <w:rFonts w:asciiTheme="minorHAnsi" w:hAnsiTheme="minorHAnsi" w:cstheme="minorHAnsi"/>
+              <w:sz w:val="20"/>
+              <w:szCs w:val="20"/>
+              <w:lang w:val="en-GB"/>
+            </w:rPr>
+            <w:fldChar w:fldCharType="separate"/>
+          </w:r>
+          <w:r>
+            <w:rPr>
+              <w:rFonts w:asciiTheme="minorHAnsi" w:hAnsiTheme="minorHAnsi" w:cstheme="minorHAnsi"/>
+              <w:noProof/>
+              <w:sz w:val="20"/>
+              <w:szCs w:val="20"/>
+            </w:rPr>
+            <w:t>(Akamai, 2021)</w:t>
+          </w:r>
+          <w:r>
+            <w:rPr>
+              <w:rStyle w:val="eop"/>
+              <w:rFonts w:asciiTheme="minorHAnsi" w:hAnsiTheme="minorHAnsi" w:cstheme="minorHAnsi"/>
+              <w:sz w:val="20"/>
+              <w:szCs w:val="20"/>
+              <w:lang w:val="en-GB"/>
+            </w:rPr>
+            <w:fldChar w:fldCharType="end"/>
+          </w:r>
+        </w:sdtContent>
+      </w:sdt>
     </w:p>
     <w:p>
       <w:pPr>
@@ -214,40 +424,105 @@
         <w:ind w:left="1080"/>
         <w:textAlignment w:val="baseline"/>
         <w:rPr>
-          <w:rFonts w:ascii="Calibri" w:hAnsi="Calibri" w:cs="Calibri"/>
-          <w:lang w:val="en-GB"/>
-        </w:rPr>
-      </w:pPr>
-      <w:r>
-        <w:rPr>
-          <w:rStyle w:val="normaltextrun"/>
-          <w:rFonts w:ascii="Calibri" w:hAnsi="Calibri" w:cs="Calibri"/>
+          <w:rFonts w:asciiTheme="minorHAnsi" w:hAnsiTheme="minorHAnsi" w:cstheme="minorHAnsi"/>
+          <w:sz w:val="20"/>
+          <w:szCs w:val="20"/>
+          <w:lang w:val="en-GB"/>
+        </w:rPr>
+      </w:pPr>
+      <w:r>
+        <w:rPr>
+          <w:rStyle w:val="normaltextrun"/>
+          <w:rFonts w:asciiTheme="minorHAnsi" w:hAnsiTheme="minorHAnsi" w:cstheme="minorHAnsi"/>
           <w:b/>
           <w:bCs/>
-          <w:sz w:val="22"/>
-          <w:szCs w:val="22"/>
+          <w:sz w:val="20"/>
+          <w:szCs w:val="20"/>
         </w:rPr>
         <w:t>Critical infrastructure security</w:t>
       </w:r>
       <w:r>
         <w:rPr>
           <w:rStyle w:val="normaltextrun"/>
-          <w:rFonts w:ascii="Calibri" w:hAnsi="Calibri" w:cs="Calibri"/>
-          <w:sz w:val="22"/>
-          <w:szCs w:val="22"/>
+          <w:rFonts w:asciiTheme="minorHAnsi" w:hAnsiTheme="minorHAnsi" w:cstheme="minorHAnsi"/>
+          <w:sz w:val="20"/>
+          <w:szCs w:val="20"/>
         </w:rPr>
         <w:t>: Consists of cyber-physical systems such as electricity grid and water purification systems.</w:t>
       </w:r>
       <w:r>
         <w:rPr>
           <w:rStyle w:val="eop"/>
-          <w:rFonts w:ascii="Calibri" w:hAnsi="Calibri" w:cs="Calibri"/>
-          <w:sz w:val="22"/>
-          <w:szCs w:val="22"/>
+          <w:rFonts w:asciiTheme="minorHAnsi" w:hAnsiTheme="minorHAnsi" w:cstheme="minorHAnsi"/>
+          <w:sz w:val="20"/>
+          <w:szCs w:val="20"/>
           <w:lang w:val="en-GB"/>
         </w:rPr>
         <w:t> </w:t>
       </w:r>
+      <w:sdt>
+        <w:sdtPr>
+          <w:rPr>
+            <w:rStyle w:val="eop"/>
+            <w:rFonts w:asciiTheme="minorHAnsi" w:hAnsiTheme="minorHAnsi" w:cstheme="minorHAnsi"/>
+            <w:sz w:val="20"/>
+            <w:szCs w:val="20"/>
+            <w:lang w:val="en-GB"/>
+          </w:rPr>
+          <w:id w:val="-632250433"/>
+          <w:citation/>
+        </w:sdtPr>
+        <w:sdtContent>
+          <w:r>
+            <w:rPr>
+              <w:rStyle w:val="eop"/>
+              <w:rFonts w:asciiTheme="minorHAnsi" w:hAnsiTheme="minorHAnsi" w:cstheme="minorHAnsi"/>
+              <w:sz w:val="20"/>
+              <w:szCs w:val="20"/>
+              <w:lang w:val="en-GB"/>
+            </w:rPr>
+            <w:fldChar w:fldCharType="begin"/>
+          </w:r>
+          <w:r>
+            <w:rPr>
+              <w:rStyle w:val="eop"/>
+              <w:rFonts w:asciiTheme="minorHAnsi" w:hAnsiTheme="minorHAnsi" w:cstheme="minorHAnsi"/>
+              <w:sz w:val="20"/>
+              <w:szCs w:val="20"/>
+            </w:rPr>
+            <w:instrText xml:space="preserve"> CITATION Ali20 \l 1033 </w:instrText>
+          </w:r>
+          <w:r>
+            <w:rPr>
+              <w:rStyle w:val="eop"/>
+              <w:rFonts w:asciiTheme="minorHAnsi" w:hAnsiTheme="minorHAnsi" w:cstheme="minorHAnsi"/>
+              <w:sz w:val="20"/>
+              <w:szCs w:val="20"/>
+              <w:lang w:val="en-GB"/>
+            </w:rPr>
+            <w:fldChar w:fldCharType="separate"/>
+          </w:r>
+          <w:r>
+            <w:rPr>
+              <w:rFonts w:asciiTheme="minorHAnsi" w:hAnsiTheme="minorHAnsi" w:cstheme="minorHAnsi"/>
+              <w:noProof/>
+              <w:sz w:val="20"/>
+              <w:szCs w:val="20"/>
+            </w:rPr>
+            <w:t>(Johansen, 2020)</w:t>
+          </w:r>
+          <w:r>
+            <w:rPr>
+              <w:rStyle w:val="eop"/>
+              <w:rFonts w:asciiTheme="minorHAnsi" w:hAnsiTheme="minorHAnsi" w:cstheme="minorHAnsi"/>
+              <w:sz w:val="20"/>
+              <w:szCs w:val="20"/>
+              <w:lang w:val="en-GB"/>
+            </w:rPr>
+            <w:fldChar w:fldCharType="end"/>
+          </w:r>
+        </w:sdtContent>
+      </w:sdt>
     </w:p>
     <w:p>
       <w:pPr>
@@ -260,40 +535,105 @@
         <w:ind w:left="1080"/>
         <w:textAlignment w:val="baseline"/>
         <w:rPr>
-          <w:rFonts w:ascii="Calibri" w:hAnsi="Calibri" w:cs="Calibri"/>
-          <w:lang w:val="en-GB"/>
-        </w:rPr>
-      </w:pPr>
-      <w:r>
-        <w:rPr>
-          <w:rStyle w:val="normaltextrun"/>
-          <w:rFonts w:ascii="Calibri" w:hAnsi="Calibri" w:cs="Calibri"/>
+          <w:rFonts w:asciiTheme="minorHAnsi" w:hAnsiTheme="minorHAnsi" w:cstheme="minorHAnsi"/>
+          <w:sz w:val="20"/>
+          <w:szCs w:val="20"/>
+          <w:lang w:val="en-GB"/>
+        </w:rPr>
+      </w:pPr>
+      <w:r>
+        <w:rPr>
+          <w:rStyle w:val="normaltextrun"/>
+          <w:rFonts w:asciiTheme="minorHAnsi" w:hAnsiTheme="minorHAnsi" w:cstheme="minorHAnsi"/>
           <w:b/>
           <w:bCs/>
-          <w:sz w:val="22"/>
-          <w:szCs w:val="22"/>
+          <w:sz w:val="20"/>
+          <w:szCs w:val="20"/>
         </w:rPr>
         <w:t>Network security</w:t>
       </w:r>
       <w:r>
         <w:rPr>
           <w:rStyle w:val="normaltextrun"/>
-          <w:rFonts w:ascii="Calibri" w:hAnsi="Calibri" w:cs="Calibri"/>
-          <w:sz w:val="22"/>
-          <w:szCs w:val="22"/>
+          <w:rFonts w:asciiTheme="minorHAnsi" w:hAnsiTheme="minorHAnsi" w:cstheme="minorHAnsi"/>
+          <w:sz w:val="20"/>
+          <w:szCs w:val="20"/>
         </w:rPr>
         <w:t>: Protects internal networks from intruders by securing infrastructure. Examples of network security include the implementation of two-factor authentication and new, strong passwords.</w:t>
       </w:r>
       <w:r>
         <w:rPr>
           <w:rStyle w:val="eop"/>
-          <w:rFonts w:ascii="Calibri" w:hAnsi="Calibri" w:cs="Calibri"/>
-          <w:sz w:val="22"/>
-          <w:szCs w:val="22"/>
+          <w:rFonts w:asciiTheme="minorHAnsi" w:hAnsiTheme="minorHAnsi" w:cstheme="minorHAnsi"/>
+          <w:sz w:val="20"/>
+          <w:szCs w:val="20"/>
           <w:lang w:val="en-GB"/>
         </w:rPr>
         <w:t> </w:t>
       </w:r>
+      <w:sdt>
+        <w:sdtPr>
+          <w:rPr>
+            <w:rStyle w:val="eop"/>
+            <w:rFonts w:asciiTheme="minorHAnsi" w:hAnsiTheme="minorHAnsi" w:cstheme="minorHAnsi"/>
+            <w:sz w:val="20"/>
+            <w:szCs w:val="20"/>
+            <w:lang w:val="en-GB"/>
+          </w:rPr>
+          <w:id w:val="-1764293745"/>
+          <w:citation/>
+        </w:sdtPr>
+        <w:sdtContent>
+          <w:r>
+            <w:rPr>
+              <w:rStyle w:val="eop"/>
+              <w:rFonts w:asciiTheme="minorHAnsi" w:hAnsiTheme="minorHAnsi" w:cstheme="minorHAnsi"/>
+              <w:sz w:val="20"/>
+              <w:szCs w:val="20"/>
+              <w:lang w:val="en-GB"/>
+            </w:rPr>
+            <w:fldChar w:fldCharType="begin"/>
+          </w:r>
+          <w:r>
+            <w:rPr>
+              <w:rStyle w:val="eop"/>
+              <w:rFonts w:asciiTheme="minorHAnsi" w:hAnsiTheme="minorHAnsi" w:cstheme="minorHAnsi"/>
+              <w:sz w:val="20"/>
+              <w:szCs w:val="20"/>
+            </w:rPr>
+            <w:instrText xml:space="preserve"> CITATION Ali20 \l 1033 </w:instrText>
+          </w:r>
+          <w:r>
+            <w:rPr>
+              <w:rStyle w:val="eop"/>
+              <w:rFonts w:asciiTheme="minorHAnsi" w:hAnsiTheme="minorHAnsi" w:cstheme="minorHAnsi"/>
+              <w:sz w:val="20"/>
+              <w:szCs w:val="20"/>
+              <w:lang w:val="en-GB"/>
+            </w:rPr>
+            <w:fldChar w:fldCharType="separate"/>
+          </w:r>
+          <w:r>
+            <w:rPr>
+              <w:rFonts w:asciiTheme="minorHAnsi" w:hAnsiTheme="minorHAnsi" w:cstheme="minorHAnsi"/>
+              <w:noProof/>
+              <w:sz w:val="20"/>
+              <w:szCs w:val="20"/>
+            </w:rPr>
+            <w:t>(Johansen, 2020)</w:t>
+          </w:r>
+          <w:r>
+            <w:rPr>
+              <w:rStyle w:val="eop"/>
+              <w:rFonts w:asciiTheme="minorHAnsi" w:hAnsiTheme="minorHAnsi" w:cstheme="minorHAnsi"/>
+              <w:sz w:val="20"/>
+              <w:szCs w:val="20"/>
+              <w:lang w:val="en-GB"/>
+            </w:rPr>
+            <w:fldChar w:fldCharType="end"/>
+          </w:r>
+        </w:sdtContent>
+      </w:sdt>
     </w:p>
     <w:p>
       <w:pPr>
@@ -306,40 +646,105 @@
         <w:ind w:left="1080"/>
         <w:textAlignment w:val="baseline"/>
         <w:rPr>
-          <w:rFonts w:ascii="Calibri" w:hAnsi="Calibri" w:cs="Calibri"/>
-          <w:lang w:val="en-GB"/>
-        </w:rPr>
-      </w:pPr>
-      <w:r>
-        <w:rPr>
-          <w:rStyle w:val="normaltextrun"/>
-          <w:rFonts w:ascii="Calibri" w:hAnsi="Calibri" w:cs="Calibri"/>
+          <w:rFonts w:asciiTheme="minorHAnsi" w:hAnsiTheme="minorHAnsi" w:cstheme="minorHAnsi"/>
+          <w:sz w:val="20"/>
+          <w:szCs w:val="20"/>
+          <w:lang w:val="en-GB"/>
+        </w:rPr>
+      </w:pPr>
+      <w:r>
+        <w:rPr>
+          <w:rStyle w:val="normaltextrun"/>
+          <w:rFonts w:asciiTheme="minorHAnsi" w:hAnsiTheme="minorHAnsi" w:cstheme="minorHAnsi"/>
           <w:b/>
           <w:bCs/>
-          <w:sz w:val="22"/>
-          <w:szCs w:val="22"/>
+          <w:sz w:val="20"/>
+          <w:szCs w:val="20"/>
         </w:rPr>
         <w:t>Application security</w:t>
       </w:r>
       <w:r>
         <w:rPr>
           <w:rStyle w:val="normaltextrun"/>
-          <w:rFonts w:ascii="Calibri" w:hAnsi="Calibri" w:cs="Calibri"/>
-          <w:sz w:val="22"/>
-          <w:szCs w:val="22"/>
+          <w:rFonts w:asciiTheme="minorHAnsi" w:hAnsiTheme="minorHAnsi" w:cstheme="minorHAnsi"/>
+          <w:sz w:val="20"/>
+          <w:szCs w:val="20"/>
         </w:rPr>
         <w:t>: Uses software and hardware to defend against external threats that may present themselves in an application’s development stage. Examples of application security include antivirus programs, firewalls, and encryption.</w:t>
       </w:r>
       <w:r>
         <w:rPr>
           <w:rStyle w:val="eop"/>
-          <w:rFonts w:ascii="Calibri" w:hAnsi="Calibri" w:cs="Calibri"/>
-          <w:sz w:val="22"/>
-          <w:szCs w:val="22"/>
+          <w:rFonts w:asciiTheme="minorHAnsi" w:hAnsiTheme="minorHAnsi" w:cstheme="minorHAnsi"/>
+          <w:sz w:val="20"/>
+          <w:szCs w:val="20"/>
           <w:lang w:val="en-GB"/>
         </w:rPr>
         <w:t> </w:t>
       </w:r>
+      <w:sdt>
+        <w:sdtPr>
+          <w:rPr>
+            <w:rStyle w:val="eop"/>
+            <w:rFonts w:asciiTheme="minorHAnsi" w:hAnsiTheme="minorHAnsi" w:cstheme="minorHAnsi"/>
+            <w:sz w:val="20"/>
+            <w:szCs w:val="20"/>
+            <w:lang w:val="en-GB"/>
+          </w:rPr>
+          <w:id w:val="2084795333"/>
+          <w:citation/>
+        </w:sdtPr>
+        <w:sdtContent>
+          <w:r>
+            <w:rPr>
+              <w:rStyle w:val="eop"/>
+              <w:rFonts w:asciiTheme="minorHAnsi" w:hAnsiTheme="minorHAnsi" w:cstheme="minorHAnsi"/>
+              <w:sz w:val="20"/>
+              <w:szCs w:val="20"/>
+              <w:lang w:val="en-GB"/>
+            </w:rPr>
+            <w:fldChar w:fldCharType="begin"/>
+          </w:r>
+          <w:r>
+            <w:rPr>
+              <w:rStyle w:val="eop"/>
+              <w:rFonts w:asciiTheme="minorHAnsi" w:hAnsiTheme="minorHAnsi" w:cstheme="minorHAnsi"/>
+              <w:sz w:val="20"/>
+              <w:szCs w:val="20"/>
+            </w:rPr>
+            <w:instrText xml:space="preserve"> CITATION Ali20 \l 1033 </w:instrText>
+          </w:r>
+          <w:r>
+            <w:rPr>
+              <w:rStyle w:val="eop"/>
+              <w:rFonts w:asciiTheme="minorHAnsi" w:hAnsiTheme="minorHAnsi" w:cstheme="minorHAnsi"/>
+              <w:sz w:val="20"/>
+              <w:szCs w:val="20"/>
+              <w:lang w:val="en-GB"/>
+            </w:rPr>
+            <w:fldChar w:fldCharType="separate"/>
+          </w:r>
+          <w:r>
+            <w:rPr>
+              <w:rFonts w:asciiTheme="minorHAnsi" w:hAnsiTheme="minorHAnsi" w:cstheme="minorHAnsi"/>
+              <w:noProof/>
+              <w:sz w:val="20"/>
+              <w:szCs w:val="20"/>
+            </w:rPr>
+            <w:t>(Johansen, 2020)</w:t>
+          </w:r>
+          <w:r>
+            <w:rPr>
+              <w:rStyle w:val="eop"/>
+              <w:rFonts w:asciiTheme="minorHAnsi" w:hAnsiTheme="minorHAnsi" w:cstheme="minorHAnsi"/>
+              <w:sz w:val="20"/>
+              <w:szCs w:val="20"/>
+              <w:lang w:val="en-GB"/>
+            </w:rPr>
+            <w:fldChar w:fldCharType="end"/>
+          </w:r>
+        </w:sdtContent>
+      </w:sdt>
     </w:p>
     <w:p>
       <w:pPr>
@@ -352,40 +757,105 @@
         <w:ind w:left="1080"/>
         <w:textAlignment w:val="baseline"/>
         <w:rPr>
-          <w:rFonts w:ascii="Calibri" w:hAnsi="Calibri" w:cs="Calibri"/>
-          <w:lang w:val="en-GB"/>
-        </w:rPr>
-      </w:pPr>
-      <w:r>
-        <w:rPr>
-          <w:rStyle w:val="normaltextrun"/>
-          <w:rFonts w:ascii="Calibri" w:hAnsi="Calibri" w:cs="Calibri"/>
+          <w:rFonts w:asciiTheme="minorHAnsi" w:hAnsiTheme="minorHAnsi" w:cstheme="minorHAnsi"/>
+          <w:sz w:val="20"/>
+          <w:szCs w:val="20"/>
+          <w:lang w:val="en-GB"/>
+        </w:rPr>
+      </w:pPr>
+      <w:r>
+        <w:rPr>
+          <w:rStyle w:val="normaltextrun"/>
+          <w:rFonts w:asciiTheme="minorHAnsi" w:hAnsiTheme="minorHAnsi" w:cstheme="minorHAnsi"/>
           <w:b/>
           <w:bCs/>
-          <w:sz w:val="22"/>
-          <w:szCs w:val="22"/>
+          <w:sz w:val="20"/>
+          <w:szCs w:val="20"/>
         </w:rPr>
         <w:t>Information security</w:t>
       </w:r>
       <w:r>
         <w:rPr>
           <w:rStyle w:val="normaltextrun"/>
-          <w:rFonts w:ascii="Calibri" w:hAnsi="Calibri" w:cs="Calibri"/>
-          <w:sz w:val="22"/>
-          <w:szCs w:val="22"/>
+          <w:rFonts w:asciiTheme="minorHAnsi" w:hAnsiTheme="minorHAnsi" w:cstheme="minorHAnsi"/>
+          <w:sz w:val="20"/>
+          <w:szCs w:val="20"/>
         </w:rPr>
         <w:t>: Also known as InfoSec, protects both physical and digital data—essentially data in any form—from unauthorized access, use, change, disclosure, deletion, or other forms of malintent.</w:t>
       </w:r>
       <w:r>
         <w:rPr>
           <w:rStyle w:val="eop"/>
-          <w:rFonts w:ascii="Calibri" w:hAnsi="Calibri" w:cs="Calibri"/>
-          <w:sz w:val="22"/>
-          <w:szCs w:val="22"/>
+          <w:rFonts w:asciiTheme="minorHAnsi" w:hAnsiTheme="minorHAnsi" w:cstheme="minorHAnsi"/>
+          <w:sz w:val="20"/>
+          <w:szCs w:val="20"/>
           <w:lang w:val="en-GB"/>
         </w:rPr>
         <w:t> </w:t>
       </w:r>
+      <w:sdt>
+        <w:sdtPr>
+          <w:rPr>
+            <w:rStyle w:val="eop"/>
+            <w:rFonts w:asciiTheme="minorHAnsi" w:hAnsiTheme="minorHAnsi" w:cstheme="minorHAnsi"/>
+            <w:sz w:val="20"/>
+            <w:szCs w:val="20"/>
+            <w:lang w:val="en-GB"/>
+          </w:rPr>
+          <w:id w:val="1803119937"/>
+          <w:citation/>
+        </w:sdtPr>
+        <w:sdtContent>
+          <w:r>
+            <w:rPr>
+              <w:rStyle w:val="eop"/>
+              <w:rFonts w:asciiTheme="minorHAnsi" w:hAnsiTheme="minorHAnsi" w:cstheme="minorHAnsi"/>
+              <w:sz w:val="20"/>
+              <w:szCs w:val="20"/>
+              <w:lang w:val="en-GB"/>
+            </w:rPr>
+            <w:fldChar w:fldCharType="begin"/>
+          </w:r>
+          <w:r>
+            <w:rPr>
+              <w:rStyle w:val="eop"/>
+              <w:rFonts w:asciiTheme="minorHAnsi" w:hAnsiTheme="minorHAnsi" w:cstheme="minorHAnsi"/>
+              <w:sz w:val="20"/>
+              <w:szCs w:val="20"/>
+            </w:rPr>
+            <w:instrText xml:space="preserve"> CITATION Ali20 \l 1033 </w:instrText>
+          </w:r>
+          <w:r>
+            <w:rPr>
+              <w:rStyle w:val="eop"/>
+              <w:rFonts w:asciiTheme="minorHAnsi" w:hAnsiTheme="minorHAnsi" w:cstheme="minorHAnsi"/>
+              <w:sz w:val="20"/>
+              <w:szCs w:val="20"/>
+              <w:lang w:val="en-GB"/>
+            </w:rPr>
+            <w:fldChar w:fldCharType="separate"/>
+          </w:r>
+          <w:r>
+            <w:rPr>
+              <w:rFonts w:asciiTheme="minorHAnsi" w:hAnsiTheme="minorHAnsi" w:cstheme="minorHAnsi"/>
+              <w:noProof/>
+              <w:sz w:val="20"/>
+              <w:szCs w:val="20"/>
+            </w:rPr>
+            <w:t>(Johansen, 2020)</w:t>
+          </w:r>
+          <w:r>
+            <w:rPr>
+              <w:rStyle w:val="eop"/>
+              <w:rFonts w:asciiTheme="minorHAnsi" w:hAnsiTheme="minorHAnsi" w:cstheme="minorHAnsi"/>
+              <w:sz w:val="20"/>
+              <w:szCs w:val="20"/>
+              <w:lang w:val="en-GB"/>
+            </w:rPr>
+            <w:fldChar w:fldCharType="end"/>
+          </w:r>
+        </w:sdtContent>
+      </w:sdt>
     </w:p>
     <w:p>
       <w:pPr>
@@ -398,40 +868,105 @@
         <w:ind w:left="1080"/>
         <w:textAlignment w:val="baseline"/>
         <w:rPr>
-          <w:rFonts w:ascii="Calibri" w:hAnsi="Calibri" w:cs="Calibri"/>
-          <w:lang w:val="en-GB"/>
-        </w:rPr>
-      </w:pPr>
-      <w:r>
-        <w:rPr>
-          <w:rStyle w:val="normaltextrun"/>
-          <w:rFonts w:ascii="Calibri" w:hAnsi="Calibri" w:cs="Calibri"/>
+          <w:rFonts w:asciiTheme="minorHAnsi" w:hAnsiTheme="minorHAnsi" w:cstheme="minorHAnsi"/>
+          <w:sz w:val="20"/>
+          <w:szCs w:val="20"/>
+          <w:lang w:val="en-GB"/>
+        </w:rPr>
+      </w:pPr>
+      <w:r>
+        <w:rPr>
+          <w:rStyle w:val="normaltextrun"/>
+          <w:rFonts w:asciiTheme="minorHAnsi" w:hAnsiTheme="minorHAnsi" w:cstheme="minorHAnsi"/>
           <w:b/>
           <w:bCs/>
-          <w:sz w:val="22"/>
-          <w:szCs w:val="22"/>
+          <w:sz w:val="20"/>
+          <w:szCs w:val="20"/>
         </w:rPr>
         <w:t>Cloud security</w:t>
       </w:r>
       <w:r>
         <w:rPr>
           <w:rStyle w:val="normaltextrun"/>
-          <w:rFonts w:ascii="Calibri" w:hAnsi="Calibri" w:cs="Calibri"/>
-          <w:sz w:val="22"/>
-          <w:szCs w:val="22"/>
+          <w:rFonts w:asciiTheme="minorHAnsi" w:hAnsiTheme="minorHAnsi" w:cstheme="minorHAnsi"/>
+          <w:sz w:val="20"/>
+          <w:szCs w:val="20"/>
         </w:rPr>
         <w:t>: A software-based tool that protects and monitors your data in the cloud, to help eliminate the risks associated with on-premises attacks.</w:t>
       </w:r>
       <w:r>
         <w:rPr>
           <w:rStyle w:val="eop"/>
-          <w:rFonts w:ascii="Calibri" w:hAnsi="Calibri" w:cs="Calibri"/>
-          <w:sz w:val="22"/>
-          <w:szCs w:val="22"/>
+          <w:rFonts w:asciiTheme="minorHAnsi" w:hAnsiTheme="minorHAnsi" w:cstheme="minorHAnsi"/>
+          <w:sz w:val="20"/>
+          <w:szCs w:val="20"/>
           <w:lang w:val="en-GB"/>
         </w:rPr>
         <w:t> </w:t>
       </w:r>
+      <w:sdt>
+        <w:sdtPr>
+          <w:rPr>
+            <w:rStyle w:val="eop"/>
+            <w:rFonts w:asciiTheme="minorHAnsi" w:hAnsiTheme="minorHAnsi" w:cstheme="minorHAnsi"/>
+            <w:sz w:val="20"/>
+            <w:szCs w:val="20"/>
+            <w:lang w:val="en-GB"/>
+          </w:rPr>
+          <w:id w:val="1284616940"/>
+          <w:citation/>
+        </w:sdtPr>
+        <w:sdtContent>
+          <w:r>
+            <w:rPr>
+              <w:rStyle w:val="eop"/>
+              <w:rFonts w:asciiTheme="minorHAnsi" w:hAnsiTheme="minorHAnsi" w:cstheme="minorHAnsi"/>
+              <w:sz w:val="20"/>
+              <w:szCs w:val="20"/>
+              <w:lang w:val="en-GB"/>
+            </w:rPr>
+            <w:fldChar w:fldCharType="begin"/>
+          </w:r>
+          <w:r>
+            <w:rPr>
+              <w:rStyle w:val="eop"/>
+              <w:rFonts w:asciiTheme="minorHAnsi" w:hAnsiTheme="minorHAnsi" w:cstheme="minorHAnsi"/>
+              <w:sz w:val="20"/>
+              <w:szCs w:val="20"/>
+            </w:rPr>
+            <w:instrText xml:space="preserve"> CITATION Ali20 \l 1033 </w:instrText>
+          </w:r>
+          <w:r>
+            <w:rPr>
+              <w:rStyle w:val="eop"/>
+              <w:rFonts w:asciiTheme="minorHAnsi" w:hAnsiTheme="minorHAnsi" w:cstheme="minorHAnsi"/>
+              <w:sz w:val="20"/>
+              <w:szCs w:val="20"/>
+              <w:lang w:val="en-GB"/>
+            </w:rPr>
+            <w:fldChar w:fldCharType="separate"/>
+          </w:r>
+          <w:r>
+            <w:rPr>
+              <w:rFonts w:asciiTheme="minorHAnsi" w:hAnsiTheme="minorHAnsi" w:cstheme="minorHAnsi"/>
+              <w:noProof/>
+              <w:sz w:val="20"/>
+              <w:szCs w:val="20"/>
+            </w:rPr>
+            <w:t>(Johansen, 2020)</w:t>
+          </w:r>
+          <w:r>
+            <w:rPr>
+              <w:rStyle w:val="eop"/>
+              <w:rFonts w:asciiTheme="minorHAnsi" w:hAnsiTheme="minorHAnsi" w:cstheme="minorHAnsi"/>
+              <w:sz w:val="20"/>
+              <w:szCs w:val="20"/>
+              <w:lang w:val="en-GB"/>
+            </w:rPr>
+            <w:fldChar w:fldCharType="end"/>
+          </w:r>
+        </w:sdtContent>
+      </w:sdt>
     </w:p>
     <w:p>
       <w:pPr>
@@ -444,40 +979,105 @@
         <w:ind w:left="1080"/>
         <w:textAlignment w:val="baseline"/>
         <w:rPr>
-          <w:rFonts w:ascii="Calibri" w:hAnsi="Calibri" w:cs="Calibri"/>
-          <w:lang w:val="en-GB"/>
-        </w:rPr>
-      </w:pPr>
-      <w:r>
-        <w:rPr>
-          <w:rStyle w:val="normaltextrun"/>
-          <w:rFonts w:ascii="Calibri" w:hAnsi="Calibri" w:cs="Calibri"/>
+          <w:rFonts w:asciiTheme="minorHAnsi" w:hAnsiTheme="minorHAnsi" w:cstheme="minorHAnsi"/>
+          <w:sz w:val="20"/>
+          <w:szCs w:val="20"/>
+          <w:lang w:val="en-GB"/>
+        </w:rPr>
+      </w:pPr>
+      <w:r>
+        <w:rPr>
+          <w:rStyle w:val="normaltextrun"/>
+          <w:rFonts w:asciiTheme="minorHAnsi" w:hAnsiTheme="minorHAnsi" w:cstheme="minorHAnsi"/>
           <w:b/>
           <w:bCs/>
-          <w:sz w:val="22"/>
-          <w:szCs w:val="22"/>
+          <w:sz w:val="20"/>
+          <w:szCs w:val="20"/>
         </w:rPr>
         <w:t>Data loss prevention</w:t>
       </w:r>
       <w:r>
         <w:rPr>
           <w:rStyle w:val="normaltextrun"/>
-          <w:rFonts w:ascii="Calibri" w:hAnsi="Calibri" w:cs="Calibri"/>
-          <w:sz w:val="22"/>
-          <w:szCs w:val="22"/>
+          <w:rFonts w:asciiTheme="minorHAnsi" w:hAnsiTheme="minorHAnsi" w:cstheme="minorHAnsi"/>
+          <w:sz w:val="20"/>
+          <w:szCs w:val="20"/>
         </w:rPr>
         <w:t>: Consists of developing policies and processes for handling and preventing the loss of data and developing recovery policies in the event of a cyber security breach. This includes setting network permissions and policies for data storage.</w:t>
       </w:r>
       <w:r>
         <w:rPr>
           <w:rStyle w:val="eop"/>
-          <w:rFonts w:ascii="Calibri" w:hAnsi="Calibri" w:cs="Calibri"/>
-          <w:sz w:val="22"/>
-          <w:szCs w:val="22"/>
+          <w:rFonts w:asciiTheme="minorHAnsi" w:hAnsiTheme="minorHAnsi" w:cstheme="minorHAnsi"/>
+          <w:sz w:val="20"/>
+          <w:szCs w:val="20"/>
           <w:lang w:val="en-GB"/>
         </w:rPr>
         <w:t> </w:t>
       </w:r>
+      <w:sdt>
+        <w:sdtPr>
+          <w:rPr>
+            <w:rStyle w:val="eop"/>
+            <w:rFonts w:asciiTheme="minorHAnsi" w:hAnsiTheme="minorHAnsi" w:cstheme="minorHAnsi"/>
+            <w:sz w:val="20"/>
+            <w:szCs w:val="20"/>
+            <w:lang w:val="en-GB"/>
+          </w:rPr>
+          <w:id w:val="1581247843"/>
+          <w:citation/>
+        </w:sdtPr>
+        <w:sdtContent>
+          <w:r>
+            <w:rPr>
+              <w:rStyle w:val="eop"/>
+              <w:rFonts w:asciiTheme="minorHAnsi" w:hAnsiTheme="minorHAnsi" w:cstheme="minorHAnsi"/>
+              <w:sz w:val="20"/>
+              <w:szCs w:val="20"/>
+              <w:lang w:val="en-GB"/>
+            </w:rPr>
+            <w:fldChar w:fldCharType="begin"/>
+          </w:r>
+          <w:r>
+            <w:rPr>
+              <w:rStyle w:val="eop"/>
+              <w:rFonts w:asciiTheme="minorHAnsi" w:hAnsiTheme="minorHAnsi" w:cstheme="minorHAnsi"/>
+              <w:sz w:val="20"/>
+              <w:szCs w:val="20"/>
+            </w:rPr>
+            <w:instrText xml:space="preserve"> CITATION Ali20 \l 1033 </w:instrText>
+          </w:r>
+          <w:r>
+            <w:rPr>
+              <w:rStyle w:val="eop"/>
+              <w:rFonts w:asciiTheme="minorHAnsi" w:hAnsiTheme="minorHAnsi" w:cstheme="minorHAnsi"/>
+              <w:sz w:val="20"/>
+              <w:szCs w:val="20"/>
+              <w:lang w:val="en-GB"/>
+            </w:rPr>
+            <w:fldChar w:fldCharType="separate"/>
+          </w:r>
+          <w:r>
+            <w:rPr>
+              <w:rFonts w:asciiTheme="minorHAnsi" w:hAnsiTheme="minorHAnsi" w:cstheme="minorHAnsi"/>
+              <w:noProof/>
+              <w:sz w:val="20"/>
+              <w:szCs w:val="20"/>
+            </w:rPr>
+            <w:t>(Johansen, 2020)</w:t>
+          </w:r>
+          <w:r>
+            <w:rPr>
+              <w:rStyle w:val="eop"/>
+              <w:rFonts w:asciiTheme="minorHAnsi" w:hAnsiTheme="minorHAnsi" w:cstheme="minorHAnsi"/>
+              <w:sz w:val="20"/>
+              <w:szCs w:val="20"/>
+              <w:lang w:val="en-GB"/>
+            </w:rPr>
+            <w:fldChar w:fldCharType="end"/>
+          </w:r>
+        </w:sdtContent>
+      </w:sdt>
     </w:p>
     <w:p>
       <w:pPr>
@@ -490,40 +1090,114 @@
         <w:ind w:left="1080"/>
         <w:textAlignment w:val="baseline"/>
         <w:rPr>
-          <w:rFonts w:ascii="Calibri" w:hAnsi="Calibri" w:cs="Calibri"/>
-          <w:lang w:val="en-GB"/>
-        </w:rPr>
-      </w:pPr>
-      <w:r>
-        <w:rPr>
-          <w:rStyle w:val="normaltextrun"/>
-          <w:rFonts w:ascii="Calibri" w:hAnsi="Calibri" w:cs="Calibri"/>
+          <w:rFonts w:asciiTheme="minorHAnsi" w:hAnsiTheme="minorHAnsi" w:cstheme="minorHAnsi"/>
+          <w:sz w:val="20"/>
+          <w:szCs w:val="20"/>
+          <w:lang w:val="en-GB"/>
+        </w:rPr>
+      </w:pPr>
+      <w:r>
+        <w:rPr>
+          <w:rStyle w:val="normaltextrun"/>
+          <w:rFonts w:asciiTheme="minorHAnsi" w:hAnsiTheme="minorHAnsi" w:cstheme="minorHAnsi"/>
           <w:b/>
           <w:bCs/>
-          <w:sz w:val="22"/>
-          <w:szCs w:val="22"/>
+          <w:sz w:val="20"/>
+          <w:szCs w:val="20"/>
         </w:rPr>
         <w:t>End-user education</w:t>
       </w:r>
       <w:r>
         <w:rPr>
           <w:rStyle w:val="normaltextrun"/>
-          <w:rFonts w:ascii="Calibri" w:hAnsi="Calibri" w:cs="Calibri"/>
-          <w:sz w:val="22"/>
-          <w:szCs w:val="22"/>
+          <w:rFonts w:asciiTheme="minorHAnsi" w:hAnsiTheme="minorHAnsi" w:cstheme="minorHAnsi"/>
+          <w:sz w:val="20"/>
+          <w:szCs w:val="20"/>
         </w:rPr>
         <w:t>: Acknowledges that cyber security systems are only as strong as their potentially weakest links: the people that are using them. End-user education involves teaching users to follow best practices like not clicking on unknown links or downloading suspicious attachments in emails—which could let in malware and other forms of malicious software.</w:t>
       </w:r>
       <w:r>
         <w:rPr>
           <w:rStyle w:val="eop"/>
-          <w:rFonts w:ascii="Calibri" w:hAnsi="Calibri" w:cs="Calibri"/>
-          <w:sz w:val="22"/>
-          <w:szCs w:val="22"/>
+          <w:rFonts w:asciiTheme="minorHAnsi" w:hAnsiTheme="minorHAnsi" w:cstheme="minorHAnsi"/>
+          <w:sz w:val="20"/>
+          <w:szCs w:val="20"/>
           <w:lang w:val="en-GB"/>
         </w:rPr>
         <w:t> </w:t>
       </w:r>
+      <w:sdt>
+        <w:sdtPr>
+          <w:rPr>
+            <w:rFonts w:asciiTheme="minorHAnsi" w:hAnsiTheme="minorHAnsi" w:cstheme="minorHAnsi"/>
+            <w:sz w:val="20"/>
+            <w:szCs w:val="20"/>
+            <w:lang w:val="en-GB"/>
+          </w:rPr>
+          <w:id w:val="1104920957"/>
+          <w:citation/>
+        </w:sdtPr>
+        <w:sdtContent>
+          <w:r>
+            <w:rPr>
+              <w:rFonts w:asciiTheme="minorHAnsi" w:hAnsiTheme="minorHAnsi" w:cstheme="minorHAnsi"/>
+              <w:sz w:val="20"/>
+              <w:szCs w:val="20"/>
+              <w:lang w:val="en-GB"/>
+            </w:rPr>
+            <w:fldChar w:fldCharType="begin"/>
+          </w:r>
+          <w:r>
+            <w:rPr>
+              <w:rFonts w:asciiTheme="minorHAnsi" w:hAnsiTheme="minorHAnsi" w:cstheme="minorHAnsi"/>
+              <w:sz w:val="20"/>
+              <w:szCs w:val="20"/>
+            </w:rPr>
+            <w:instrText xml:space="preserve"> CITATION Ali20 \l 1033 </w:instrText>
+          </w:r>
+          <w:r>
+            <w:rPr>
+              <w:rFonts w:asciiTheme="minorHAnsi" w:hAnsiTheme="minorHAnsi" w:cstheme="minorHAnsi"/>
+              <w:sz w:val="20"/>
+              <w:szCs w:val="20"/>
+              <w:lang w:val="en-GB"/>
+            </w:rPr>
+            <w:fldChar w:fldCharType="separate"/>
+          </w:r>
+          <w:r>
+            <w:rPr>
+              <w:rFonts w:asciiTheme="minorHAnsi" w:hAnsiTheme="minorHAnsi" w:cstheme="minorHAnsi"/>
+              <w:noProof/>
+              <w:sz w:val="20"/>
+              <w:szCs w:val="20"/>
+            </w:rPr>
+            <w:t>(Johansen, 2020)</w:t>
+          </w:r>
+          <w:r>
+            <w:rPr>
+              <w:rFonts w:asciiTheme="minorHAnsi" w:hAnsiTheme="minorHAnsi" w:cstheme="minorHAnsi"/>
+              <w:sz w:val="20"/>
+              <w:szCs w:val="20"/>
+              <w:lang w:val="en-GB"/>
+            </w:rPr>
+            <w:fldChar w:fldCharType="end"/>
+          </w:r>
+        </w:sdtContent>
+      </w:sdt>
+    </w:p>
+    <w:p>
+      <w:pPr>
+        <w:pStyle w:val="paragraph"/>
+        <w:spacing w:before="0" w:beforeAutospacing="0" w:after="0" w:afterAutospacing="0"/>
+        <w:ind w:left="720"/>
+        <w:textAlignment w:val="baseline"/>
+        <w:rPr>
+          <w:rFonts w:asciiTheme="minorHAnsi" w:hAnsiTheme="minorHAnsi" w:cstheme="minorHAnsi"/>
+          <w:sz w:val="20"/>
+          <w:szCs w:val="20"/>
+          <w:lang w:val="en-GB"/>
+        </w:rPr>
+      </w:pPr>
     </w:p>
     <w:p>
       <w:pPr>
@@ -531,347 +1205,580 @@
         <w:spacing w:before="0" w:beforeAutospacing="0" w:after="0" w:afterAutospacing="0"/>
         <w:textAlignment w:val="baseline"/>
         <w:rPr>
-          <w:rFonts w:ascii="Segoe UI" w:hAnsi="Segoe UI" w:cs="Segoe UI"/>
-          <w:sz w:val="20"/>
-          <w:szCs w:val="20"/>
-          <w:lang w:val="en-GB"/>
-        </w:rPr>
-      </w:pPr>
-      <w:r>
-        <w:rPr>
-          <w:rStyle w:val="normaltextrun"/>
-          <w:rFonts w:ascii="Calibri" w:hAnsi="Calibri" w:cs="Calibri"/>
-          <w:sz w:val="22"/>
-          <w:szCs w:val="22"/>
+          <w:rStyle w:val="eop"/>
+          <w:rFonts w:asciiTheme="minorHAnsi" w:hAnsiTheme="minorHAnsi" w:cstheme="minorHAnsi"/>
+          <w:sz w:val="20"/>
+          <w:szCs w:val="20"/>
+          <w:lang w:val="en-GB"/>
+        </w:rPr>
+      </w:pPr>
+      <w:r>
+        <w:rPr>
+          <w:rStyle w:val="normaltextrun"/>
+          <w:rFonts w:asciiTheme="minorHAnsi" w:hAnsiTheme="minorHAnsi" w:cstheme="minorHAnsi"/>
+          <w:sz w:val="20"/>
+          <w:szCs w:val="20"/>
         </w:rPr>
         <w:t xml:space="preserve">A good example of cyber security done well is Nord VPN. Not only does it provide the services stated above, </w:t>
       </w:r>
-      <w:proofErr w:type="gramStart"/>
-      <w:r>
-        <w:rPr>
-          <w:rStyle w:val="normaltextrun"/>
-          <w:rFonts w:ascii="Calibri" w:hAnsi="Calibri" w:cs="Calibri"/>
-          <w:sz w:val="22"/>
-          <w:szCs w:val="22"/>
-        </w:rPr>
-        <w:t>it</w:t>
-      </w:r>
-      <w:proofErr w:type="gramEnd"/>
-      <w:r>
-        <w:rPr>
-          <w:rStyle w:val="normaltextrun"/>
-          <w:rFonts w:ascii="Calibri" w:hAnsi="Calibri" w:cs="Calibri"/>
-          <w:sz w:val="22"/>
-          <w:szCs w:val="22"/>
+      <w:r>
+        <w:rPr>
+          <w:rStyle w:val="normaltextrun"/>
+          <w:rFonts w:asciiTheme="minorHAnsi" w:hAnsiTheme="minorHAnsi" w:cstheme="minorHAnsi"/>
+          <w:sz w:val="20"/>
+          <w:szCs w:val="20"/>
+        </w:rPr>
+        <w:t>but it also</w:t>
+      </w:r>
+      <w:r>
+        <w:rPr>
+          <w:rStyle w:val="normaltextrun"/>
+          <w:rFonts w:asciiTheme="minorHAnsi" w:hAnsiTheme="minorHAnsi" w:cstheme="minorHAnsi"/>
+          <w:sz w:val="20"/>
+          <w:szCs w:val="20"/>
         </w:rPr>
         <w:t xml:space="preserve"> provides you with a secure, encrypted tunnel for online traffic flow. You are the only one that can see through this tunnel, nobody else can so </w:t>
       </w:r>
       <w:r>
         <w:rPr>
           <w:rStyle w:val="contextualspellingandgrammarerror"/>
-          <w:rFonts w:ascii="Calibri" w:hAnsi="Calibri" w:cs="Calibri"/>
-          <w:sz w:val="22"/>
-          <w:szCs w:val="22"/>
+          <w:rFonts w:asciiTheme="minorHAnsi" w:hAnsiTheme="minorHAnsi" w:cstheme="minorHAnsi"/>
+          <w:sz w:val="20"/>
+          <w:szCs w:val="20"/>
         </w:rPr>
         <w:t>its</w:t>
       </w:r>
       <w:r>
         <w:rPr>
           <w:rStyle w:val="normaltextrun"/>
-          <w:rFonts w:ascii="Calibri" w:hAnsi="Calibri" w:cs="Calibri"/>
-          <w:sz w:val="22"/>
-          <w:szCs w:val="22"/>
+          <w:rFonts w:asciiTheme="minorHAnsi" w:hAnsiTheme="minorHAnsi" w:cstheme="minorHAnsi"/>
+          <w:sz w:val="20"/>
+          <w:szCs w:val="20"/>
         </w:rPr>
         <w:t> great if </w:t>
       </w:r>
-      <w:proofErr w:type="spellStart"/>
-      <w:proofErr w:type="gramStart"/>
       <w:r>
         <w:rPr>
           <w:rStyle w:val="contextualspellingandgrammarerror"/>
-          <w:rFonts w:ascii="Calibri" w:hAnsi="Calibri" w:cs="Calibri"/>
-          <w:sz w:val="22"/>
-          <w:szCs w:val="22"/>
-        </w:rPr>
-        <w:t>your</w:t>
-      </w:r>
-      <w:proofErr w:type="spellEnd"/>
-      <w:proofErr w:type="gramEnd"/>
-      <w:r>
-        <w:rPr>
-          <w:rStyle w:val="normaltextrun"/>
-          <w:rFonts w:ascii="Calibri" w:hAnsi="Calibri" w:cs="Calibri"/>
-          <w:sz w:val="22"/>
-          <w:szCs w:val="22"/>
-        </w:rPr>
-        <w:t> looking for peace of mind when browsing the internet. Additionally, it secures personal information or work files, encrypts your internet connection so you can connect to public Wi-Fi without any difficulties, and keeps your browsing history private. </w:t>
+          <w:rFonts w:asciiTheme="minorHAnsi" w:hAnsiTheme="minorHAnsi" w:cstheme="minorHAnsi"/>
+          <w:sz w:val="20"/>
+          <w:szCs w:val="20"/>
+        </w:rPr>
+        <w:t>you are</w:t>
+      </w:r>
+      <w:r>
+        <w:rPr>
+          <w:rStyle w:val="normaltextrun"/>
+          <w:rFonts w:asciiTheme="minorHAnsi" w:hAnsiTheme="minorHAnsi" w:cstheme="minorHAnsi"/>
+          <w:sz w:val="20"/>
+          <w:szCs w:val="20"/>
+        </w:rPr>
+        <w:t xml:space="preserve"> looking for peace of mind when browsing the internet. Additionally, it secures personal information or work files, encrypts your internet connection so you can connect to public Wi-Fi without any difficulties, </w:t>
+      </w:r>
+      <w:r>
+        <w:rPr>
+          <w:rStyle w:val="normaltextrun"/>
+          <w:rFonts w:asciiTheme="minorHAnsi" w:hAnsiTheme="minorHAnsi" w:cstheme="minorHAnsi"/>
+          <w:sz w:val="20"/>
+          <w:szCs w:val="20"/>
+        </w:rPr>
+        <w:t>while</w:t>
+      </w:r>
+      <w:r>
+        <w:rPr>
+          <w:rStyle w:val="normaltextrun"/>
+          <w:rFonts w:asciiTheme="minorHAnsi" w:hAnsiTheme="minorHAnsi" w:cstheme="minorHAnsi"/>
+          <w:sz w:val="20"/>
+          <w:szCs w:val="20"/>
+        </w:rPr>
+        <w:t xml:space="preserve"> keep</w:t>
+      </w:r>
+      <w:r>
+        <w:rPr>
+          <w:rStyle w:val="normaltextrun"/>
+          <w:rFonts w:asciiTheme="minorHAnsi" w:hAnsiTheme="minorHAnsi" w:cstheme="minorHAnsi"/>
+          <w:sz w:val="20"/>
+          <w:szCs w:val="20"/>
+        </w:rPr>
+        <w:t>ing</w:t>
+      </w:r>
+      <w:r>
+        <w:rPr>
+          <w:rStyle w:val="normaltextrun"/>
+          <w:rFonts w:asciiTheme="minorHAnsi" w:hAnsiTheme="minorHAnsi" w:cstheme="minorHAnsi"/>
+          <w:sz w:val="20"/>
+          <w:szCs w:val="20"/>
+        </w:rPr>
+        <w:t xml:space="preserve"> your browsing history private. </w:t>
       </w:r>
       <w:r>
         <w:rPr>
           <w:rStyle w:val="eop"/>
-          <w:rFonts w:ascii="Calibri" w:hAnsi="Calibri" w:cs="Calibri"/>
-          <w:sz w:val="22"/>
-          <w:szCs w:val="22"/>
+          <w:rFonts w:asciiTheme="minorHAnsi" w:hAnsiTheme="minorHAnsi" w:cstheme="minorHAnsi"/>
+          <w:sz w:val="20"/>
+          <w:szCs w:val="20"/>
           <w:lang w:val="en-GB"/>
         </w:rPr>
         <w:t> </w:t>
       </w:r>
+      <w:sdt>
+        <w:sdtPr>
+          <w:rPr>
+            <w:rStyle w:val="eop"/>
+            <w:rFonts w:asciiTheme="minorHAnsi" w:hAnsiTheme="minorHAnsi" w:cstheme="minorHAnsi"/>
+            <w:sz w:val="20"/>
+            <w:szCs w:val="20"/>
+            <w:lang w:val="en-GB"/>
+          </w:rPr>
+          <w:id w:val="-295764865"/>
+          <w:citation/>
+        </w:sdtPr>
+        <w:sdtContent>
+          <w:r>
+            <w:rPr>
+              <w:rStyle w:val="eop"/>
+              <w:rFonts w:asciiTheme="minorHAnsi" w:hAnsiTheme="minorHAnsi" w:cstheme="minorHAnsi"/>
+              <w:sz w:val="20"/>
+              <w:szCs w:val="20"/>
+              <w:lang w:val="en-GB"/>
+            </w:rPr>
+            <w:fldChar w:fldCharType="begin"/>
+          </w:r>
+          <w:r>
+            <w:rPr>
+              <w:rStyle w:val="eop"/>
+              <w:rFonts w:asciiTheme="minorHAnsi" w:hAnsiTheme="minorHAnsi" w:cstheme="minorHAnsi"/>
+              <w:sz w:val="20"/>
+              <w:szCs w:val="20"/>
+            </w:rPr>
+            <w:instrText xml:space="preserve"> CITATION Nor21 \l 1033 </w:instrText>
+          </w:r>
+          <w:r>
+            <w:rPr>
+              <w:rStyle w:val="eop"/>
+              <w:rFonts w:asciiTheme="minorHAnsi" w:hAnsiTheme="minorHAnsi" w:cstheme="minorHAnsi"/>
+              <w:sz w:val="20"/>
+              <w:szCs w:val="20"/>
+              <w:lang w:val="en-GB"/>
+            </w:rPr>
+            <w:fldChar w:fldCharType="separate"/>
+          </w:r>
+          <w:r>
+            <w:rPr>
+              <w:rFonts w:asciiTheme="minorHAnsi" w:hAnsiTheme="minorHAnsi" w:cstheme="minorHAnsi"/>
+              <w:noProof/>
+              <w:sz w:val="20"/>
+              <w:szCs w:val="20"/>
+            </w:rPr>
+            <w:t>(NordVPN, 2021)</w:t>
+          </w:r>
+          <w:r>
+            <w:rPr>
+              <w:rStyle w:val="eop"/>
+              <w:rFonts w:asciiTheme="minorHAnsi" w:hAnsiTheme="minorHAnsi" w:cstheme="minorHAnsi"/>
+              <w:sz w:val="20"/>
+              <w:szCs w:val="20"/>
+              <w:lang w:val="en-GB"/>
+            </w:rPr>
+            <w:fldChar w:fldCharType="end"/>
+          </w:r>
+        </w:sdtContent>
+      </w:sdt>
     </w:p>
     <w:p>
       <w:pPr>
+        <w:pStyle w:val="paragraph"/>
+        <w:spacing w:before="0" w:beforeAutospacing="0" w:after="0" w:afterAutospacing="0"/>
+        <w:textAlignment w:val="baseline"/>
         <w:rPr>
           <w:rStyle w:val="Hyperlink"/>
-        </w:rPr>
-      </w:pPr>
-      <w:hyperlink r:id="rId5" w:history="1">
-        <w:r>
-          <w:rPr>
-            <w:rStyle w:val="Hyperlink"/>
-          </w:rPr>
-          <w:t>https://nordvpn.com/country/australia/?vpn=brand&amp;gclid=CjwKCAjwuIWHBhBDEiwACXQYsa4XZERlCokD8LLleiH4U1v5gzoc5z8Th3KOTC44knb457wuyHRJXRoCVzcQAvD_BwE</w:t>
-        </w:r>
-      </w:hyperlink>
+          <w:rFonts w:asciiTheme="minorHAnsi" w:hAnsiTheme="minorHAnsi" w:cstheme="minorHAnsi"/>
+          <w:color w:val="auto"/>
+          <w:sz w:val="20"/>
+          <w:szCs w:val="20"/>
+          <w:u w:val="none"/>
+          <w:lang w:val="en-GB"/>
+        </w:rPr>
+      </w:pPr>
     </w:p>
     <w:p>
       <w:pPr>
         <w:rPr>
-          <w:color w:val="0563C1" w:themeColor="hyperlink"/>
-          <w:u w:val="single"/>
-        </w:rPr>
-      </w:pPr>
-      <w:r>
-        <w:rPr>
-          <w:rFonts w:ascii="Calibri" w:eastAsia="Times New Roman" w:hAnsi="Calibri" w:cs="Calibri"/>
+          <w:rFonts w:eastAsia="Times New Roman" w:cstheme="minorHAnsi"/>
+          <w:color w:val="000000"/>
+          <w:sz w:val="20"/>
+          <w:szCs w:val="20"/>
+        </w:rPr>
+      </w:pPr>
+      <w:r>
+        <w:rPr>
+          <w:rFonts w:eastAsia="Times New Roman" w:cstheme="minorHAnsi"/>
           <w:b/>
           <w:bCs/>
-          <w:sz w:val="28"/>
-          <w:szCs w:val="28"/>
+        </w:rPr>
+        <w:t>What is likely to be done soon?</w:t>
+      </w:r>
+      <w:r>
+        <w:rPr>
+          <w:rFonts w:eastAsia="Times New Roman" w:cstheme="minorHAnsi"/>
+          <w:lang w:val="en-GB"/>
+        </w:rPr>
+        <w:t> </w:t>
+      </w:r>
+      <w:r>
+        <w:rPr>
+          <w:rFonts w:eastAsia="Times New Roman" w:cstheme="minorHAnsi"/>
+          <w:color w:val="000000"/>
+          <w:sz w:val="20"/>
+          <w:szCs w:val="20"/>
+        </w:rPr>
+        <w:br/>
+      </w:r>
+      <w:r>
+        <w:rPr>
+          <w:rFonts w:eastAsia="Times New Roman" w:cstheme="minorHAnsi"/>
+          <w:color w:val="000000"/>
+          <w:sz w:val="20"/>
+          <w:szCs w:val="20"/>
+        </w:rPr>
+        <w:t>W</w:t>
+      </w:r>
+      <w:r>
+        <w:rPr>
+          <w:rFonts w:eastAsia="Times New Roman" w:cstheme="minorHAnsi"/>
+          <w:color w:val="000000"/>
+          <w:sz w:val="20"/>
+          <w:szCs w:val="20"/>
+        </w:rPr>
+        <w:t>hile researching future investments for cyber security, I found out that machine learning is making progress within th</w:t>
+      </w:r>
+      <w:r>
+        <w:rPr>
+          <w:rFonts w:eastAsia="Times New Roman" w:cstheme="minorHAnsi"/>
+          <w:color w:val="000000"/>
+          <w:sz w:val="20"/>
+          <w:szCs w:val="20"/>
+        </w:rPr>
+        <w:t>e online</w:t>
+      </w:r>
+      <w:r>
+        <w:rPr>
+          <w:rFonts w:eastAsia="Times New Roman" w:cstheme="minorHAnsi"/>
+          <w:color w:val="000000"/>
+          <w:sz w:val="20"/>
+          <w:szCs w:val="20"/>
+        </w:rPr>
+        <w:t xml:space="preserve"> </w:t>
+      </w:r>
+      <w:r>
+        <w:rPr>
+          <w:rFonts w:eastAsia="Times New Roman" w:cstheme="minorHAnsi"/>
+          <w:color w:val="000000"/>
+          <w:sz w:val="20"/>
+          <w:szCs w:val="20"/>
+        </w:rPr>
+        <w:t>industry but</w:t>
+      </w:r>
+      <w:r>
+        <w:rPr>
+          <w:rFonts w:eastAsia="Times New Roman" w:cstheme="minorHAnsi"/>
+          <w:color w:val="000000"/>
+          <w:sz w:val="20"/>
+          <w:szCs w:val="20"/>
+        </w:rPr>
+        <w:t xml:space="preserve"> will need an ongoing investment. From my perspective,</w:t>
+      </w:r>
+      <w:r>
+        <w:rPr>
+          <w:rFonts w:eastAsia="Times New Roman" w:cstheme="minorHAnsi"/>
+          <w:color w:val="000000"/>
+          <w:sz w:val="20"/>
+          <w:szCs w:val="20"/>
+        </w:rPr>
+        <w:t xml:space="preserve"> </w:t>
+      </w:r>
+      <w:r>
+        <w:rPr>
+          <w:rFonts w:eastAsia="Times New Roman" w:cstheme="minorHAnsi"/>
+          <w:color w:val="000000"/>
+          <w:sz w:val="20"/>
+          <w:szCs w:val="20"/>
+        </w:rPr>
+        <w:t>I see a lot of potential</w:t>
+      </w:r>
+      <w:r>
+        <w:rPr>
+          <w:rFonts w:eastAsia="Times New Roman" w:cstheme="minorHAnsi"/>
+          <w:color w:val="000000"/>
+          <w:sz w:val="20"/>
+          <w:szCs w:val="20"/>
+        </w:rPr>
+        <w:t>, it</w:t>
+      </w:r>
+      <w:r>
+        <w:rPr>
+          <w:rFonts w:eastAsia="Times New Roman" w:cstheme="minorHAnsi"/>
+          <w:color w:val="000000"/>
+          <w:sz w:val="20"/>
+          <w:szCs w:val="20"/>
+        </w:rPr>
+        <w:t xml:space="preserve"> just </w:t>
+      </w:r>
+      <w:r>
+        <w:rPr>
+          <w:rFonts w:eastAsia="Times New Roman" w:cstheme="minorHAnsi"/>
+          <w:color w:val="000000"/>
+          <w:sz w:val="20"/>
+          <w:szCs w:val="20"/>
+        </w:rPr>
+        <w:t>needs</w:t>
+      </w:r>
+      <w:r>
+        <w:rPr>
+          <w:rFonts w:eastAsia="Times New Roman" w:cstheme="minorHAnsi"/>
+          <w:color w:val="000000"/>
+          <w:sz w:val="20"/>
+          <w:szCs w:val="20"/>
+        </w:rPr>
+        <w:t xml:space="preserve"> better automation and predictive reasoning,</w:t>
+      </w:r>
+      <w:r>
+        <w:rPr>
+          <w:rFonts w:eastAsia="Times New Roman" w:cstheme="minorHAnsi"/>
+          <w:color w:val="000000"/>
+          <w:sz w:val="20"/>
+          <w:szCs w:val="20"/>
+        </w:rPr>
+        <w:t xml:space="preserve"> so artificial intelligence (AI) still has room for promise. </w:t>
+      </w:r>
+      <w:sdt>
+        <w:sdtPr>
+          <w:rPr>
+            <w:rFonts w:eastAsia="Times New Roman" w:cstheme="minorHAnsi"/>
+            <w:color w:val="000000"/>
+            <w:sz w:val="20"/>
+            <w:szCs w:val="20"/>
+          </w:rPr>
+          <w:id w:val="1435639835"/>
+          <w:citation/>
+        </w:sdtPr>
+        <w:sdtContent>
+          <w:r>
+            <w:rPr>
+              <w:rFonts w:eastAsia="Times New Roman" w:cstheme="minorHAnsi"/>
+              <w:color w:val="000000"/>
+              <w:sz w:val="20"/>
+              <w:szCs w:val="20"/>
+            </w:rPr>
+            <w:fldChar w:fldCharType="begin"/>
+          </w:r>
+          <w:r>
+            <w:rPr>
+              <w:rFonts w:eastAsia="Times New Roman" w:cstheme="minorHAnsi"/>
+              <w:color w:val="000000"/>
+              <w:sz w:val="20"/>
+              <w:szCs w:val="20"/>
+            </w:rPr>
+            <w:instrText xml:space="preserve"> CITATION Mar20 \l 1033 </w:instrText>
+          </w:r>
+          <w:r>
+            <w:rPr>
+              <w:rFonts w:eastAsia="Times New Roman" w:cstheme="minorHAnsi"/>
+              <w:color w:val="000000"/>
+              <w:sz w:val="20"/>
+              <w:szCs w:val="20"/>
+            </w:rPr>
+            <w:fldChar w:fldCharType="separate"/>
+          </w:r>
+          <w:r>
+            <w:rPr>
+              <w:rFonts w:eastAsia="Times New Roman" w:cstheme="minorHAnsi"/>
+              <w:noProof/>
+              <w:color w:val="000000"/>
+              <w:sz w:val="20"/>
+              <w:szCs w:val="20"/>
+            </w:rPr>
+            <w:t>(Whitehead, 2020)</w:t>
+          </w:r>
+          <w:r>
+            <w:rPr>
+              <w:rFonts w:eastAsia="Times New Roman" w:cstheme="minorHAnsi"/>
+              <w:color w:val="000000"/>
+              <w:sz w:val="20"/>
+              <w:szCs w:val="20"/>
+            </w:rPr>
+            <w:fldChar w:fldCharType="end"/>
+          </w:r>
+        </w:sdtContent>
+      </w:sdt>
+      <w:r>
+        <w:rPr>
+          <w:rFonts w:eastAsia="Times New Roman" w:cstheme="minorHAnsi"/>
+          <w:color w:val="000000"/>
+          <w:sz w:val="20"/>
+          <w:szCs w:val="20"/>
+        </w:rPr>
+        <w:t>.</w:t>
+      </w:r>
+      <w:r>
+        <w:rPr>
+          <w:rFonts w:eastAsia="Times New Roman" w:cstheme="minorHAnsi"/>
+          <w:color w:val="000000"/>
+          <w:sz w:val="20"/>
+          <w:szCs w:val="20"/>
+        </w:rPr>
+        <w:t xml:space="preserve"> </w:t>
+      </w:r>
+      <w:r>
+        <w:rPr>
+          <w:rFonts w:eastAsia="Times New Roman" w:cstheme="minorHAnsi"/>
+          <w:color w:val="000000"/>
+          <w:sz w:val="20"/>
+          <w:szCs w:val="20"/>
+        </w:rPr>
+        <w:t xml:space="preserve">I expect that 25 years from now that it will become a lot more commercialized, so it will be expected that the AI will be able to predict </w:t>
+      </w:r>
+      <w:r>
+        <w:rPr>
+          <w:rFonts w:eastAsia="Times New Roman" w:cstheme="minorHAnsi"/>
+          <w:color w:val="000000"/>
+          <w:sz w:val="20"/>
+          <w:szCs w:val="20"/>
+        </w:rPr>
+        <w:t>behavior</w:t>
+      </w:r>
+      <w:r>
+        <w:rPr>
+          <w:rFonts w:eastAsia="Times New Roman" w:cstheme="minorHAnsi"/>
+          <w:color w:val="000000"/>
+          <w:sz w:val="20"/>
+          <w:szCs w:val="20"/>
+        </w:rPr>
+        <w:t xml:space="preserve"> patterns if it needs </w:t>
+      </w:r>
+      <w:r>
+        <w:rPr>
+          <w:rFonts w:eastAsia="Times New Roman" w:cstheme="minorHAnsi"/>
+          <w:color w:val="000000"/>
+          <w:sz w:val="20"/>
+          <w:szCs w:val="20"/>
+        </w:rPr>
+        <w:t>to.</w:t>
+      </w:r>
+      <w:r>
+        <w:rPr>
+          <w:rFonts w:cstheme="minorHAnsi"/>
+          <w:color w:val="000000"/>
+          <w:sz w:val="20"/>
+          <w:szCs w:val="20"/>
+          <w:shd w:val="clear" w:color="auto" w:fill="FFFFFF"/>
+        </w:rPr>
+        <w:t xml:space="preserve"> Therefore</w:t>
+      </w:r>
+      <w:r>
+        <w:rPr>
+          <w:rFonts w:cstheme="minorHAnsi"/>
+          <w:color w:val="000000"/>
+          <w:sz w:val="20"/>
+          <w:szCs w:val="20"/>
+          <w:shd w:val="clear" w:color="auto" w:fill="FFFFFF"/>
+        </w:rPr>
+        <w:t xml:space="preserve">, if a large company such as Tesla was to invest into AI, the impact it would have on the economic side would be dramatic. This is due to the </w:t>
+      </w:r>
+      <w:r>
+        <w:rPr>
+          <w:rFonts w:cstheme="minorHAnsi"/>
+          <w:color w:val="000000"/>
+          <w:sz w:val="20"/>
+          <w:szCs w:val="20"/>
+          <w:shd w:val="clear" w:color="auto" w:fill="FFFFFF"/>
         </w:rPr>
         <w:lastRenderedPageBreak/>
-        <w:t>What is likely to be done soon?</w:t>
-      </w:r>
-      <w:r>
-        <w:rPr>
-          <w:rFonts w:ascii="Calibri" w:eastAsia="Times New Roman" w:hAnsi="Calibri" w:cs="Calibri"/>
-          <w:sz w:val="28"/>
-          <w:szCs w:val="28"/>
-          <w:lang w:val="en-GB"/>
-        </w:rPr>
-        <w:t> </w:t>
-      </w:r>
+        <w:t>fact that AI can dramatically improve efficiency of workplaces, in addition to contributing indirectly to other areas, like cybersecurity.</w:t>
+      </w:r>
+      <w:r>
+        <w:rPr>
+          <w:rFonts w:cstheme="minorHAnsi"/>
+          <w:color w:val="000000"/>
+          <w:sz w:val="20"/>
+          <w:szCs w:val="20"/>
+          <w:shd w:val="clear" w:color="auto" w:fill="FFFFFF"/>
+        </w:rPr>
+        <w:t xml:space="preserve"> </w:t>
+      </w:r>
+      <w:sdt>
+        <w:sdtPr>
+          <w:rPr>
+            <w:rFonts w:eastAsia="Times New Roman" w:cstheme="minorHAnsi"/>
+            <w:sz w:val="20"/>
+            <w:szCs w:val="20"/>
+            <w:lang w:val="en-GB"/>
+          </w:rPr>
+          <w:id w:val="2047716652"/>
+          <w:citation/>
+        </w:sdtPr>
+        <w:sdtContent>
+          <w:r>
+            <w:rPr>
+              <w:rFonts w:eastAsia="Times New Roman" w:cstheme="minorHAnsi"/>
+              <w:sz w:val="20"/>
+              <w:szCs w:val="20"/>
+              <w:lang w:val="en-GB"/>
+            </w:rPr>
+            <w:fldChar w:fldCharType="begin"/>
+          </w:r>
+          <w:r>
+            <w:rPr>
+              <w:rFonts w:eastAsia="Times New Roman" w:cstheme="minorHAnsi"/>
+              <w:sz w:val="20"/>
+              <w:szCs w:val="20"/>
+            </w:rPr>
+            <w:instrText xml:space="preserve"> CITATION Mar20 \l 1033 </w:instrText>
+          </w:r>
+          <w:r>
+            <w:rPr>
+              <w:rFonts w:eastAsia="Times New Roman" w:cstheme="minorHAnsi"/>
+              <w:sz w:val="20"/>
+              <w:szCs w:val="20"/>
+              <w:lang w:val="en-GB"/>
+            </w:rPr>
+            <w:fldChar w:fldCharType="separate"/>
+          </w:r>
+          <w:r>
+            <w:rPr>
+              <w:rFonts w:eastAsia="Times New Roman" w:cstheme="minorHAnsi"/>
+              <w:noProof/>
+              <w:sz w:val="20"/>
+              <w:szCs w:val="20"/>
+            </w:rPr>
+            <w:t>(Whitehead, 2020)</w:t>
+          </w:r>
+          <w:r>
+            <w:rPr>
+              <w:rFonts w:eastAsia="Times New Roman" w:cstheme="minorHAnsi"/>
+              <w:sz w:val="20"/>
+              <w:szCs w:val="20"/>
+              <w:lang w:val="en-GB"/>
+            </w:rPr>
+            <w:fldChar w:fldCharType="end"/>
+          </w:r>
+        </w:sdtContent>
+      </w:sdt>
     </w:p>
     <w:p>
       <w:pPr>
-        <w:numPr>
-          <w:ilvl w:val="0"/>
-          <w:numId w:val="5"/>
-        </w:numPr>
-        <w:spacing w:after="0" w:line="240" w:lineRule="auto"/>
-        <w:ind w:left="1080"/>
-        <w:textAlignment w:val="baseline"/>
-        <w:rPr>
-          <w:rFonts w:ascii="Calibri" w:eastAsia="Times New Roman" w:hAnsi="Calibri" w:cs="Calibri"/>
-          <w:sz w:val="24"/>
-          <w:szCs w:val="24"/>
-          <w:lang w:val="en-GB"/>
-        </w:rPr>
-      </w:pPr>
-      <w:r>
-        <w:rPr>
-          <w:rFonts w:ascii="Calibri" w:eastAsia="Times New Roman" w:hAnsi="Calibri" w:cs="Calibri"/>
-          <w:shd w:val="clear" w:color="auto" w:fill="FFFF00"/>
-        </w:rPr>
-        <w:t>Bug Bounty program</w:t>
-      </w:r>
-      <w:r>
-        <w:rPr>
-          <w:rFonts w:ascii="Calibri" w:eastAsia="Times New Roman" w:hAnsi="Calibri" w:cs="Calibri"/>
-          <w:lang w:val="en-GB"/>
-        </w:rPr>
-        <w:t> </w:t>
-      </w:r>
-    </w:p>
-    <w:p>
-      <w:pPr>
         <w:spacing w:after="0" w:line="240" w:lineRule="auto"/>
         <w:textAlignment w:val="baseline"/>
         <w:rPr>
-          <w:rFonts w:ascii="Segoe UI" w:eastAsia="Times New Roman" w:hAnsi="Segoe UI" w:cs="Segoe UI"/>
-          <w:sz w:val="20"/>
-          <w:szCs w:val="20"/>
-          <w:lang w:val="en-GB"/>
-        </w:rPr>
-      </w:pPr>
-      <w:r>
-        <w:rPr>
-          <w:rFonts w:ascii="Calibri" w:eastAsia="Times New Roman" w:hAnsi="Calibri" w:cs="Calibri"/>
-          <w:shd w:val="clear" w:color="auto" w:fill="FFFF00"/>
-        </w:rPr>
-        <w:t xml:space="preserve">A program that rewards cyber security experts or everyday users for catching potential vulnerabilities and reporting </w:t>
-      </w:r>
-      <w:proofErr w:type="gramStart"/>
-      <w:r>
-        <w:rPr>
-          <w:rFonts w:ascii="Calibri" w:eastAsia="Times New Roman" w:hAnsi="Calibri" w:cs="Calibri"/>
-          <w:shd w:val="clear" w:color="auto" w:fill="FFFF00"/>
-        </w:rPr>
-        <w:t>them</w:t>
-      </w:r>
-      <w:proofErr w:type="gramEnd"/>
-      <w:r>
-        <w:rPr>
-          <w:rFonts w:ascii="Calibri" w:eastAsia="Times New Roman" w:hAnsi="Calibri" w:cs="Calibri"/>
-          <w:shd w:val="clear" w:color="auto" w:fill="FFFF00"/>
-        </w:rPr>
-        <w:t xml:space="preserve"> so they are fixed. This is so that bugs are taken care of as quickly as possible and as secure as possible.</w:t>
-      </w:r>
-      <w:r>
-        <w:rPr>
-          <w:rFonts w:ascii="Calibri" w:eastAsia="Times New Roman" w:hAnsi="Calibri" w:cs="Calibri"/>
-          <w:lang w:val="en-GB"/>
-        </w:rPr>
-        <w:t> </w:t>
-      </w:r>
-    </w:p>
-    <w:p>
-      <w:pPr>
-        <w:numPr>
-          <w:ilvl w:val="0"/>
-          <w:numId w:val="6"/>
-        </w:numPr>
-        <w:spacing w:after="0" w:line="240" w:lineRule="auto"/>
-        <w:ind w:left="1080"/>
-        <w:textAlignment w:val="baseline"/>
-        <w:rPr>
-          <w:rFonts w:ascii="Calibri" w:eastAsia="Times New Roman" w:hAnsi="Calibri" w:cs="Calibri"/>
-          <w:sz w:val="24"/>
-          <w:szCs w:val="24"/>
-          <w:lang w:val="en-GB"/>
-        </w:rPr>
-      </w:pPr>
-      <w:r>
-        <w:rPr>
-          <w:rFonts w:ascii="Calibri" w:eastAsia="Times New Roman" w:hAnsi="Calibri" w:cs="Calibri"/>
-          <w:shd w:val="clear" w:color="auto" w:fill="FFFF00"/>
-        </w:rPr>
-        <w:t>Diskless servers</w:t>
-      </w:r>
-      <w:r>
-        <w:rPr>
-          <w:rFonts w:ascii="Calibri" w:eastAsia="Times New Roman" w:hAnsi="Calibri" w:cs="Calibri"/>
-          <w:lang w:val="en-GB"/>
-        </w:rPr>
-        <w:t> </w:t>
-      </w:r>
-    </w:p>
-    <w:p>
-      <w:pPr>
-        <w:spacing w:after="0" w:line="240" w:lineRule="auto"/>
-        <w:textAlignment w:val="baseline"/>
-        <w:rPr>
-          <w:rFonts w:ascii="Segoe UI" w:eastAsia="Times New Roman" w:hAnsi="Segoe UI" w:cs="Segoe UI"/>
-          <w:sz w:val="20"/>
-          <w:szCs w:val="20"/>
-          <w:lang w:val="en-GB"/>
-        </w:rPr>
-      </w:pPr>
-      <w:r>
-        <w:rPr>
-          <w:rFonts w:ascii="Calibri" w:eastAsia="Times New Roman" w:hAnsi="Calibri" w:cs="Calibri"/>
-          <w:shd w:val="clear" w:color="auto" w:fill="FFFF00"/>
-        </w:rPr>
-        <w:t>Nord VPN plans to upgrade their infrastructure to RAM servers. This will allow them to create a centrally controlled network where nothing is stored locally. So, if anyone seizes any of these servers, there will an empty piece of hardware with no data or configuration files on it. This will make it an easier to manage and protect sensitive information in case of an emergency.</w:t>
-      </w:r>
-      <w:r>
-        <w:rPr>
-          <w:rFonts w:ascii="Calibri" w:eastAsia="Times New Roman" w:hAnsi="Calibri" w:cs="Calibri"/>
-          <w:lang w:val="en-GB"/>
-        </w:rPr>
-        <w:t> </w:t>
-      </w:r>
-    </w:p>
-    <w:p>
-      <w:pPr>
-        <w:spacing w:after="0" w:line="240" w:lineRule="auto"/>
-        <w:textAlignment w:val="baseline"/>
-        <w:rPr>
-          <w:rFonts w:ascii="Calibri" w:eastAsia="Times New Roman" w:hAnsi="Calibri" w:cs="Calibri"/>
-          <w:lang w:val="en-GB"/>
-        </w:rPr>
-      </w:pPr>
-      <w:r>
-        <w:rPr>
-          <w:rFonts w:ascii="Calibri" w:eastAsia="Times New Roman" w:hAnsi="Calibri" w:cs="Calibri"/>
-          <w:highlight w:val="yellow"/>
-        </w:rPr>
-        <w:t>(</w:t>
-      </w:r>
-      <w:proofErr w:type="gramStart"/>
-      <w:r>
-        <w:rPr>
-          <w:rFonts w:ascii="Calibri" w:eastAsia="Times New Roman" w:hAnsi="Calibri" w:cs="Calibri"/>
-          <w:highlight w:val="yellow"/>
-        </w:rPr>
-        <w:t>I'm</w:t>
-      </w:r>
-      <w:proofErr w:type="gramEnd"/>
-      <w:r>
-        <w:rPr>
-          <w:rFonts w:ascii="Calibri" w:eastAsia="Times New Roman" w:hAnsi="Calibri" w:cs="Calibri"/>
-          <w:highlight w:val="yellow"/>
-        </w:rPr>
-        <w:t xml:space="preserve"> thinking of changing this since its plans for </w:t>
-      </w:r>
-      <w:proofErr w:type="spellStart"/>
-      <w:r>
-        <w:rPr>
-          <w:rFonts w:ascii="Calibri" w:eastAsia="Times New Roman" w:hAnsi="Calibri" w:cs="Calibri"/>
-          <w:highlight w:val="yellow"/>
-        </w:rPr>
-        <w:t>NordVPN</w:t>
-      </w:r>
-      <w:proofErr w:type="spellEnd"/>
-      <w:r>
-        <w:rPr>
-          <w:rFonts w:ascii="Calibri" w:eastAsia="Times New Roman" w:hAnsi="Calibri" w:cs="Calibri"/>
-          <w:highlight w:val="yellow"/>
-        </w:rPr>
-        <w:t>)</w:t>
-      </w:r>
-      <w:r>
-        <w:rPr>
-          <w:rFonts w:ascii="Calibri" w:eastAsia="Times New Roman" w:hAnsi="Calibri" w:cs="Calibri"/>
-          <w:lang w:val="en-GB"/>
-        </w:rPr>
-        <w:t> </w:t>
-      </w:r>
-    </w:p>
-    <w:p>
-      <w:pPr>
-        <w:spacing w:after="0" w:line="240" w:lineRule="auto"/>
-        <w:textAlignment w:val="baseline"/>
-        <w:rPr>
-          <w:rFonts w:ascii="Segoe UI" w:eastAsia="Times New Roman" w:hAnsi="Segoe UI" w:cs="Segoe UI"/>
-          <w:sz w:val="20"/>
-          <w:szCs w:val="20"/>
-          <w:lang w:val="en-GB"/>
-        </w:rPr>
-      </w:pPr>
-    </w:p>
-    <w:p>
-      <w:pPr>
-        <w:spacing w:after="0" w:line="240" w:lineRule="auto"/>
-        <w:textAlignment w:val="baseline"/>
-        <w:rPr>
-          <w:rFonts w:ascii="Segoe UI" w:eastAsia="Times New Roman" w:hAnsi="Segoe UI" w:cs="Segoe UI"/>
-          <w:sz w:val="20"/>
-          <w:szCs w:val="20"/>
-          <w:lang w:val="en-GB"/>
-        </w:rPr>
-      </w:pPr>
-      <w:r>
-        <w:rPr>
-          <w:rFonts w:ascii="Calibri" w:eastAsia="Times New Roman" w:hAnsi="Calibri" w:cs="Calibri"/>
+          <w:rFonts w:eastAsia="Times New Roman" w:cstheme="minorHAnsi"/>
+          <w:sz w:val="20"/>
+          <w:szCs w:val="20"/>
+          <w:lang w:val="en-GB"/>
+        </w:rPr>
+      </w:pPr>
+      <w:r>
+        <w:rPr>
+          <w:rFonts w:eastAsia="Times New Roman" w:cstheme="minorHAnsi"/>
           <w:b/>
           <w:bCs/>
           <w:sz w:val="24"/>
@@ -881,7 +1788,7 @@
       </w:r>
       <w:r>
         <w:rPr>
-          <w:rFonts w:ascii="Calibri" w:eastAsia="Times New Roman" w:hAnsi="Calibri" w:cs="Calibri"/>
+          <w:rFonts w:eastAsia="Times New Roman" w:cstheme="minorHAnsi"/>
           <w:sz w:val="24"/>
           <w:szCs w:val="24"/>
           <w:lang w:val="en-GB"/>
@@ -894,349 +1801,196 @@
         <w:spacing w:after="0" w:line="240" w:lineRule="auto"/>
         <w:textAlignment w:val="baseline"/>
         <w:rPr>
-          <w:rFonts w:ascii="Segoe UI" w:eastAsia="Times New Roman" w:hAnsi="Segoe UI" w:cs="Segoe UI"/>
-          <w:sz w:val="20"/>
-          <w:szCs w:val="20"/>
-          <w:lang w:val="en-GB"/>
-        </w:rPr>
-      </w:pPr>
-      <w:r>
-        <w:rPr>
-          <w:rFonts w:ascii="Calibri" w:eastAsia="Times New Roman" w:hAnsi="Calibri" w:cs="Calibri"/>
-          <w:color w:val="202122"/>
-        </w:rPr>
-        <w:t>Ver-Sprite, a third-party data center in order to ensure the highest level of security going forward.</w:t>
-      </w:r>
+          <w:rFonts w:eastAsia="Times New Roman" w:cstheme="minorHAnsi"/>
+          <w:sz w:val="20"/>
+          <w:szCs w:val="20"/>
+          <w:lang w:val="en-GB"/>
+        </w:rPr>
+      </w:pPr>
+      <w:r>
+        <w:rPr>
+          <w:rFonts w:eastAsia="Times New Roman" w:cstheme="minorHAnsi"/>
+          <w:sz w:val="20"/>
+          <w:szCs w:val="20"/>
+          <w:lang w:val="en-GB"/>
+        </w:rPr>
+        <w:t>As of now, we have seen a lot of improvement in terms of security being incorporated into normal product offerings. Especially in the last 5 years, the integration and offering of security as part of a normal package has really changed the landscape. This is due to cloud providers, such as Microsoft and Google, incorporating a lot of security at a remarkably high level that was traditionally only available through third-party solutions. Thus, many things will be able to be automated because of innovation.</w:t>
+      </w:r>
+      <w:r>
+        <w:rPr>
+          <w:rFonts w:eastAsia="Times New Roman" w:cstheme="minorHAnsi"/>
+          <w:sz w:val="20"/>
+          <w:szCs w:val="20"/>
+          <w:lang w:val="en-GB"/>
+        </w:rPr>
+        <w:t xml:space="preserve"> </w:t>
+      </w:r>
+      <w:sdt>
+        <w:sdtPr>
+          <w:rPr>
+            <w:rFonts w:eastAsia="Times New Roman" w:cstheme="minorHAnsi"/>
+            <w:sz w:val="20"/>
+            <w:szCs w:val="20"/>
+            <w:lang w:val="en-GB"/>
+          </w:rPr>
+          <w:id w:val="-1426654649"/>
+          <w:citation/>
+        </w:sdtPr>
+        <w:sdtContent>
+          <w:r>
+            <w:rPr>
+              <w:rFonts w:eastAsia="Times New Roman" w:cstheme="minorHAnsi"/>
+              <w:sz w:val="20"/>
+              <w:szCs w:val="20"/>
+              <w:lang w:val="en-GB"/>
+            </w:rPr>
+            <w:fldChar w:fldCharType="begin"/>
+          </w:r>
+          <w:r>
+            <w:rPr>
+              <w:rFonts w:eastAsia="Times New Roman" w:cstheme="minorHAnsi"/>
+              <w:sz w:val="20"/>
+              <w:szCs w:val="20"/>
+            </w:rPr>
+            <w:instrText xml:space="preserve"> CITATION Mar20 \l 1033 </w:instrText>
+          </w:r>
+          <w:r>
+            <w:rPr>
+              <w:rFonts w:eastAsia="Times New Roman" w:cstheme="minorHAnsi"/>
+              <w:sz w:val="20"/>
+              <w:szCs w:val="20"/>
+              <w:lang w:val="en-GB"/>
+            </w:rPr>
+            <w:fldChar w:fldCharType="separate"/>
+          </w:r>
+          <w:r>
+            <w:rPr>
+              <w:rFonts w:eastAsia="Times New Roman" w:cstheme="minorHAnsi"/>
+              <w:noProof/>
+              <w:sz w:val="20"/>
+              <w:szCs w:val="20"/>
+            </w:rPr>
+            <w:t>(Whitehead, 2020)</w:t>
+          </w:r>
+          <w:r>
+            <w:rPr>
+              <w:rFonts w:eastAsia="Times New Roman" w:cstheme="minorHAnsi"/>
+              <w:sz w:val="20"/>
+              <w:szCs w:val="20"/>
+              <w:lang w:val="en-GB"/>
+            </w:rPr>
+            <w:fldChar w:fldCharType="end"/>
+          </w:r>
+        </w:sdtContent>
+      </w:sdt>
     </w:p>
     <w:p>
       <w:pPr>
         <w:spacing w:after="0" w:line="240" w:lineRule="auto"/>
         <w:textAlignment w:val="baseline"/>
         <w:rPr>
-          <w:rFonts w:ascii="Segoe UI" w:eastAsia="Times New Roman" w:hAnsi="Segoe UI" w:cs="Segoe UI"/>
-          <w:sz w:val="20"/>
-          <w:szCs w:val="20"/>
-          <w:lang w:val="en-GB"/>
-        </w:rPr>
-      </w:pPr>
-      <w:r>
-        <w:rPr>
-          <w:rFonts w:ascii="Symbol" w:eastAsia="Times New Roman" w:hAnsi="Symbol" w:cs="Segoe UI"/>
-          <w:color w:val="202122"/>
-        </w:rPr>
-        <w:t>·</w:t>
-      </w:r>
-      <w:r>
-        <w:rPr>
-          <w:rFonts w:ascii="Times New Roman" w:eastAsia="Times New Roman" w:hAnsi="Times New Roman" w:cs="Times New Roman"/>
-          <w:color w:val="202122"/>
-          <w:sz w:val="16"/>
-          <w:szCs w:val="16"/>
-        </w:rPr>
-        <w:t>         </w:t>
-      </w:r>
-      <w:r>
-        <w:rPr>
-          <w:rFonts w:ascii="Calibri" w:eastAsia="Times New Roman" w:hAnsi="Calibri" w:cs="Calibri"/>
-          <w:color w:val="202122"/>
-        </w:rPr>
-        <w:t>Comprehensive Penetration Testing</w:t>
-      </w:r>
-      <w:r>
-        <w:rPr>
-          <w:rFonts w:ascii="Calibri" w:eastAsia="Times New Roman" w:hAnsi="Calibri" w:cs="Calibri"/>
-          <w:color w:val="202122"/>
-          <w:lang w:val="en-GB"/>
-        </w:rPr>
-        <w:t> </w:t>
-      </w:r>
-    </w:p>
-    <w:p>
-      <w:pPr>
-        <w:spacing w:after="0" w:line="240" w:lineRule="auto"/>
-        <w:textAlignment w:val="baseline"/>
-        <w:rPr>
-          <w:rFonts w:ascii="Segoe UI" w:eastAsia="Times New Roman" w:hAnsi="Segoe UI" w:cs="Segoe UI"/>
-          <w:sz w:val="20"/>
-          <w:szCs w:val="20"/>
-          <w:lang w:val="en-GB"/>
-        </w:rPr>
-      </w:pPr>
-      <w:r>
-        <w:rPr>
-          <w:rFonts w:ascii="Calibri" w:eastAsia="Times New Roman" w:hAnsi="Calibri" w:cs="Calibri"/>
-          <w:color w:val="202122"/>
-        </w:rPr>
-        <w:t xml:space="preserve">The key differentiator to our penetration testing method is in our ability to emulate cyber-criminal intent around invasion of countermeasures and quietly seeking to achieve target goals. By not limiting our approach to encompass only one set of controls (network, application, physical, system) to defeat, we are able to simulate a true attack scenario. A true attacker will not stop if the front door of your network is </w:t>
+          <w:rFonts w:eastAsia="Times New Roman" w:cstheme="minorHAnsi"/>
+          <w:sz w:val="20"/>
+          <w:szCs w:val="20"/>
+          <w:lang w:val="en-GB"/>
+        </w:rPr>
+      </w:pPr>
+      <w:r>
+        <w:rPr>
+          <w:rFonts w:eastAsia="Times New Roman" w:cstheme="minorHAnsi"/>
+          <w:sz w:val="20"/>
+          <w:szCs w:val="20"/>
+          <w:lang w:val="en-GB"/>
+        </w:rPr>
+        <w:t xml:space="preserve">As a result, it has become more challenging for organizations, consumers, and even CISOs to keep track of the different spots where security is provided and to have it all come together from the same perspective. </w:t>
       </w:r>
       <w:proofErr w:type="gramStart"/>
       <w:r>
         <w:rPr>
-          <w:rFonts w:ascii="Calibri" w:eastAsia="Times New Roman" w:hAnsi="Calibri" w:cs="Calibri"/>
-          <w:color w:val="202122"/>
-        </w:rPr>
-        <w:t>locked</w:t>
+          <w:rFonts w:eastAsia="Times New Roman" w:cstheme="minorHAnsi"/>
+          <w:sz w:val="20"/>
+          <w:szCs w:val="20"/>
+          <w:lang w:val="en-GB"/>
+        </w:rPr>
+        <w:t>So</w:t>
       </w:r>
       <w:proofErr w:type="gramEnd"/>
       <w:r>
         <w:rPr>
-          <w:rFonts w:ascii="Calibri" w:eastAsia="Times New Roman" w:hAnsi="Calibri" w:cs="Calibri"/>
-          <w:color w:val="202122"/>
-        </w:rPr>
-        <w:t xml:space="preserve"> and neither will we.</w:t>
-      </w:r>
-      <w:r>
-        <w:rPr>
-          <w:rFonts w:ascii="Calibri" w:eastAsia="Times New Roman" w:hAnsi="Calibri" w:cs="Calibri"/>
-          <w:color w:val="202122"/>
-          <w:lang w:val="en-GB"/>
-        </w:rPr>
-        <w:t> </w:t>
-      </w:r>
-    </w:p>
-    <w:p>
-      <w:pPr>
-        <w:spacing w:after="0" w:line="240" w:lineRule="auto"/>
-        <w:textAlignment w:val="baseline"/>
-        <w:rPr>
-          <w:rFonts w:ascii="Segoe UI" w:eastAsia="Times New Roman" w:hAnsi="Segoe UI" w:cs="Segoe UI"/>
-          <w:sz w:val="20"/>
-          <w:szCs w:val="20"/>
-          <w:lang w:val="en-GB"/>
-        </w:rPr>
-      </w:pPr>
-      <w:r>
-        <w:rPr>
-          <w:rFonts w:ascii="Symbol" w:eastAsia="Times New Roman" w:hAnsi="Symbol" w:cs="Segoe UI"/>
-          <w:color w:val="202122"/>
-        </w:rPr>
-        <w:t>·</w:t>
-      </w:r>
-      <w:r>
-        <w:rPr>
-          <w:rFonts w:ascii="Times New Roman" w:eastAsia="Times New Roman" w:hAnsi="Times New Roman" w:cs="Times New Roman"/>
-          <w:color w:val="202122"/>
-          <w:sz w:val="16"/>
-          <w:szCs w:val="16"/>
-        </w:rPr>
-        <w:t>         </w:t>
-      </w:r>
-      <w:r>
-        <w:rPr>
-          <w:rFonts w:ascii="Calibri" w:eastAsia="Times New Roman" w:hAnsi="Calibri" w:cs="Calibri"/>
-          <w:color w:val="202122"/>
-        </w:rPr>
-        <w:t>Intrusion Handling</w:t>
-      </w:r>
-      <w:r>
-        <w:rPr>
-          <w:rFonts w:ascii="Calibri" w:eastAsia="Times New Roman" w:hAnsi="Calibri" w:cs="Calibri"/>
-          <w:color w:val="202122"/>
-          <w:lang w:val="en-GB"/>
-        </w:rPr>
-        <w:t> </w:t>
-      </w:r>
-    </w:p>
-    <w:p>
-      <w:pPr>
-        <w:spacing w:after="0" w:line="240" w:lineRule="auto"/>
-        <w:textAlignment w:val="baseline"/>
-        <w:rPr>
-          <w:rFonts w:ascii="Segoe UI" w:eastAsia="Times New Roman" w:hAnsi="Segoe UI" w:cs="Segoe UI"/>
-          <w:sz w:val="20"/>
-          <w:szCs w:val="20"/>
-          <w:lang w:val="en-GB"/>
-        </w:rPr>
-      </w:pPr>
-      <w:r>
-        <w:rPr>
-          <w:rFonts w:ascii="Calibri" w:eastAsia="Times New Roman" w:hAnsi="Calibri" w:cs="Calibri"/>
-          <w:color w:val="202122"/>
-        </w:rPr>
-        <w:t>Ver</w:t>
-      </w:r>
-      <w:r>
-        <w:rPr>
-          <w:rFonts w:ascii="Calibri" w:eastAsia="Times New Roman" w:hAnsi="Calibri" w:cs="Calibri"/>
-          <w:color w:val="202122"/>
-        </w:rPr>
-        <w:t>-</w:t>
-      </w:r>
-      <w:r>
-        <w:rPr>
-          <w:rFonts w:ascii="Calibri" w:eastAsia="Times New Roman" w:hAnsi="Calibri" w:cs="Calibri"/>
-          <w:color w:val="202122"/>
-        </w:rPr>
-        <w:t>Sprite</w:t>
-      </w:r>
-      <w:r>
-        <w:rPr>
-          <w:rFonts w:ascii="Calibri" w:eastAsia="Times New Roman" w:hAnsi="Calibri" w:cs="Calibri"/>
-          <w:color w:val="202122"/>
-        </w:rPr>
-        <w:t xml:space="preserve"> provides intrusion detection and analysis of networks and encompassing assets in order to derive the source, problem, and remediation planning </w:t>
-      </w:r>
-      <w:proofErr w:type="gramStart"/>
-      <w:r>
-        <w:rPr>
-          <w:rFonts w:ascii="Calibri" w:eastAsia="Times New Roman" w:hAnsi="Calibri" w:cs="Calibri"/>
-          <w:color w:val="202122"/>
-        </w:rPr>
-        <w:t>efforts</w:t>
-      </w:r>
-      <w:proofErr w:type="gramEnd"/>
-      <w:r>
-        <w:rPr>
-          <w:rFonts w:ascii="Calibri" w:eastAsia="Times New Roman" w:hAnsi="Calibri" w:cs="Calibri"/>
-          <w:color w:val="202122"/>
-          <w:lang w:val="en-GB"/>
-        </w:rPr>
-        <w:t> </w:t>
-      </w:r>
-    </w:p>
-    <w:p>
-      <w:pPr>
-        <w:spacing w:after="0" w:line="240" w:lineRule="auto"/>
-        <w:textAlignment w:val="baseline"/>
-        <w:rPr>
-          <w:rFonts w:ascii="Segoe UI" w:eastAsia="Times New Roman" w:hAnsi="Segoe UI" w:cs="Segoe UI"/>
-          <w:sz w:val="20"/>
-          <w:szCs w:val="20"/>
-          <w:lang w:val="en-GB"/>
-        </w:rPr>
-      </w:pPr>
-      <w:r>
-        <w:rPr>
-          <w:rFonts w:ascii="Symbol" w:eastAsia="Times New Roman" w:hAnsi="Symbol" w:cs="Segoe UI"/>
-          <w:color w:val="202122"/>
-        </w:rPr>
-        <w:t>·</w:t>
-      </w:r>
-      <w:r>
-        <w:rPr>
-          <w:rFonts w:ascii="Times New Roman" w:eastAsia="Times New Roman" w:hAnsi="Times New Roman" w:cs="Times New Roman"/>
-          <w:color w:val="202122"/>
-          <w:sz w:val="16"/>
-          <w:szCs w:val="16"/>
-        </w:rPr>
-        <w:t>         </w:t>
-      </w:r>
-      <w:r>
-        <w:rPr>
-          <w:rFonts w:ascii="Calibri" w:eastAsia="Times New Roman" w:hAnsi="Calibri" w:cs="Calibri"/>
-          <w:color w:val="202122"/>
-        </w:rPr>
-        <w:t>Vendor Risk Management</w:t>
-      </w:r>
-      <w:r>
-        <w:rPr>
-          <w:rFonts w:ascii="Calibri" w:eastAsia="Times New Roman" w:hAnsi="Calibri" w:cs="Calibri"/>
-          <w:color w:val="202122"/>
-          <w:lang w:val="en-GB"/>
-        </w:rPr>
-        <w:t> </w:t>
-      </w:r>
-    </w:p>
-    <w:p>
-      <w:pPr>
-        <w:spacing w:after="0" w:line="240" w:lineRule="auto"/>
-        <w:textAlignment w:val="baseline"/>
-        <w:rPr>
-          <w:rFonts w:ascii="Calibri" w:eastAsia="Times New Roman" w:hAnsi="Calibri" w:cs="Calibri"/>
-          <w:lang w:val="en-GB"/>
-        </w:rPr>
-      </w:pPr>
-      <w:r>
-        <w:rPr>
-          <w:rFonts w:ascii="Calibri" w:eastAsia="Times New Roman" w:hAnsi="Calibri" w:cs="Calibri"/>
-        </w:rPr>
-        <w:t>Ver</w:t>
-      </w:r>
-      <w:r>
-        <w:rPr>
-          <w:rFonts w:ascii="Calibri" w:eastAsia="Times New Roman" w:hAnsi="Calibri" w:cs="Calibri"/>
-        </w:rPr>
-        <w:t>-</w:t>
-      </w:r>
-      <w:r>
-        <w:rPr>
-          <w:rFonts w:ascii="Calibri" w:eastAsia="Times New Roman" w:hAnsi="Calibri" w:cs="Calibri"/>
-        </w:rPr>
-        <w:t>Sprite’s</w:t>
-      </w:r>
-      <w:r>
-        <w:rPr>
-          <w:rFonts w:ascii="Calibri" w:eastAsia="Times New Roman" w:hAnsi="Calibri" w:cs="Calibri"/>
-        </w:rPr>
-        <w:t> expertise in vendor risk encompasses many layers: operational, technology, security, compliance, and legal risk. We go beyond audit questions and checklists. Our methodology centers around a contextual risk analysis of vendor services to our clients, coupled with security risk management frameworks that are relevant to your control objectives.</w:t>
-      </w:r>
-      <w:r>
-        <w:rPr>
-          <w:rFonts w:ascii="Calibri" w:eastAsia="Times New Roman" w:hAnsi="Calibri" w:cs="Calibri"/>
-          <w:lang w:val="en-GB"/>
-        </w:rPr>
-        <w:t> </w:t>
-      </w:r>
-    </w:p>
-    <w:p>
-      <w:pPr>
-        <w:spacing w:after="0" w:line="240" w:lineRule="auto"/>
-        <w:textAlignment w:val="baseline"/>
-        <w:rPr>
-          <w:rFonts w:ascii="Segoe UI" w:eastAsia="Times New Roman" w:hAnsi="Segoe UI" w:cs="Segoe UI"/>
-          <w:sz w:val="20"/>
-          <w:szCs w:val="20"/>
-          <w:lang w:val="en-GB"/>
-        </w:rPr>
-      </w:pPr>
-    </w:p>
-    <w:p>
-      <w:pPr>
-        <w:spacing w:after="0" w:line="240" w:lineRule="auto"/>
-        <w:textAlignment w:val="baseline"/>
-        <w:rPr>
-          <w:rFonts w:ascii="Segoe UI" w:eastAsia="Times New Roman" w:hAnsi="Segoe UI" w:cs="Segoe UI"/>
-          <w:sz w:val="20"/>
-          <w:szCs w:val="20"/>
-          <w:lang w:val="en-GB"/>
-        </w:rPr>
-      </w:pPr>
-      <w:r>
-        <w:rPr>
-          <w:rFonts w:ascii="Calibri" w:eastAsia="Times New Roman" w:hAnsi="Calibri" w:cs="Calibri"/>
-        </w:rPr>
-        <w:t>As for how Nord VPN works, it routes all users’ internet through a remote server run by the service, thereby hiding their IP address and encrypting all incoming and outcoming data. For the encryption, they use OpenVPN and internet  Key Exchange v2/IPsec technologies.</w:t>
-      </w:r>
-      <w:r>
-        <w:rPr>
-          <w:rFonts w:ascii="Calibri" w:eastAsia="Times New Roman" w:hAnsi="Calibri" w:cs="Calibri"/>
-          <w:lang w:val="en-GB"/>
-        </w:rPr>
-        <w:t> </w:t>
-      </w:r>
-    </w:p>
-    <w:p>
-      <w:pPr>
-        <w:rPr>
-          <w:b/>
-          <w:bCs/>
-        </w:rPr>
-      </w:pPr>
-      <w:r>
-        <w:rPr>
-          <w:b/>
-          <w:bCs/>
-        </w:rPr>
-        <w:br w:type="page"/>
-      </w:r>
-    </w:p>
-    <w:p>
-      <w:pPr>
-        <w:rPr>
-          <w:b/>
-          <w:bCs/>
-        </w:rPr>
-      </w:pPr>
+          <w:rFonts w:eastAsia="Times New Roman" w:cstheme="minorHAnsi"/>
+          <w:sz w:val="20"/>
+          <w:szCs w:val="20"/>
+          <w:lang w:val="en-GB"/>
+        </w:rPr>
+        <w:t xml:space="preserve"> in the near future, I think we are going to see trends towards consolidation, as well as trying to make the information obtainable into consumable amounts that don’t force you to dig as deep into the abyss to understand your risk</w:t>
+      </w:r>
+      <w:r>
+        <w:rPr>
+          <w:rFonts w:eastAsia="Times New Roman" w:cstheme="minorHAnsi"/>
+          <w:sz w:val="20"/>
+          <w:szCs w:val="20"/>
+          <w:lang w:val="en-GB"/>
+        </w:rPr>
+        <w:t xml:space="preserve">. </w:t>
+      </w:r>
+      <w:sdt>
+        <w:sdtPr>
+          <w:rPr>
+            <w:rFonts w:eastAsia="Times New Roman" w:cstheme="minorHAnsi"/>
+            <w:sz w:val="20"/>
+            <w:szCs w:val="20"/>
+            <w:lang w:val="en-GB"/>
+          </w:rPr>
+          <w:id w:val="-1527862665"/>
+          <w:citation/>
+        </w:sdtPr>
+        <w:sdtContent>
+          <w:r>
+            <w:rPr>
+              <w:rFonts w:eastAsia="Times New Roman" w:cstheme="minorHAnsi"/>
+              <w:sz w:val="20"/>
+              <w:szCs w:val="20"/>
+              <w:lang w:val="en-GB"/>
+            </w:rPr>
+            <w:fldChar w:fldCharType="begin"/>
+          </w:r>
+          <w:r>
+            <w:rPr>
+              <w:rFonts w:eastAsia="Times New Roman" w:cstheme="minorHAnsi"/>
+              <w:sz w:val="20"/>
+              <w:szCs w:val="20"/>
+            </w:rPr>
+            <w:instrText xml:space="preserve"> CITATION Mar20 \l 1033 </w:instrText>
+          </w:r>
+          <w:r>
+            <w:rPr>
+              <w:rFonts w:eastAsia="Times New Roman" w:cstheme="minorHAnsi"/>
+              <w:sz w:val="20"/>
+              <w:szCs w:val="20"/>
+              <w:lang w:val="en-GB"/>
+            </w:rPr>
+            <w:fldChar w:fldCharType="separate"/>
+          </w:r>
+          <w:r>
+            <w:rPr>
+              <w:rFonts w:eastAsia="Times New Roman" w:cstheme="minorHAnsi"/>
+              <w:noProof/>
+              <w:sz w:val="20"/>
+              <w:szCs w:val="20"/>
+            </w:rPr>
+            <w:t>(Whitehead, 2020)</w:t>
+          </w:r>
+          <w:r>
+            <w:rPr>
+              <w:rFonts w:eastAsia="Times New Roman" w:cstheme="minorHAnsi"/>
+              <w:sz w:val="20"/>
+              <w:szCs w:val="20"/>
+              <w:lang w:val="en-GB"/>
+            </w:rPr>
+            <w:fldChar w:fldCharType="end"/>
+          </w:r>
+        </w:sdtContent>
+      </w:sdt>
     </w:p>
     <w:p>
       <w:pPr>
@@ -1244,22 +1998,23 @@
         <w:spacing w:before="0" w:beforeAutospacing="0" w:after="0" w:afterAutospacing="0"/>
         <w:textAlignment w:val="baseline"/>
         <w:rPr>
-          <w:rFonts w:ascii="Segoe UI" w:hAnsi="Segoe UI" w:cs="Segoe UI"/>
-          <w:sz w:val="20"/>
-          <w:szCs w:val="20"/>
-          <w:lang w:val="en-GB"/>
-        </w:rPr>
-      </w:pPr>
-      <w:r>
-        <w:rPr>
-          <w:rStyle w:val="normaltextrun"/>
-          <w:rFonts w:ascii="Comic Sans MS" w:hAnsi="Comic Sans MS" w:cs="Segoe UI"/>
+          <w:rStyle w:val="eop"/>
+          <w:rFonts w:asciiTheme="minorHAnsi" w:hAnsiTheme="minorHAnsi" w:cstheme="minorHAnsi"/>
+          <w:sz w:val="28"/>
+          <w:szCs w:val="28"/>
+          <w:lang w:val="en-GB"/>
+        </w:rPr>
+      </w:pPr>
+      <w:r>
+        <w:rPr>
+          <w:rStyle w:val="normaltextrun"/>
+          <w:rFonts w:asciiTheme="minorHAnsi" w:hAnsiTheme="minorHAnsi" w:cstheme="minorHAnsi"/>
           <w:b/>
           <w:bCs/>
           <w:i/>
           <w:iCs/>
-          <w:sz w:val="32"/>
-          <w:szCs w:val="32"/>
+          <w:sz w:val="28"/>
+          <w:szCs w:val="28"/>
           <w:u w:val="single"/>
         </w:rPr>
         <w:t>What is the likely impact? (300 words)</w:t>
@@ -1267,9 +2022,9 @@
       <w:r>
         <w:rPr>
           <w:rStyle w:val="eop"/>
-          <w:rFonts w:ascii="Comic Sans MS" w:hAnsi="Comic Sans MS" w:cs="Segoe UI"/>
-          <w:sz w:val="32"/>
-          <w:szCs w:val="32"/>
+          <w:rFonts w:asciiTheme="minorHAnsi" w:hAnsiTheme="minorHAnsi" w:cstheme="minorHAnsi"/>
+          <w:sz w:val="28"/>
+          <w:szCs w:val="28"/>
           <w:lang w:val="en-GB"/>
         </w:rPr>
         <w:t> </w:t>
@@ -1282,96 +2037,12 @@
         <w:textAlignment w:val="baseline"/>
         <w:rPr>
           <w:rStyle w:val="eop"/>
-          <w:rFonts w:ascii="Calibri" w:hAnsi="Calibri" w:cs="Calibri"/>
-          <w:sz w:val="22"/>
-          <w:szCs w:val="22"/>
-          <w:lang w:val="en-GB"/>
-        </w:rPr>
-      </w:pPr>
-      <w:r>
-        <w:rPr>
-          <w:rStyle w:val="normaltextrun"/>
-          <w:rFonts w:ascii="Calibri" w:hAnsi="Calibri" w:cs="Calibri"/>
-          <w:b/>
-          <w:bCs/>
-        </w:rPr>
-        <w:t>What is the potential impact of this development?</w:t>
-      </w:r>
-      <w:r>
-        <w:rPr>
-          <w:rStyle w:val="scxo203629116"/>
-          <w:rFonts w:ascii="Calibri" w:hAnsi="Calibri" w:cs="Calibri"/>
-          <w:lang w:val="en-GB"/>
-        </w:rPr>
-        <w:t> </w:t>
-      </w:r>
-      <w:r>
-        <w:rPr>
-          <w:rFonts w:ascii="Calibri" w:hAnsi="Calibri" w:cs="Calibri"/>
-          <w:lang w:val="en-GB"/>
-        </w:rPr>
-        <w:br/>
-      </w:r>
-      <w:r>
-        <w:rPr>
-          <w:rStyle w:val="eop"/>
-          <w:rFonts w:ascii="Calibri" w:hAnsi="Calibri" w:cs="Calibri"/>
-          <w:sz w:val="22"/>
-          <w:szCs w:val="22"/>
-          <w:lang w:val="en-GB"/>
-        </w:rPr>
-        <w:t xml:space="preserve">The potential impact of these developments could lead to a higher standard for cyber security. This will lead to more demand for security intelligence, so the need for suitable candidates </w:t>
-      </w:r>
-      <w:r>
-        <w:rPr>
-          <w:rStyle w:val="eop"/>
-          <w:rFonts w:ascii="Calibri" w:hAnsi="Calibri" w:cs="Calibri"/>
-          <w:sz w:val="22"/>
-          <w:szCs w:val="22"/>
-          <w:lang w:val="en-GB"/>
-        </w:rPr>
-        <w:t xml:space="preserve">will </w:t>
-      </w:r>
-      <w:r>
-        <w:rPr>
-          <w:rStyle w:val="eop"/>
-          <w:rFonts w:ascii="Calibri" w:hAnsi="Calibri" w:cs="Calibri"/>
-          <w:sz w:val="22"/>
-          <w:szCs w:val="22"/>
-          <w:lang w:val="en-GB"/>
-        </w:rPr>
-        <w:t xml:space="preserve">grow, perhaps </w:t>
-      </w:r>
-      <w:r>
-        <w:rPr>
-          <w:rStyle w:val="eop"/>
-          <w:rFonts w:ascii="Calibri" w:hAnsi="Calibri" w:cs="Calibri"/>
-          <w:sz w:val="22"/>
-          <w:szCs w:val="22"/>
-          <w:lang w:val="en-GB"/>
-        </w:rPr>
-        <w:t>these workers will receive a</w:t>
-      </w:r>
-      <w:r>
-        <w:rPr>
-          <w:rStyle w:val="eop"/>
-          <w:rFonts w:ascii="Calibri" w:hAnsi="Calibri" w:cs="Calibri"/>
-          <w:sz w:val="22"/>
-          <w:szCs w:val="22"/>
-          <w:lang w:val="en-GB"/>
-        </w:rPr>
-        <w:t xml:space="preserve"> higher salary</w:t>
-      </w:r>
-      <w:r>
-        <w:rPr>
-          <w:rStyle w:val="eop"/>
-          <w:rFonts w:ascii="Calibri" w:hAnsi="Calibri" w:cs="Calibri"/>
-          <w:sz w:val="22"/>
-          <w:szCs w:val="22"/>
-          <w:lang w:val="en-GB"/>
-        </w:rPr>
-        <w:t>.</w:t>
-      </w:r>
+          <w:rFonts w:asciiTheme="minorHAnsi" w:hAnsiTheme="minorHAnsi" w:cstheme="minorHAnsi"/>
+          <w:sz w:val="28"/>
+          <w:szCs w:val="28"/>
+          <w:lang w:val="en-GB"/>
+        </w:rPr>
+      </w:pPr>
     </w:p>
     <w:p>
       <w:pPr>
@@ -1379,165 +2050,112 @@
         <w:spacing w:before="0" w:beforeAutospacing="0" w:after="0" w:afterAutospacing="0"/>
         <w:textAlignment w:val="baseline"/>
         <w:rPr>
-          <w:rFonts w:ascii="Segoe UI" w:hAnsi="Segoe UI" w:cs="Segoe UI"/>
-          <w:sz w:val="20"/>
-          <w:szCs w:val="20"/>
-          <w:lang w:val="en-GB"/>
-        </w:rPr>
-      </w:pPr>
-      <w:r>
-        <w:rPr>
           <w:rStyle w:val="eop"/>
-          <w:rFonts w:ascii="Calibri" w:hAnsi="Calibri" w:cs="Calibri"/>
-          <w:sz w:val="22"/>
-          <w:szCs w:val="22"/>
+          <w:rFonts w:asciiTheme="minorHAnsi" w:hAnsiTheme="minorHAnsi" w:cstheme="minorHAnsi"/>
+          <w:sz w:val="20"/>
+          <w:szCs w:val="20"/>
+          <w:lang w:val="en-GB"/>
+        </w:rPr>
+      </w:pPr>
+      <w:r>
+        <w:rPr>
+          <w:rStyle w:val="normaltextrun"/>
+          <w:rFonts w:asciiTheme="minorHAnsi" w:hAnsiTheme="minorHAnsi" w:cstheme="minorHAnsi"/>
+          <w:b/>
+          <w:bCs/>
+        </w:rPr>
+        <w:t>What is the potential impact of this development</w:t>
+      </w:r>
+      <w:r>
+        <w:rPr>
+          <w:rStyle w:val="normaltextrun"/>
+          <w:rFonts w:asciiTheme="minorHAnsi" w:hAnsiTheme="minorHAnsi" w:cstheme="minorHAnsi"/>
+          <w:b/>
+          <w:bCs/>
+        </w:rPr>
+        <w:t xml:space="preserve"> and w</w:t>
+      </w:r>
+      <w:r>
+        <w:rPr>
+          <w:rStyle w:val="normaltextrun"/>
+          <w:rFonts w:asciiTheme="minorHAnsi" w:hAnsiTheme="minorHAnsi" w:cstheme="minorHAnsi"/>
+          <w:b/>
+          <w:bCs/>
+        </w:rPr>
+        <w:t>hat is likely to change?</w:t>
+      </w:r>
+      <w:r>
+        <w:rPr>
+          <w:rStyle w:val="scxo203629116"/>
+          <w:rFonts w:asciiTheme="minorHAnsi" w:hAnsiTheme="minorHAnsi" w:cstheme="minorHAnsi"/>
           <w:lang w:val="en-GB"/>
         </w:rPr>
         <w:t> </w:t>
       </w:r>
-    </w:p>
-    <w:p>
-      <w:pPr>
-        <w:pStyle w:val="paragraph"/>
-        <w:numPr>
-          <w:ilvl w:val="0"/>
-          <w:numId w:val="8"/>
-        </w:numPr>
-        <w:spacing w:before="0" w:beforeAutospacing="0" w:after="0" w:afterAutospacing="0"/>
-        <w:textAlignment w:val="baseline"/>
-        <w:rPr>
-          <w:rFonts w:ascii="Segoe UI" w:hAnsi="Segoe UI" w:cs="Segoe UI"/>
-          <w:sz w:val="20"/>
-          <w:szCs w:val="20"/>
-          <w:lang w:val="en-GB"/>
-        </w:rPr>
-      </w:pPr>
-      <w:r>
-        <w:rPr>
-          <w:rStyle w:val="normaltextrun"/>
-          <w:rFonts w:ascii="Calibri" w:hAnsi="Calibri" w:cs="Calibri"/>
-          <w:sz w:val="22"/>
-          <w:szCs w:val="22"/>
-        </w:rPr>
-        <w:t>Business</w:t>
+      <w:r>
+        <w:rPr>
+          <w:rStyle w:val="scxo203629116"/>
+          <w:rFonts w:asciiTheme="minorHAnsi" w:hAnsiTheme="minorHAnsi" w:cstheme="minorHAnsi"/>
+          <w:lang w:val="en-GB"/>
+        </w:rPr>
+        <w:t> </w:t>
+      </w:r>
+      <w:r>
+        <w:rPr>
+          <w:rFonts w:asciiTheme="minorHAnsi" w:hAnsiTheme="minorHAnsi" w:cstheme="minorHAnsi"/>
+          <w:lang w:val="en-GB"/>
+        </w:rPr>
+        <w:br/>
       </w:r>
       <w:r>
         <w:rPr>
           <w:rStyle w:val="eop"/>
-          <w:rFonts w:ascii="Calibri" w:hAnsi="Calibri" w:cs="Calibri"/>
-          <w:sz w:val="22"/>
-          <w:szCs w:val="22"/>
-          <w:lang w:val="en-GB"/>
-        </w:rPr>
-        <w:t> </w:t>
-      </w:r>
-    </w:p>
-    <w:p>
-      <w:pPr>
-        <w:pStyle w:val="paragraph"/>
-        <w:numPr>
-          <w:ilvl w:val="0"/>
-          <w:numId w:val="8"/>
-        </w:numPr>
-        <w:spacing w:before="0" w:beforeAutospacing="0" w:after="0" w:afterAutospacing="0"/>
-        <w:textAlignment w:val="baseline"/>
-        <w:rPr>
-          <w:rFonts w:ascii="Segoe UI" w:hAnsi="Segoe UI" w:cs="Segoe UI"/>
-          <w:sz w:val="20"/>
-          <w:szCs w:val="20"/>
-          <w:lang w:val="en-GB"/>
-        </w:rPr>
-      </w:pPr>
-      <w:r>
-        <w:rPr>
-          <w:rStyle w:val="normaltextrun"/>
-          <w:rFonts w:ascii="Calibri" w:hAnsi="Calibri" w:cs="Calibri"/>
-          <w:sz w:val="22"/>
-          <w:szCs w:val="22"/>
-        </w:rPr>
-        <w:t>Crypto</w:t>
+          <w:rFonts w:asciiTheme="minorHAnsi" w:hAnsiTheme="minorHAnsi" w:cstheme="minorHAnsi"/>
+          <w:sz w:val="20"/>
+          <w:szCs w:val="20"/>
+          <w:lang w:val="en-GB"/>
+        </w:rPr>
+        <w:t>The potential impact of these developments could lead to a higher standard for cyber security. This will lead to more demand for security intelligence, so the need for suitable candidates will grow</w:t>
       </w:r>
       <w:r>
         <w:rPr>
           <w:rStyle w:val="eop"/>
-          <w:rFonts w:ascii="Calibri" w:hAnsi="Calibri" w:cs="Calibri"/>
-          <w:sz w:val="22"/>
-          <w:szCs w:val="22"/>
-          <w:lang w:val="en-GB"/>
-        </w:rPr>
-        <w:t> </w:t>
-      </w:r>
-    </w:p>
-    <w:p>
-      <w:pPr>
-        <w:pStyle w:val="paragraph"/>
-        <w:numPr>
-          <w:ilvl w:val="0"/>
-          <w:numId w:val="8"/>
-        </w:numPr>
-        <w:spacing w:before="0" w:beforeAutospacing="0" w:after="0" w:afterAutospacing="0"/>
-        <w:textAlignment w:val="baseline"/>
-        <w:rPr>
-          <w:rFonts w:ascii="Segoe UI" w:hAnsi="Segoe UI" w:cs="Segoe UI"/>
-          <w:sz w:val="20"/>
-          <w:szCs w:val="20"/>
-          <w:lang w:val="en-GB"/>
-        </w:rPr>
-      </w:pPr>
-      <w:r>
-        <w:rPr>
-          <w:rStyle w:val="normaltextrun"/>
-          <w:rFonts w:ascii="Calibri" w:hAnsi="Calibri" w:cs="Calibri"/>
-          <w:sz w:val="22"/>
-          <w:szCs w:val="22"/>
-        </w:rPr>
-        <w:t>Through RDS, </w:t>
+          <w:rFonts w:asciiTheme="minorHAnsi" w:hAnsiTheme="minorHAnsi" w:cstheme="minorHAnsi"/>
+          <w:sz w:val="20"/>
+          <w:szCs w:val="20"/>
+          <w:lang w:val="en-GB"/>
+        </w:rPr>
+        <w:t xml:space="preserve">. For this reason, workers that have these required skillsets will </w:t>
       </w:r>
       <w:r>
         <w:rPr>
           <w:rStyle w:val="eop"/>
-          <w:rFonts w:ascii="Calibri" w:hAnsi="Calibri" w:cs="Calibri"/>
-          <w:sz w:val="22"/>
-          <w:szCs w:val="22"/>
-          <w:lang w:val="en-GB"/>
-        </w:rPr>
-        <w:t> </w:t>
-      </w:r>
-    </w:p>
-    <w:p>
-      <w:pPr>
-        <w:pStyle w:val="paragraph"/>
-        <w:numPr>
-          <w:ilvl w:val="0"/>
-          <w:numId w:val="8"/>
-        </w:numPr>
-        <w:spacing w:before="0" w:beforeAutospacing="0" w:after="0" w:afterAutospacing="0"/>
-        <w:textAlignment w:val="baseline"/>
-        <w:rPr>
-          <w:rFonts w:ascii="Segoe UI" w:hAnsi="Segoe UI" w:cs="Segoe UI"/>
-          <w:sz w:val="20"/>
-          <w:szCs w:val="20"/>
-          <w:lang w:val="en-GB"/>
-        </w:rPr>
-      </w:pPr>
-      <w:r>
-        <w:rPr>
-          <w:rStyle w:val="normaltextrun"/>
-          <w:rFonts w:ascii="Calibri" w:hAnsi="Calibri" w:cs="Calibri"/>
-          <w:sz w:val="22"/>
-          <w:szCs w:val="22"/>
-        </w:rPr>
-        <w:t>They encrypt everything, </w:t>
+          <w:rFonts w:asciiTheme="minorHAnsi" w:hAnsiTheme="minorHAnsi" w:cstheme="minorHAnsi"/>
+          <w:sz w:val="20"/>
+          <w:szCs w:val="20"/>
+          <w:lang w:val="en-GB"/>
+        </w:rPr>
+        <w:t>receive a higher salary</w:t>
       </w:r>
       <w:r>
         <w:rPr>
           <w:rStyle w:val="eop"/>
-          <w:rFonts w:ascii="Calibri" w:hAnsi="Calibri" w:cs="Calibri"/>
-          <w:sz w:val="22"/>
-          <w:szCs w:val="22"/>
-          <w:lang w:val="en-GB"/>
-        </w:rPr>
-        <w:t> </w:t>
+          <w:rFonts w:asciiTheme="minorHAnsi" w:hAnsiTheme="minorHAnsi" w:cstheme="minorHAnsi"/>
+          <w:sz w:val="20"/>
+          <w:szCs w:val="20"/>
+          <w:lang w:val="en-GB"/>
+        </w:rPr>
+        <w:t xml:space="preserve"> as the years go on</w:t>
+      </w:r>
+      <w:r>
+        <w:rPr>
+          <w:rStyle w:val="eop"/>
+          <w:rFonts w:asciiTheme="minorHAnsi" w:hAnsiTheme="minorHAnsi" w:cstheme="minorHAnsi"/>
+          <w:sz w:val="20"/>
+          <w:szCs w:val="20"/>
+          <w:lang w:val="en-GB"/>
+        </w:rPr>
+        <w:t>.</w:t>
       </w:r>
     </w:p>
     <w:p>
@@ -1547,32 +2165,12 @@
         <w:textAlignment w:val="baseline"/>
         <w:rPr>
           <w:rStyle w:val="eop"/>
-          <w:rFonts w:ascii="Calibri" w:hAnsi="Calibri" w:cs="Calibri"/>
-          <w:sz w:val="22"/>
-          <w:szCs w:val="22"/>
-          <w:lang w:val="en-GB"/>
-        </w:rPr>
-      </w:pPr>
-      <w:r>
-        <w:rPr>
-          <w:rStyle w:val="eop"/>
-          <w:rFonts w:ascii="Calibri" w:hAnsi="Calibri" w:cs="Calibri"/>
-          <w:sz w:val="22"/>
-          <w:szCs w:val="22"/>
-          <w:lang w:val="en-GB"/>
-        </w:rPr>
-        <w:t> </w:t>
-      </w:r>
-      <w:r>
-        <w:rPr>
-          <w:rStyle w:val="eop"/>
-          <w:rFonts w:ascii="Calibri" w:hAnsi="Calibri" w:cs="Calibri"/>
-          <w:sz w:val="22"/>
-          <w:szCs w:val="22"/>
-          <w:lang w:val="en-GB"/>
-        </w:rPr>
-        <w:t xml:space="preserve"> </w:t>
-      </w:r>
+          <w:rFonts w:asciiTheme="minorHAnsi" w:hAnsiTheme="minorHAnsi" w:cstheme="minorHAnsi"/>
+          <w:sz w:val="20"/>
+          <w:szCs w:val="20"/>
+          <w:lang w:val="en-GB"/>
+        </w:rPr>
+      </w:pPr>
     </w:p>
     <w:p>
       <w:pPr>
@@ -1580,64 +2178,32 @@
         <w:spacing w:before="0" w:beforeAutospacing="0" w:after="0" w:afterAutospacing="0"/>
         <w:textAlignment w:val="baseline"/>
         <w:rPr>
-          <w:rFonts w:ascii="Segoe UI" w:hAnsi="Segoe UI" w:cs="Segoe UI"/>
-          <w:sz w:val="20"/>
-          <w:szCs w:val="20"/>
-          <w:lang w:val="en-GB"/>
-        </w:rPr>
-      </w:pPr>
-      <w:r>
-        <w:rPr>
-          <w:rStyle w:val="normaltextrun"/>
-          <w:rFonts w:ascii="Calibri" w:hAnsi="Calibri" w:cs="Calibri"/>
+          <w:rFonts w:asciiTheme="minorHAnsi" w:hAnsiTheme="minorHAnsi" w:cstheme="minorHAnsi"/>
+          <w:lang w:val="en-GB"/>
+        </w:rPr>
+      </w:pPr>
+      <w:r>
+        <w:rPr>
+          <w:rStyle w:val="normaltextrun"/>
+          <w:rFonts w:asciiTheme="minorHAnsi" w:hAnsiTheme="minorHAnsi" w:cstheme="minorHAnsi"/>
           <w:b/>
           <w:bCs/>
         </w:rPr>
-        <w:t>What is likely to change?</w:t>
-      </w:r>
-      <w:r>
-        <w:rPr>
-          <w:rStyle w:val="scxo203629116"/>
-          <w:rFonts w:ascii="Calibri" w:hAnsi="Calibri" w:cs="Calibri"/>
-          <w:lang w:val="en-GB"/>
-        </w:rPr>
-        <w:t> </w:t>
-      </w:r>
-      <w:r>
-        <w:rPr>
-          <w:rFonts w:ascii="Calibri" w:hAnsi="Calibri" w:cs="Calibri"/>
-          <w:lang w:val="en-GB"/>
-        </w:rPr>
-        <w:br/>
-      </w:r>
-      <w:r>
-        <w:rPr>
-          <w:rStyle w:val="scxo203629116"/>
-          <w:rFonts w:ascii="Calibri" w:hAnsi="Calibri" w:cs="Calibri"/>
-          <w:lang w:val="en-GB"/>
-        </w:rPr>
-        <w:t> </w:t>
-      </w:r>
-      <w:r>
-        <w:rPr>
-          <w:rFonts w:ascii="Calibri" w:hAnsi="Calibri" w:cs="Calibri"/>
-          <w:lang w:val="en-GB"/>
-        </w:rPr>
-        <w:br/>
-      </w:r>
-      <w:r>
-        <w:rPr>
-          <w:rStyle w:val="normaltextrun"/>
-          <w:rFonts w:ascii="Calibri" w:hAnsi="Calibri" w:cs="Calibri"/>
+        <w:t>W</w:t>
+      </w:r>
+      <w:r>
+        <w:rPr>
+          <w:rStyle w:val="normaltextrun"/>
+          <w:rFonts w:asciiTheme="minorHAnsi" w:hAnsiTheme="minorHAnsi" w:cstheme="minorHAnsi"/>
           <w:b/>
           <w:bCs/>
         </w:rPr>
-        <w:t>.....</w:t>
+        <w:t>hich people will be most affected and how?</w:t>
       </w:r>
       <w:r>
         <w:rPr>
           <w:rStyle w:val="eop"/>
-          <w:rFonts w:ascii="Calibri" w:hAnsi="Calibri" w:cs="Calibri"/>
+          <w:rFonts w:asciiTheme="minorHAnsi" w:hAnsiTheme="minorHAnsi" w:cstheme="minorHAnsi"/>
           <w:lang w:val="en-GB"/>
         </w:rPr>
         <w:t> </w:t>
@@ -1650,11 +2216,84 @@
         <w:textAlignment w:val="baseline"/>
         <w:rPr>
           <w:rStyle w:val="normaltextrun"/>
-          <w:rFonts w:ascii="Calibri" w:hAnsi="Calibri" w:cs="Calibri"/>
-          <w:b/>
-          <w:bCs/>
-        </w:rPr>
-      </w:pPr>
+          <w:rFonts w:asciiTheme="minorHAnsi" w:hAnsiTheme="minorHAnsi" w:cstheme="minorHAnsi"/>
+          <w:color w:val="202124"/>
+          <w:sz w:val="20"/>
+          <w:szCs w:val="20"/>
+        </w:rPr>
+      </w:pPr>
+      <w:r>
+        <w:rPr>
+          <w:rStyle w:val="normaltextrun"/>
+          <w:rFonts w:asciiTheme="minorHAnsi" w:hAnsiTheme="minorHAnsi" w:cstheme="minorHAnsi"/>
+          <w:color w:val="202124"/>
+          <w:sz w:val="20"/>
+          <w:szCs w:val="20"/>
+        </w:rPr>
+        <w:t xml:space="preserve">Cyber security will be able to help everyone since it allows users to browse the internet without having to worry about any malicious </w:t>
+      </w:r>
+      <w:r>
+        <w:rPr>
+          <w:rStyle w:val="normaltextrun"/>
+          <w:rFonts w:asciiTheme="minorHAnsi" w:hAnsiTheme="minorHAnsi" w:cstheme="minorHAnsi"/>
+          <w:color w:val="202124"/>
+          <w:sz w:val="20"/>
+          <w:szCs w:val="20"/>
+        </w:rPr>
+        <w:t>intention’s</w:t>
+      </w:r>
+      <w:r>
+        <w:rPr>
+          <w:rStyle w:val="normaltextrun"/>
+          <w:rFonts w:asciiTheme="minorHAnsi" w:hAnsiTheme="minorHAnsi" w:cstheme="minorHAnsi"/>
+          <w:color w:val="202124"/>
+          <w:sz w:val="20"/>
+          <w:szCs w:val="20"/>
+        </w:rPr>
+        <w:t xml:space="preserve"> attackers may have. It can successfully change IP addresses and hide ISP information (Internet service Provider). </w:t>
+      </w:r>
+      <w:r>
+        <w:rPr>
+          <w:rStyle w:val="normaltextrun"/>
+          <w:rFonts w:asciiTheme="minorHAnsi" w:hAnsiTheme="minorHAnsi" w:cstheme="minorHAnsi"/>
+          <w:color w:val="202124"/>
+          <w:sz w:val="20"/>
+          <w:szCs w:val="20"/>
+        </w:rPr>
+        <w:t xml:space="preserve">Not only that, but it encrypts any sort of transaction to make sure it </w:t>
+      </w:r>
+      <w:proofErr w:type="gramStart"/>
+      <w:r>
+        <w:rPr>
+          <w:rStyle w:val="normaltextrun"/>
+          <w:rFonts w:asciiTheme="minorHAnsi" w:hAnsiTheme="minorHAnsi" w:cstheme="minorHAnsi"/>
+          <w:color w:val="202124"/>
+          <w:sz w:val="20"/>
+          <w:szCs w:val="20"/>
+        </w:rPr>
+        <w:t>isn’t</w:t>
+      </w:r>
+      <w:proofErr w:type="gramEnd"/>
+      <w:r>
+        <w:rPr>
+          <w:rStyle w:val="normaltextrun"/>
+          <w:rFonts w:asciiTheme="minorHAnsi" w:hAnsiTheme="minorHAnsi" w:cstheme="minorHAnsi"/>
+          <w:color w:val="202124"/>
+          <w:sz w:val="20"/>
+          <w:szCs w:val="20"/>
+        </w:rPr>
+        <w:t xml:space="preserve"> </w:t>
+      </w:r>
+      <w:r>
+        <w:rPr>
+          <w:rStyle w:val="normaltextrun"/>
+          <w:rFonts w:asciiTheme="minorHAnsi" w:hAnsiTheme="minorHAnsi" w:cstheme="minorHAnsi"/>
+          <w:color w:val="202124"/>
+          <w:sz w:val="20"/>
+          <w:szCs w:val="20"/>
+        </w:rPr>
+        <w:t>tracked by anyone, only you can see it.</w:t>
+      </w:r>
     </w:p>
     <w:p>
       <w:pPr>
@@ -1662,27 +2301,12 @@
         <w:spacing w:before="0" w:beforeAutospacing="0" w:after="0" w:afterAutospacing="0"/>
         <w:textAlignment w:val="baseline"/>
         <w:rPr>
-          <w:rFonts w:ascii="Calibri" w:hAnsi="Calibri" w:cs="Calibri"/>
-          <w:lang w:val="en-GB"/>
-        </w:rPr>
-      </w:pPr>
-      <w:r>
-        <w:rPr>
-          <w:rStyle w:val="normaltextrun"/>
-          <w:rFonts w:ascii="Calibri" w:hAnsi="Calibri" w:cs="Calibri"/>
-          <w:b/>
-          <w:bCs/>
-        </w:rPr>
-        <w:t>Which people will be most affected and how?</w:t>
-      </w:r>
-      <w:r>
-        <w:rPr>
-          <w:rStyle w:val="eop"/>
-          <w:rFonts w:ascii="Calibri" w:hAnsi="Calibri" w:cs="Calibri"/>
-          <w:lang w:val="en-GB"/>
-        </w:rPr>
-        <w:t> </w:t>
-      </w:r>
+          <w:rFonts w:asciiTheme="minorHAnsi" w:hAnsiTheme="minorHAnsi" w:cstheme="minorHAnsi"/>
+          <w:sz w:val="18"/>
+          <w:szCs w:val="18"/>
+          <w:lang w:val="en-GB"/>
+        </w:rPr>
+      </w:pPr>
     </w:p>
     <w:p>
       <w:pPr>
@@ -1690,51 +2314,72 @@
         <w:spacing w:before="0" w:beforeAutospacing="0" w:after="0" w:afterAutospacing="0"/>
         <w:textAlignment w:val="baseline"/>
         <w:rPr>
-          <w:rFonts w:ascii="Segoe UI" w:hAnsi="Segoe UI" w:cs="Segoe UI"/>
-          <w:sz w:val="20"/>
-          <w:szCs w:val="20"/>
-          <w:lang w:val="en-GB"/>
-        </w:rPr>
-      </w:pPr>
-      <w:r>
-        <w:rPr>
-          <w:rStyle w:val="normaltextrun"/>
-          <w:rFonts w:ascii="Calibri" w:hAnsi="Calibri" w:cs="Calibri"/>
-          <w:color w:val="202124"/>
-          <w:sz w:val="22"/>
-          <w:szCs w:val="22"/>
-        </w:rPr>
-        <w:t xml:space="preserve">Cyber security will be able to help everyone since it allows users to browse the internet without having to worry about any malicious </w:t>
+          <w:rStyle w:val="eop"/>
+          <w:rFonts w:asciiTheme="minorHAnsi" w:hAnsiTheme="minorHAnsi" w:cstheme="minorHAnsi"/>
+          <w:sz w:val="20"/>
+          <w:szCs w:val="20"/>
+          <w:lang w:val="en-GB"/>
+        </w:rPr>
+      </w:pPr>
+      <w:r>
+        <w:rPr>
+          <w:rStyle w:val="normaltextrun"/>
+          <w:rFonts w:asciiTheme="minorHAnsi" w:hAnsiTheme="minorHAnsi" w:cstheme="minorHAnsi"/>
+          <w:b/>
+          <w:bCs/>
+        </w:rPr>
+        <w:t>Will this create, replace, or make redundant any current jobs or technologies?</w:t>
+      </w:r>
+      <w:r>
+        <w:rPr>
+          <w:rStyle w:val="scxo203629116"/>
+          <w:rFonts w:asciiTheme="minorHAnsi" w:hAnsiTheme="minorHAnsi" w:cstheme="minorHAnsi"/>
+          <w:lang w:val="en-GB"/>
+        </w:rPr>
+        <w:t> </w:t>
+      </w:r>
+      <w:r>
+        <w:rPr>
+          <w:rFonts w:asciiTheme="minorHAnsi" w:hAnsiTheme="minorHAnsi" w:cstheme="minorHAnsi"/>
+          <w:lang w:val="en-GB"/>
+        </w:rPr>
+        <w:br/>
+      </w:r>
+      <w:r>
+        <w:rPr>
+          <w:rStyle w:val="normaltextrun"/>
+          <w:rFonts w:asciiTheme="minorHAnsi" w:hAnsiTheme="minorHAnsi" w:cstheme="minorHAnsi"/>
+          <w:sz w:val="20"/>
+          <w:szCs w:val="20"/>
+        </w:rPr>
+        <w:t xml:space="preserve">Since there is a limit to how much technology can do by itself, it is important to know that sophisticated cyber attackers will break through the barriers eventually if they are not looked after. Therefore, a need for security intelligence is required. Technology has its weaknesses, and attackers </w:t>
       </w:r>
       <w:proofErr w:type="gramStart"/>
       <w:r>
         <w:rPr>
           <w:rStyle w:val="normaltextrun"/>
-          <w:rFonts w:ascii="Calibri" w:hAnsi="Calibri" w:cs="Calibri"/>
-          <w:color w:val="202124"/>
-          <w:sz w:val="22"/>
-          <w:szCs w:val="22"/>
-        </w:rPr>
-        <w:t>intentions</w:t>
+          <w:rFonts w:asciiTheme="minorHAnsi" w:hAnsiTheme="minorHAnsi" w:cstheme="minorHAnsi"/>
+          <w:sz w:val="20"/>
+          <w:szCs w:val="20"/>
+        </w:rPr>
+        <w:t>aren’t</w:t>
       </w:r>
       <w:proofErr w:type="gramEnd"/>
       <w:r>
         <w:rPr>
           <w:rStyle w:val="normaltextrun"/>
-          <w:rFonts w:ascii="Calibri" w:hAnsi="Calibri" w:cs="Calibri"/>
-          <w:color w:val="202124"/>
-          <w:sz w:val="22"/>
-          <w:szCs w:val="22"/>
-        </w:rPr>
-        <w:t xml:space="preserve"> attackers may have. It can successfully change IP addresses and hide ISP information (Internet service Provider). Additionally, it has been tested by a DNS leak test tool and it resulted in no information being leaked. (Addresses for websites).</w:t>
+          <w:rFonts w:asciiTheme="minorHAnsi" w:hAnsiTheme="minorHAnsi" w:cstheme="minorHAnsi"/>
+          <w:sz w:val="20"/>
+          <w:szCs w:val="20"/>
+        </w:rPr>
+        <w:t xml:space="preserve"> afraid to take advantage of them, so it is important to identify and address them efficiently. Since the safety requirements are only increasing as time goes on because of the increased digital use, more anomalies are occurring, thus creating more job opportunities for cyber intelligence.</w:t>
       </w:r>
       <w:r>
         <w:rPr>
           <w:rStyle w:val="eop"/>
-          <w:rFonts w:ascii="Calibri" w:hAnsi="Calibri" w:cs="Calibri"/>
-          <w:color w:val="202124"/>
-          <w:sz w:val="22"/>
-          <w:szCs w:val="22"/>
+          <w:rFonts w:asciiTheme="minorHAnsi" w:hAnsiTheme="minorHAnsi" w:cstheme="minorHAnsi"/>
+          <w:sz w:val="20"/>
+          <w:szCs w:val="20"/>
           <w:lang w:val="en-GB"/>
         </w:rPr>
         <w:t> </w:t>
@@ -1746,10 +2391,11 @@
         <w:spacing w:before="0" w:beforeAutospacing="0" w:after="0" w:afterAutospacing="0"/>
         <w:textAlignment w:val="baseline"/>
         <w:rPr>
-          <w:rStyle w:val="normaltextrun"/>
-          <w:rFonts w:ascii="Calibri" w:hAnsi="Calibri" w:cs="Calibri"/>
-          <w:b/>
-          <w:bCs/>
+          <w:rStyle w:val="eop"/>
+          <w:rFonts w:asciiTheme="minorHAnsi" w:hAnsiTheme="minorHAnsi" w:cstheme="minorHAnsi"/>
+          <w:sz w:val="20"/>
+          <w:szCs w:val="20"/>
+          <w:lang w:val="en-GB"/>
         </w:rPr>
       </w:pPr>
     </w:p>
@@ -1759,129 +2405,22 @@
         <w:spacing w:before="0" w:beforeAutospacing="0" w:after="0" w:afterAutospacing="0"/>
         <w:textAlignment w:val="baseline"/>
         <w:rPr>
-          <w:rStyle w:val="eop"/>
-          <w:rFonts w:ascii="Calibri" w:hAnsi="Calibri" w:cs="Calibri"/>
-          <w:sz w:val="22"/>
-          <w:szCs w:val="22"/>
-          <w:lang w:val="en-GB"/>
-        </w:rPr>
-      </w:pPr>
-      <w:r>
-        <w:rPr>
-          <w:rStyle w:val="normaltextrun"/>
-          <w:rFonts w:ascii="Calibri" w:hAnsi="Calibri" w:cs="Calibri"/>
-          <w:b/>
-          <w:bCs/>
-        </w:rPr>
-        <w:t>Will this create, replace, or make redundant any current jobs or technologies?</w:t>
-      </w:r>
-      <w:r>
-        <w:rPr>
-          <w:rStyle w:val="scxo203629116"/>
-          <w:rFonts w:ascii="Calibri" w:hAnsi="Calibri" w:cs="Calibri"/>
-          <w:lang w:val="en-GB"/>
-        </w:rPr>
-        <w:t> </w:t>
-      </w:r>
-      <w:r>
-        <w:rPr>
-          <w:rFonts w:ascii="Calibri" w:hAnsi="Calibri" w:cs="Calibri"/>
-          <w:lang w:val="en-GB"/>
-        </w:rPr>
-        <w:br/>
-      </w:r>
-      <w:r>
-        <w:rPr>
-          <w:rStyle w:val="normaltextrun"/>
-          <w:rFonts w:ascii="Calibri" w:hAnsi="Calibri" w:cs="Calibri"/>
-          <w:sz w:val="22"/>
-          <w:szCs w:val="22"/>
-        </w:rPr>
-        <w:t xml:space="preserve">Since there is a limit to how much technology can do by itself, it is important to know that sophisticated cyber attackers will break through the barriers eventually if they are not looked after. Therefore, a need for security intelligence is required. Technology has its weaknesses, and attackers </w:t>
-      </w:r>
-      <w:proofErr w:type="gramStart"/>
-      <w:r>
-        <w:rPr>
-          <w:rStyle w:val="normaltextrun"/>
-          <w:rFonts w:ascii="Calibri" w:hAnsi="Calibri" w:cs="Calibri"/>
-          <w:sz w:val="22"/>
-          <w:szCs w:val="22"/>
-        </w:rPr>
-        <w:t>aren’t</w:t>
-      </w:r>
-      <w:proofErr w:type="gramEnd"/>
-      <w:r>
-        <w:rPr>
-          <w:rStyle w:val="normaltextrun"/>
-          <w:rFonts w:ascii="Calibri" w:hAnsi="Calibri" w:cs="Calibri"/>
-          <w:sz w:val="22"/>
-          <w:szCs w:val="22"/>
-        </w:rPr>
-        <w:t xml:space="preserve"> afraid to take advantage of them, so it is important to identify and address them efficiently. Since the safety requirements are only increasing as time goes on because of the increased digital use, more anomalies are occurring, thus creating more job opportunities for cyber intelligence.</w:t>
-      </w:r>
-      <w:r>
-        <w:rPr>
-          <w:rStyle w:val="eop"/>
-          <w:rFonts w:ascii="Calibri" w:hAnsi="Calibri" w:cs="Calibri"/>
-          <w:sz w:val="22"/>
-          <w:szCs w:val="22"/>
-          <w:lang w:val="en-GB"/>
-        </w:rPr>
-        <w:t> </w:t>
-      </w:r>
-    </w:p>
-    <w:p>
-      <w:pPr>
-        <w:rPr>
-          <w:rStyle w:val="eop"/>
-          <w:rFonts w:ascii="Calibri" w:eastAsia="Times New Roman" w:hAnsi="Calibri" w:cs="Calibri"/>
-          <w:lang w:val="en-GB"/>
-        </w:rPr>
-      </w:pPr>
-      <w:r>
-        <w:rPr>
-          <w:rStyle w:val="eop"/>
-          <w:rFonts w:ascii="Calibri" w:hAnsi="Calibri" w:cs="Calibri"/>
-          <w:lang w:val="en-GB"/>
-        </w:rPr>
-        <w:br w:type="page"/>
-      </w:r>
-    </w:p>
-    <w:p>
-      <w:pPr>
-        <w:pStyle w:val="paragraph"/>
-        <w:spacing w:before="0" w:beforeAutospacing="0" w:after="0" w:afterAutospacing="0"/>
-        <w:textAlignment w:val="baseline"/>
-        <w:rPr>
-          <w:rFonts w:ascii="Segoe UI" w:hAnsi="Segoe UI" w:cs="Segoe UI"/>
-          <w:sz w:val="20"/>
-          <w:szCs w:val="20"/>
-          <w:lang w:val="en-GB"/>
-        </w:rPr>
-      </w:pPr>
-    </w:p>
-    <w:p>
-      <w:pPr>
-        <w:pStyle w:val="paragraph"/>
-        <w:spacing w:before="0" w:beforeAutospacing="0" w:after="0" w:afterAutospacing="0"/>
-        <w:textAlignment w:val="baseline"/>
-        <w:rPr>
-          <w:rFonts w:ascii="Segoe UI" w:hAnsi="Segoe UI" w:cs="Segoe UI"/>
-          <w:sz w:val="20"/>
-          <w:szCs w:val="20"/>
-          <w:lang w:val="en-GB"/>
-        </w:rPr>
-      </w:pPr>
-      <w:r>
-        <w:rPr>
-          <w:rStyle w:val="normaltextrun"/>
-          <w:rFonts w:ascii="Comic Sans MS" w:hAnsi="Comic Sans MS" w:cs="Segoe UI"/>
+          <w:rFonts w:asciiTheme="minorHAnsi" w:hAnsiTheme="minorHAnsi" w:cstheme="minorHAnsi"/>
+          <w:sz w:val="20"/>
+          <w:szCs w:val="20"/>
+          <w:lang w:val="en-GB"/>
+        </w:rPr>
+      </w:pPr>
+      <w:r>
+        <w:rPr>
+          <w:rStyle w:val="normaltextrun"/>
+          <w:rFonts w:asciiTheme="minorHAnsi" w:hAnsiTheme="minorHAnsi" w:cstheme="minorHAnsi"/>
           <w:b/>
           <w:bCs/>
           <w:i/>
           <w:iCs/>
-          <w:sz w:val="32"/>
-          <w:szCs w:val="32"/>
+          <w:sz w:val="28"/>
+          <w:szCs w:val="28"/>
           <w:u w:val="single"/>
         </w:rPr>
         <w:t>How will this affect you? (300 words)</w:t>
@@ -1889,9 +2428,9 @@
       <w:r>
         <w:rPr>
           <w:rStyle w:val="eop"/>
-          <w:rFonts w:ascii="Comic Sans MS" w:hAnsi="Comic Sans MS" w:cs="Segoe UI"/>
-          <w:sz w:val="32"/>
-          <w:szCs w:val="32"/>
+          <w:rFonts w:asciiTheme="minorHAnsi" w:hAnsiTheme="minorHAnsi" w:cstheme="minorHAnsi"/>
+          <w:sz w:val="28"/>
+          <w:szCs w:val="28"/>
           <w:lang w:val="en-GB"/>
         </w:rPr>
         <w:t> </w:t>
@@ -1904,37 +2443,33 @@
         <w:textAlignment w:val="baseline"/>
         <w:rPr>
           <w:rStyle w:val="normaltextrun"/>
-          <w:rFonts w:ascii="Calibri" w:hAnsi="Calibri" w:cs="Calibri"/>
+          <w:rFonts w:asciiTheme="minorHAnsi" w:hAnsiTheme="minorHAnsi" w:cstheme="minorHAnsi"/>
+          <w:sz w:val="20"/>
+          <w:szCs w:val="20"/>
+        </w:rPr>
+      </w:pPr>
+      <w:r>
+        <w:rPr>
+          <w:rStyle w:val="normaltextrun"/>
+          <w:rFonts w:asciiTheme="minorHAnsi" w:hAnsiTheme="minorHAnsi" w:cstheme="minorHAnsi"/>
+          <w:b/>
+          <w:bCs/>
+        </w:rPr>
+        <w:t>How will this affect me in my daily life?</w:t>
+      </w:r>
+      <w:r>
+        <w:rPr>
+          <w:rStyle w:val="scxo203629116"/>
+          <w:rFonts w:asciiTheme="minorHAnsi" w:hAnsiTheme="minorHAnsi" w:cstheme="minorHAnsi"/>
+          <w:lang w:val="en-GB"/>
+        </w:rPr>
+        <w:t> </w:t>
+      </w:r>
+      <w:r>
+        <w:rPr>
+          <w:rFonts w:asciiTheme="minorHAnsi" w:hAnsiTheme="minorHAnsi" w:cstheme="minorHAnsi"/>
           <w:sz w:val="22"/>
           <w:szCs w:val="22"/>
-        </w:rPr>
-      </w:pPr>
-      <w:r>
-        <w:rPr>
-          <w:rStyle w:val="normaltextrun"/>
-          <w:rFonts w:ascii="Calibri" w:hAnsi="Calibri" w:cs="Calibri"/>
-          <w:b/>
-          <w:bCs/>
-          <w:sz w:val="22"/>
-          <w:szCs w:val="22"/>
-        </w:rPr>
-        <w:t>How will this affect me in my daily life?</w:t>
-      </w:r>
-      <w:r>
-        <w:rPr>
-          <w:rStyle w:val="scxo203629116"/>
-          <w:rFonts w:ascii="Calibri" w:hAnsi="Calibri" w:cs="Calibri"/>
-          <w:sz w:val="22"/>
-          <w:szCs w:val="22"/>
-          <w:lang w:val="en-GB"/>
-        </w:rPr>
-        <w:t> </w:t>
-      </w:r>
-      <w:r>
-        <w:rPr>
-          <w:rFonts w:ascii="Calibri" w:hAnsi="Calibri" w:cs="Calibri"/>
-          <w:sz w:val="22"/>
-          <w:szCs w:val="22"/>
           <w:lang w:val="en-GB"/>
         </w:rPr>
         <w:br/>
@@ -1942,11 +2477,106 @@
       <w:r>
         <w:rPr>
           <w:rStyle w:val="normaltextrun"/>
-          <w:rFonts w:ascii="Calibri" w:hAnsi="Calibri" w:cs="Calibri"/>
-          <w:sz w:val="22"/>
-          <w:szCs w:val="22"/>
-        </w:rPr>
-        <w:t>Personally, this will not affect me that much since I work in customer service. However, the more we invest in cyber security, there will be a greater need for cyber intelligence to keep these types of technologies operational and optimized. As time goes on, the demand for cyber security will increase, which will lead to a higher salary and the need of a certain skill set, if the role cannot be filled. In this way it would be impactful to people since they would have to spend more time away from family.</w:t>
+          <w:rFonts w:asciiTheme="minorHAnsi" w:hAnsiTheme="minorHAnsi" w:cstheme="minorHAnsi"/>
+          <w:sz w:val="20"/>
+          <w:szCs w:val="20"/>
+        </w:rPr>
+        <w:t>Personally, this will not affect me that much since I work in customer service. However, the more we invest in cyber security, there will be a greater need for cyber intelligence to keep these types of technologies operational and optimized. As time goes on, the demand for cyber security will increase, which will lead to a higher salary and the need of a certain skill set</w:t>
+      </w:r>
+      <w:r>
+        <w:rPr>
+          <w:rStyle w:val="normaltextrun"/>
+          <w:rFonts w:asciiTheme="minorHAnsi" w:hAnsiTheme="minorHAnsi" w:cstheme="minorHAnsi"/>
+          <w:sz w:val="20"/>
+          <w:szCs w:val="20"/>
+        </w:rPr>
+        <w:t xml:space="preserve"> </w:t>
+      </w:r>
+      <w:sdt>
+        <w:sdtPr>
+          <w:rPr>
+            <w:rStyle w:val="normaltextrun"/>
+            <w:rFonts w:asciiTheme="minorHAnsi" w:hAnsiTheme="minorHAnsi" w:cstheme="minorHAnsi"/>
+            <w:sz w:val="20"/>
+            <w:szCs w:val="20"/>
+          </w:rPr>
+          <w:id w:val="987672770"/>
+          <w:citation/>
+        </w:sdtPr>
+        <w:sdtContent>
+          <w:r>
+            <w:rPr>
+              <w:rStyle w:val="normaltextrun"/>
+              <w:rFonts w:asciiTheme="minorHAnsi" w:hAnsiTheme="minorHAnsi" w:cstheme="minorHAnsi"/>
+              <w:sz w:val="20"/>
+              <w:szCs w:val="20"/>
+            </w:rPr>
+            <w:fldChar w:fldCharType="begin"/>
+          </w:r>
+          <w:r>
+            <w:rPr>
+              <w:rStyle w:val="normaltextrun"/>
+              <w:rFonts w:asciiTheme="minorHAnsi" w:hAnsiTheme="minorHAnsi" w:cstheme="minorHAnsi"/>
+              <w:sz w:val="20"/>
+              <w:szCs w:val="20"/>
+            </w:rPr>
+            <w:instrText xml:space="preserve"> CITATION Ins19 \l 1033 </w:instrText>
+          </w:r>
+          <w:r>
+            <w:rPr>
+              <w:rStyle w:val="normaltextrun"/>
+              <w:rFonts w:asciiTheme="minorHAnsi" w:hAnsiTheme="minorHAnsi" w:cstheme="minorHAnsi"/>
+              <w:sz w:val="20"/>
+              <w:szCs w:val="20"/>
+            </w:rPr>
+            <w:fldChar w:fldCharType="separate"/>
+          </w:r>
+          <w:r>
+            <w:rPr>
+              <w:rFonts w:asciiTheme="minorHAnsi" w:hAnsiTheme="minorHAnsi" w:cstheme="minorHAnsi"/>
+              <w:noProof/>
+              <w:sz w:val="20"/>
+              <w:szCs w:val="20"/>
+            </w:rPr>
+            <w:t>(Data, 2019)</w:t>
+          </w:r>
+          <w:r>
+            <w:rPr>
+              <w:rStyle w:val="normaltextrun"/>
+              <w:rFonts w:asciiTheme="minorHAnsi" w:hAnsiTheme="minorHAnsi" w:cstheme="minorHAnsi"/>
+              <w:sz w:val="20"/>
+              <w:szCs w:val="20"/>
+            </w:rPr>
+            <w:fldChar w:fldCharType="end"/>
+          </w:r>
+        </w:sdtContent>
+      </w:sdt>
+      <w:r>
+        <w:rPr>
+          <w:rStyle w:val="normaltextrun"/>
+          <w:rFonts w:asciiTheme="minorHAnsi" w:hAnsiTheme="minorHAnsi" w:cstheme="minorHAnsi"/>
+          <w:sz w:val="20"/>
+          <w:szCs w:val="20"/>
+        </w:rPr>
+        <w:t>.</w:t>
+      </w:r>
+      <w:r>
+        <w:rPr>
+          <w:rStyle w:val="normaltextrun"/>
+          <w:rFonts w:asciiTheme="minorHAnsi" w:hAnsiTheme="minorHAnsi" w:cstheme="minorHAnsi"/>
+          <w:sz w:val="20"/>
+          <w:szCs w:val="20"/>
+        </w:rPr>
+        <w:t xml:space="preserve"> In this way it would be impactful to people since </w:t>
+      </w:r>
+      <w:r>
+        <w:rPr>
+          <w:rStyle w:val="normaltextrun"/>
+          <w:rFonts w:asciiTheme="minorHAnsi" w:hAnsiTheme="minorHAnsi" w:cstheme="minorHAnsi"/>
+          <w:sz w:val="20"/>
+          <w:szCs w:val="20"/>
+        </w:rPr>
+        <w:t>it would encourage people to spend more time studying than spending time with family.</w:t>
       </w:r>
     </w:p>
     <w:p>
@@ -1955,22 +2585,12 @@
         <w:spacing w:before="0" w:beforeAutospacing="0" w:after="0" w:afterAutospacing="0"/>
         <w:textAlignment w:val="baseline"/>
         <w:rPr>
-          <w:rFonts w:ascii="Segoe UI" w:hAnsi="Segoe UI" w:cs="Segoe UI"/>
-          <w:sz w:val="20"/>
-          <w:szCs w:val="20"/>
-          <w:lang w:val="en-GB"/>
-        </w:rPr>
-      </w:pPr>
-      <w:r>
-        <w:rPr>
-          <w:rStyle w:val="eop"/>
-          <w:rFonts w:ascii="Calibri" w:hAnsi="Calibri" w:cs="Calibri"/>
+          <w:rStyle w:val="normaltextrun"/>
+          <w:rFonts w:asciiTheme="minorHAnsi" w:hAnsiTheme="minorHAnsi" w:cstheme="minorHAnsi"/>
           <w:sz w:val="22"/>
           <w:szCs w:val="22"/>
-          <w:lang w:val="en-GB"/>
-        </w:rPr>
-        <w:t> </w:t>
-      </w:r>
+        </w:rPr>
+      </w:pPr>
     </w:p>
     <w:p>
       <w:pPr>
@@ -1978,45 +2598,41 @@
         <w:spacing w:before="0" w:beforeAutospacing="0" w:after="0" w:afterAutospacing="0"/>
         <w:textAlignment w:val="baseline"/>
         <w:rPr>
-          <w:rFonts w:ascii="Segoe UI" w:hAnsi="Segoe UI" w:cs="Segoe UI"/>
-          <w:sz w:val="20"/>
-          <w:szCs w:val="20"/>
-          <w:lang w:val="en-GB"/>
-        </w:rPr>
-      </w:pPr>
-      <w:r>
-        <w:rPr>
-          <w:rStyle w:val="normaltextrun"/>
-          <w:rFonts w:ascii="Calibri" w:hAnsi="Calibri" w:cs="Calibri"/>
+          <w:rFonts w:asciiTheme="minorHAnsi" w:hAnsiTheme="minorHAnsi" w:cstheme="minorHAnsi"/>
+          <w:sz w:val="20"/>
+          <w:szCs w:val="20"/>
+          <w:lang w:val="en-GB"/>
+        </w:rPr>
+      </w:pPr>
+      <w:r>
+        <w:rPr>
+          <w:rStyle w:val="normaltextrun"/>
+          <w:rFonts w:asciiTheme="minorHAnsi" w:hAnsiTheme="minorHAnsi" w:cstheme="minorHAnsi"/>
           <w:b/>
           <w:bCs/>
+        </w:rPr>
+        <w:t>What will be different for you?</w:t>
+      </w:r>
+      <w:r>
+        <w:rPr>
+          <w:rStyle w:val="scxo203629116"/>
+          <w:rFonts w:asciiTheme="minorHAnsi" w:hAnsiTheme="minorHAnsi" w:cstheme="minorHAnsi"/>
+          <w:lang w:val="en-GB"/>
+        </w:rPr>
+        <w:t> </w:t>
+      </w:r>
+      <w:r>
+        <w:rPr>
+          <w:rFonts w:asciiTheme="minorHAnsi" w:hAnsiTheme="minorHAnsi" w:cstheme="minorHAnsi"/>
           <w:sz w:val="22"/>
           <w:szCs w:val="22"/>
-        </w:rPr>
-        <w:t>What will be different for you?</w:t>
-      </w:r>
-      <w:r>
-        <w:rPr>
-          <w:rStyle w:val="scxo203629116"/>
-          <w:rFonts w:ascii="Calibri" w:hAnsi="Calibri" w:cs="Calibri"/>
-          <w:sz w:val="22"/>
-          <w:szCs w:val="22"/>
-          <w:lang w:val="en-GB"/>
-        </w:rPr>
-        <w:t> </w:t>
-      </w:r>
-      <w:r>
-        <w:rPr>
-          <w:rFonts w:ascii="Calibri" w:hAnsi="Calibri" w:cs="Calibri"/>
-          <w:sz w:val="22"/>
-          <w:szCs w:val="22"/>
           <w:lang w:val="en-GB"/>
         </w:rPr>
         <w:br/>
       </w:r>
       <w:r>
         <w:rPr>
-          <w:rFonts w:ascii="Segoe UI" w:hAnsi="Segoe UI" w:cs="Segoe UI"/>
+          <w:rFonts w:asciiTheme="minorHAnsi" w:hAnsiTheme="minorHAnsi" w:cstheme="minorHAnsi"/>
           <w:sz w:val="20"/>
           <w:szCs w:val="20"/>
           <w:lang w:val="en-GB"/>
@@ -2025,7 +2641,7 @@
       </w:r>
       <w:r>
         <w:rPr>
-          <w:rFonts w:ascii="Segoe UI" w:hAnsi="Segoe UI" w:cs="Segoe UI"/>
+          <w:rFonts w:asciiTheme="minorHAnsi" w:hAnsiTheme="minorHAnsi" w:cstheme="minorHAnsi"/>
           <w:sz w:val="20"/>
           <w:szCs w:val="20"/>
           <w:lang w:val="en-GB"/>
@@ -2034,7 +2650,7 @@
       </w:r>
       <w:r>
         <w:rPr>
-          <w:rFonts w:ascii="Segoe UI" w:hAnsi="Segoe UI" w:cs="Segoe UI"/>
+          <w:rFonts w:asciiTheme="minorHAnsi" w:hAnsiTheme="minorHAnsi" w:cstheme="minorHAnsi"/>
           <w:sz w:val="20"/>
           <w:szCs w:val="20"/>
           <w:lang w:val="en-GB"/>
@@ -2043,7 +2659,7 @@
       </w:r>
       <w:r>
         <w:rPr>
-          <w:rFonts w:ascii="Segoe UI" w:hAnsi="Segoe UI" w:cs="Segoe UI"/>
+          <w:rFonts w:asciiTheme="minorHAnsi" w:hAnsiTheme="minorHAnsi" w:cstheme="minorHAnsi"/>
           <w:sz w:val="20"/>
           <w:szCs w:val="20"/>
           <w:lang w:val="en-GB"/>
@@ -2052,7 +2668,7 @@
       </w:r>
       <w:r>
         <w:rPr>
-          <w:rFonts w:ascii="Segoe UI" w:hAnsi="Segoe UI" w:cs="Segoe UI"/>
+          <w:rFonts w:asciiTheme="minorHAnsi" w:hAnsiTheme="minorHAnsi" w:cstheme="minorHAnsi"/>
           <w:sz w:val="20"/>
           <w:szCs w:val="20"/>
           <w:lang w:val="en-GB"/>
@@ -2061,7 +2677,7 @@
       </w:r>
       <w:r>
         <w:rPr>
-          <w:rFonts w:ascii="Segoe UI" w:hAnsi="Segoe UI" w:cs="Segoe UI"/>
+          <w:rFonts w:asciiTheme="minorHAnsi" w:hAnsiTheme="minorHAnsi" w:cstheme="minorHAnsi"/>
           <w:sz w:val="20"/>
           <w:szCs w:val="20"/>
           <w:lang w:val="en-GB"/>
@@ -2070,7 +2686,7 @@
       </w:r>
       <w:r>
         <w:rPr>
-          <w:rFonts w:ascii="Segoe UI" w:hAnsi="Segoe UI" w:cs="Segoe UI"/>
+          <w:rFonts w:asciiTheme="minorHAnsi" w:hAnsiTheme="minorHAnsi" w:cstheme="minorHAnsi"/>
           <w:sz w:val="20"/>
           <w:szCs w:val="20"/>
           <w:lang w:val="en-GB"/>
@@ -2084,7 +2700,7 @@
         <w:spacing w:before="0" w:beforeAutospacing="0" w:after="0" w:afterAutospacing="0"/>
         <w:textAlignment w:val="baseline"/>
         <w:rPr>
-          <w:rFonts w:ascii="Segoe UI" w:hAnsi="Segoe UI" w:cs="Segoe UI"/>
+          <w:rFonts w:asciiTheme="minorHAnsi" w:hAnsiTheme="minorHAnsi" w:cstheme="minorHAnsi"/>
           <w:sz w:val="20"/>
           <w:szCs w:val="20"/>
           <w:lang w:val="en-GB"/>
@@ -2093,7 +2709,7 @@
       <w:r>
         <w:rPr>
           <w:rStyle w:val="eop"/>
-          <w:rFonts w:ascii="Calibri" w:hAnsi="Calibri" w:cs="Calibri"/>
+          <w:rFonts w:asciiTheme="minorHAnsi" w:hAnsiTheme="minorHAnsi" w:cstheme="minorHAnsi"/>
           <w:sz w:val="22"/>
           <w:szCs w:val="22"/>
           <w:lang w:val="en-GB"/>
@@ -2107,82 +2723,392 @@
         <w:spacing w:before="0" w:beforeAutospacing="0" w:after="0" w:afterAutospacing="0"/>
         <w:textAlignment w:val="baseline"/>
         <w:rPr>
-          <w:rFonts w:ascii="Segoe UI" w:hAnsi="Segoe UI" w:cs="Segoe UI"/>
-          <w:sz w:val="20"/>
-          <w:szCs w:val="20"/>
-          <w:lang w:val="en-GB"/>
-        </w:rPr>
-      </w:pPr>
-      <w:r>
-        <w:rPr>
-          <w:rStyle w:val="normaltextrun"/>
-          <w:rFonts w:ascii="Calibri" w:hAnsi="Calibri" w:cs="Calibri"/>
+          <w:rStyle w:val="normaltextrun"/>
+          <w:rFonts w:asciiTheme="minorHAnsi" w:hAnsiTheme="minorHAnsi" w:cstheme="minorHAnsi"/>
+          <w:sz w:val="20"/>
+          <w:szCs w:val="20"/>
+        </w:rPr>
+      </w:pPr>
+      <w:r>
+        <w:rPr>
+          <w:rStyle w:val="normaltextrun"/>
+          <w:rFonts w:asciiTheme="minorHAnsi" w:hAnsiTheme="minorHAnsi" w:cstheme="minorHAnsi"/>
           <w:b/>
           <w:bCs/>
+        </w:rPr>
+        <w:t>How might this affect members of your family and friends?</w:t>
+      </w:r>
+      <w:r>
+        <w:rPr>
+          <w:rStyle w:val="scxo203629116"/>
+          <w:rFonts w:asciiTheme="minorHAnsi" w:hAnsiTheme="minorHAnsi" w:cstheme="minorHAnsi"/>
+          <w:lang w:val="en-GB"/>
+        </w:rPr>
+        <w:t> </w:t>
+      </w:r>
+      <w:r>
+        <w:rPr>
+          <w:rFonts w:asciiTheme="minorHAnsi" w:hAnsiTheme="minorHAnsi" w:cstheme="minorHAnsi"/>
           <w:sz w:val="22"/>
           <w:szCs w:val="22"/>
-        </w:rPr>
-        <w:t>How might this affect members of your family and friends?</w:t>
-      </w:r>
-      <w:r>
-        <w:rPr>
-          <w:rStyle w:val="scxo203629116"/>
-          <w:rFonts w:ascii="Calibri" w:hAnsi="Calibri" w:cs="Calibri"/>
+          <w:lang w:val="en-GB"/>
+        </w:rPr>
+        <w:br/>
+      </w:r>
+      <w:r>
+        <w:rPr>
+          <w:rStyle w:val="normaltextrun"/>
+          <w:rFonts w:asciiTheme="minorHAnsi" w:hAnsiTheme="minorHAnsi" w:cstheme="minorHAnsi"/>
+          <w:sz w:val="20"/>
+          <w:szCs w:val="20"/>
+        </w:rPr>
+        <w:t xml:space="preserve">Growth in this industry will lead to many positive aspects on my family personally. This can also provide a layer of </w:t>
+      </w:r>
+      <w:r>
+        <w:rPr>
+          <w:rStyle w:val="normaltextrun"/>
+          <w:rFonts w:asciiTheme="minorHAnsi" w:hAnsiTheme="minorHAnsi" w:cstheme="minorHAnsi"/>
+          <w:sz w:val="20"/>
+          <w:szCs w:val="20"/>
+        </w:rPr>
+        <w:lastRenderedPageBreak/>
+        <w:t>protection when looking around the internet</w:t>
+      </w:r>
+      <w:r>
+        <w:rPr>
+          <w:rStyle w:val="normaltextrun"/>
+          <w:rFonts w:asciiTheme="minorHAnsi" w:hAnsiTheme="minorHAnsi" w:cstheme="minorHAnsi"/>
+          <w:sz w:val="20"/>
+          <w:szCs w:val="20"/>
+        </w:rPr>
+        <w:t xml:space="preserve"> or doing any sort of transaction, be it over the internet or crypto</w:t>
+      </w:r>
+      <w:r>
+        <w:rPr>
+          <w:rStyle w:val="normaltextrun"/>
+          <w:rFonts w:asciiTheme="minorHAnsi" w:hAnsiTheme="minorHAnsi" w:cstheme="minorHAnsi"/>
+          <w:sz w:val="20"/>
+          <w:szCs w:val="20"/>
+        </w:rPr>
+        <w:t xml:space="preserve">. So, in my opinion, having more job opportunities open up in the near future will be beneficial, but could easily </w:t>
+      </w:r>
+      <w:r>
+        <w:rPr>
+          <w:rStyle w:val="normaltextrun"/>
+          <w:rFonts w:asciiTheme="minorHAnsi" w:hAnsiTheme="minorHAnsi" w:cstheme="minorHAnsi"/>
+          <w:sz w:val="20"/>
+          <w:szCs w:val="20"/>
+        </w:rPr>
+        <w:t xml:space="preserve">be the main </w:t>
+      </w:r>
+      <w:r>
+        <w:rPr>
+          <w:rStyle w:val="normaltextrun"/>
+          <w:rFonts w:asciiTheme="minorHAnsi" w:hAnsiTheme="minorHAnsi" w:cstheme="minorHAnsi"/>
+          <w:sz w:val="20"/>
+          <w:szCs w:val="20"/>
+        </w:rPr>
+        <w:t xml:space="preserve">cause </w:t>
+      </w:r>
+      <w:r>
+        <w:rPr>
+          <w:rStyle w:val="normaltextrun"/>
+          <w:rFonts w:asciiTheme="minorHAnsi" w:hAnsiTheme="minorHAnsi" w:cstheme="minorHAnsi"/>
+          <w:sz w:val="20"/>
+          <w:szCs w:val="20"/>
+        </w:rPr>
+        <w:t xml:space="preserve">of </w:t>
+      </w:r>
+      <w:r>
+        <w:rPr>
+          <w:rStyle w:val="normaltextrun"/>
+          <w:rFonts w:asciiTheme="minorHAnsi" w:hAnsiTheme="minorHAnsi" w:cstheme="minorHAnsi"/>
+          <w:sz w:val="20"/>
+          <w:szCs w:val="20"/>
+        </w:rPr>
+        <w:t xml:space="preserve">stress for </w:t>
+      </w:r>
+      <w:r>
+        <w:rPr>
+          <w:rStyle w:val="normaltextrun"/>
+          <w:rFonts w:asciiTheme="minorHAnsi" w:hAnsiTheme="minorHAnsi" w:cstheme="minorHAnsi"/>
+          <w:sz w:val="20"/>
+          <w:szCs w:val="20"/>
+        </w:rPr>
+        <w:t xml:space="preserve">several </w:t>
+      </w:r>
+      <w:r>
+        <w:rPr>
+          <w:rStyle w:val="normaltextrun"/>
+          <w:rFonts w:asciiTheme="minorHAnsi" w:hAnsiTheme="minorHAnsi" w:cstheme="minorHAnsi"/>
+          <w:sz w:val="20"/>
+          <w:szCs w:val="20"/>
+        </w:rPr>
+        <w:t>families.</w:t>
+      </w:r>
+    </w:p>
+    <w:p>
+      <w:pPr>
+        <w:pStyle w:val="paragraph"/>
+        <w:spacing w:before="0" w:beforeAutospacing="0" w:after="0" w:afterAutospacing="0"/>
+        <w:textAlignment w:val="baseline"/>
+        <w:rPr>
+          <w:rFonts w:asciiTheme="minorHAnsi" w:hAnsiTheme="minorHAnsi" w:cstheme="minorHAnsi"/>
+          <w:sz w:val="18"/>
+          <w:szCs w:val="18"/>
+          <w:lang w:val="en-GB"/>
+        </w:rPr>
+      </w:pPr>
+    </w:p>
+    <w:sdt>
+      <w:sdtPr>
+        <w:id w:val="-259374433"/>
+        <w:docPartObj>
+          <w:docPartGallery w:val="Bibliographies"/>
+          <w:docPartUnique/>
+        </w:docPartObj>
+      </w:sdtPr>
+      <w:sdtEndPr>
+        <w:rPr>
+          <w:rFonts w:asciiTheme="minorHAnsi" w:eastAsiaTheme="minorHAnsi" w:hAnsiTheme="minorHAnsi" w:cstheme="minorBidi"/>
+          <w:color w:val="auto"/>
           <w:sz w:val="22"/>
           <w:szCs w:val="22"/>
-          <w:lang w:val="en-GB"/>
-        </w:rPr>
-        <w:t> </w:t>
-      </w:r>
-      <w:r>
-        <w:rPr>
-          <w:rFonts w:ascii="Calibri" w:hAnsi="Calibri" w:cs="Calibri"/>
-          <w:sz w:val="22"/>
-          <w:szCs w:val="22"/>
-          <w:lang w:val="en-GB"/>
-        </w:rPr>
-        <w:br/>
-      </w:r>
-      <w:r>
-        <w:rPr>
-          <w:rStyle w:val="normaltextrun"/>
-          <w:rFonts w:ascii="Calibri" w:hAnsi="Calibri" w:cs="Calibri"/>
-          <w:sz w:val="22"/>
-          <w:szCs w:val="22"/>
-        </w:rPr>
-        <w:t>Growth in this industry will lead to many positive aspects on my family personally. This can also provide a layer of protection when looking around the internet. So, in my opinion, having more job opportunities open up in the near future will be beneficial, but could easily cause stress for families.</w:t>
-      </w:r>
-    </w:p>
+        </w:rPr>
+      </w:sdtEndPr>
+      <w:sdtContent>
+        <w:p>
+          <w:pPr>
+            <w:pStyle w:val="Heading1"/>
+            <w:rPr>
+              <w:rFonts w:ascii="Comic Sans MS" w:hAnsi="Comic Sans MS"/>
+              <w:b/>
+              <w:bCs/>
+              <w:color w:val="auto"/>
+              <w:sz w:val="28"/>
+              <w:szCs w:val="28"/>
+            </w:rPr>
+          </w:pPr>
+          <w:r>
+            <w:rPr>
+              <w:rFonts w:ascii="Comic Sans MS" w:hAnsi="Comic Sans MS"/>
+              <w:b/>
+              <w:bCs/>
+              <w:color w:val="auto"/>
+              <w:sz w:val="28"/>
+              <w:szCs w:val="28"/>
+            </w:rPr>
+            <w:t>Bibliography</w:t>
+          </w:r>
+        </w:p>
+        <w:sdt>
+          <w:sdtPr>
+            <w:id w:val="111145805"/>
+            <w:bibliography/>
+          </w:sdtPr>
+          <w:sdtContent>
+            <w:p>
+              <w:pPr>
+                <w:pStyle w:val="Bibliography"/>
+                <w:ind w:left="720" w:hanging="720"/>
+                <w:rPr>
+                  <w:noProof/>
+                  <w:sz w:val="24"/>
+                  <w:szCs w:val="24"/>
+                </w:rPr>
+              </w:pPr>
+              <w:r>
+                <w:fldChar w:fldCharType="begin"/>
+              </w:r>
+              <w:r>
+                <w:instrText xml:space="preserve"> BIBLIOGRAPHY </w:instrText>
+              </w:r>
+              <w:r>
+                <w:fldChar w:fldCharType="separate"/>
+              </w:r>
+              <w:r>
+                <w:rPr>
+                  <w:noProof/>
+                </w:rPr>
+                <w:t xml:space="preserve">Akamai. (2021, July 10). </w:t>
+              </w:r>
+              <w:r>
+                <w:rPr>
+                  <w:i/>
+                  <w:iCs/>
+                  <w:noProof/>
+                </w:rPr>
+                <w:t>Satae of the Internet.</w:t>
+              </w:r>
+              <w:r>
+                <w:rPr>
+                  <w:noProof/>
+                </w:rPr>
+                <w:t xml:space="preserve"> Retrieved from Akamai: https://www.akamai.com/us/en/multimedia/documents/state-of-the-internet/akamai-state-of-the-internet-gaming-in-a-pandemic.pdf</w:t>
+              </w:r>
+            </w:p>
+            <w:p>
+              <w:pPr>
+                <w:pStyle w:val="Bibliography"/>
+                <w:ind w:left="720" w:hanging="720"/>
+                <w:rPr>
+                  <w:noProof/>
+                </w:rPr>
+              </w:pPr>
+              <w:r>
+                <w:rPr>
+                  <w:noProof/>
+                </w:rPr>
+                <w:t xml:space="preserve">Australia, B. (2021, March 15). </w:t>
+              </w:r>
+              <w:r>
+                <w:rPr>
+                  <w:i/>
+                  <w:iCs/>
+                  <w:noProof/>
+                </w:rPr>
+                <w:t>How COVID-19 has shaped the cyber security landscape</w:t>
+              </w:r>
+              <w:r>
+                <w:rPr>
+                  <w:noProof/>
+                </w:rPr>
+                <w:t>. Retrieved from BDO Australia: https://www.bdo.com.au/en-au/insights/cyber-security/articles/how-covid-19-has-shaped-the-cyber-security-landscape</w:t>
+              </w:r>
+            </w:p>
+            <w:p>
+              <w:pPr>
+                <w:pStyle w:val="Bibliography"/>
+                <w:ind w:left="720" w:hanging="720"/>
+                <w:rPr>
+                  <w:noProof/>
+                </w:rPr>
+              </w:pPr>
+              <w:r>
+                <w:rPr>
+                  <w:noProof/>
+                </w:rPr>
+                <w:t xml:space="preserve">Data, I. o. (2019, October 28). </w:t>
+              </w:r>
+              <w:r>
+                <w:rPr>
+                  <w:i/>
+                  <w:iCs/>
+                  <w:noProof/>
+                </w:rPr>
+                <w:t>Is cyber security in demand in Australia?</w:t>
+              </w:r>
+              <w:r>
+                <w:rPr>
+                  <w:noProof/>
+                </w:rPr>
+                <w:t xml:space="preserve"> Retrieved from Institite of Data: https://www.institutedata.com/blog/is-cyber-security-in-demand-in-australia/</w:t>
+              </w:r>
+            </w:p>
+            <w:p>
+              <w:pPr>
+                <w:pStyle w:val="Bibliography"/>
+                <w:ind w:left="720" w:hanging="720"/>
+                <w:rPr>
+                  <w:noProof/>
+                </w:rPr>
+              </w:pPr>
+              <w:r>
+                <w:rPr>
+                  <w:noProof/>
+                </w:rPr>
+                <w:t xml:space="preserve">Johansen, A. G. (2020, July 24). </w:t>
+              </w:r>
+              <w:r>
+                <w:rPr>
+                  <w:i/>
+                  <w:iCs/>
+                  <w:noProof/>
+                </w:rPr>
+                <w:t>What is cyber security? What you need to know</w:t>
+              </w:r>
+              <w:r>
+                <w:rPr>
+                  <w:noProof/>
+                </w:rPr>
+                <w:t>. Retrieved from Norton: https://us.norton.com/internetsecurity-malware-what-is-cybersecurity-what-you-need-to-know.html</w:t>
+              </w:r>
+            </w:p>
+            <w:p>
+              <w:pPr>
+                <w:pStyle w:val="Bibliography"/>
+                <w:ind w:left="720" w:hanging="720"/>
+                <w:rPr>
+                  <w:noProof/>
+                </w:rPr>
+              </w:pPr>
+              <w:r>
+                <w:rPr>
+                  <w:noProof/>
+                </w:rPr>
+                <w:t xml:space="preserve">NordVPN. (2021, July 8). </w:t>
+              </w:r>
+              <w:r>
+                <w:rPr>
+                  <w:i/>
+                  <w:iCs/>
+                  <w:noProof/>
+                </w:rPr>
+                <w:t>What are the risks of not using VPN</w:t>
+              </w:r>
+              <w:r>
+                <w:rPr>
+                  <w:noProof/>
+                </w:rPr>
+                <w:t>. Retrieved from NordVPN: https://nordvpn.com/country/australia/?vpn=brand&amp;gclid=CjwKCAjwuIWHBhBDEiwACXQYsa4XZERlCokD8LLleiH4U1v5gzoc5z8Th3KOTC44knb457wuyHRJXRoCVzcQAvD_BwE</w:t>
+              </w:r>
+            </w:p>
+            <w:p>
+              <w:pPr>
+                <w:pStyle w:val="Bibliography"/>
+                <w:ind w:left="720" w:hanging="720"/>
+                <w:rPr>
+                  <w:noProof/>
+                </w:rPr>
+              </w:pPr>
+              <w:r>
+                <w:rPr>
+                  <w:noProof/>
+                </w:rPr>
+                <w:t xml:space="preserve">Whitehead, M. (2020, November). </w:t>
+              </w:r>
+              <w:r>
+                <w:rPr>
+                  <w:i/>
+                  <w:iCs/>
+                  <w:noProof/>
+                </w:rPr>
+                <w:t>What is the Future of Cybersecurity?</w:t>
+              </w:r>
+              <w:r>
+                <w:rPr>
+                  <w:noProof/>
+                </w:rPr>
+                <w:t xml:space="preserve"> Retrieved from Trustware: https://www.trustwave.com/en-us/resources/blogs/trustwave-blog/what-is-the-future-of-cybersecurity/</w:t>
+              </w:r>
+            </w:p>
+            <w:p>
+              <w:r>
+                <w:rPr>
+                  <w:b/>
+                  <w:bCs/>
+                  <w:noProof/>
+                </w:rPr>
+                <w:fldChar w:fldCharType="end"/>
+              </w:r>
+            </w:p>
+          </w:sdtContent>
+        </w:sdt>
+      </w:sdtContent>
+    </w:sdt>
     <w:p>
       <w:pPr>
-        <w:rPr>
-          <w:rFonts w:cstheme="minorHAnsi"/>
-          <w:sz w:val="20"/>
-          <w:szCs w:val="20"/>
-        </w:rPr>
-      </w:pPr>
-    </w:p>
-    <w:p>
-      <w:pPr>
-        <w:rPr>
-          <w:rFonts w:cstheme="minorHAnsi"/>
-          <w:sz w:val="20"/>
-          <w:szCs w:val="20"/>
-        </w:rPr>
-      </w:pPr>
-    </w:p>
-    <w:p>
-      <w:pPr>
         <w:spacing w:after="0"/>
-      </w:pPr>
-    </w:p>
-    <w:p>
-      <w:pPr>
-        <w:rPr>
-          <w:rFonts w:cstheme="minorHAnsi"/>
-          <w:sz w:val="20"/>
-          <w:szCs w:val="20"/>
-        </w:rPr>
       </w:pPr>
     </w:p>
     <w:sectPr>
@@ -2196,7 +3122,7 @@
 </file>
 
 <file path=word/numbering.xml><?xml version="1.0" encoding="utf-8"?>
-<w:numbering xmlns:wpc="http://schemas.microsoft.com/office/word/2010/wordprocessingCanvas" xmlns:cx="http://schemas.microsoft.com/office/drawing/2014/chartex" xmlns:cx1="http://schemas.microsoft.com/office/drawing/2015/9/8/chartex" xmlns:cx2="http://schemas.microsoft.com/office/drawing/2015/10/21/chartex" xmlns:cx3="http://schemas.microsoft.com/office/drawing/2016/5/9/chartex" xmlns:cx4="http://schemas.microsoft.com/office/drawing/2016/5/10/chartex" xmlns:cx5="http://schemas.microsoft.com/office/drawing/2016/5/11/chartex" xmlns:cx6="http://schemas.microsoft.com/office/drawing/2016/5/12/chartex" xmlns:cx7="http://schemas.microsoft.com/office/drawing/2016/5/13/chartex" xmlns:cx8="http://schemas.microsoft.com/office/drawing/2016/5/14/chartex" xmlns:mc="http://schemas.openxmlformats.org/markup-compatibility/2006" xmlns:aink="http://schemas.microsoft.com/office/drawing/2016/ink" xmlns:am3d="http://schemas.microsoft.com/office/drawing/2017/model3d" xmlns:o="urn:schemas-microsoft-com:office:office" xmlns:r="http://schemas.openxmlformats.org/officeDocument/2006/relationships" xmlns:m="http://schemas.openxmlformats.org/officeDocument/2006/math" xmlns:v="urn:schemas-microsoft-com:vml" xmlns:wp14="http://schemas.microsoft.com/office/word/2010/wordprocessingDrawing" xmlns:wp="http://schemas.openxmlformats.org/drawingml/2006/wordprocessingDrawing" xmlns:w10="urn:schemas-microsoft-com:office:word" xmlns:w="http://schemas.openxmlformats.org/wordprocessingml/2006/main" xmlns:w14="http://schemas.microsoft.com/office/word/2010/wordml" xmlns:w15="http://schemas.microsoft.com/office/word/2012/wordml" xmlns:w16cex="http://schemas.microsoft.com/office/word/2018/wordml/cex" xmlns:w16cid="http://schemas.microsoft.com/office/word/2016/wordml/cid" xmlns:w16="http://schemas.microsoft.com/office/word/2018/wordml" xmlns:w16se="http://schemas.microsoft.com/office/word/2015/wordml/symex" xmlns:wpg="http://schemas.microsoft.com/office/word/2010/wordprocessingGroup" xmlns:wpi="http://schemas.microsoft.com/office/word/2010/wordprocessingInk" xmlns:wne="http://schemas.microsoft.com/office/word/2006/wordml" xmlns:wps="http://schemas.microsoft.com/office/word/2010/wordprocessingShape" mc:Ignorable="w14 w15 w16se w16cid w16 w16cex wp14">
+<w:numbering xmlns:wpc="http://schemas.microsoft.com/office/word/2010/wordprocessingCanvas" xmlns:cx="http://schemas.microsoft.com/office/drawing/2014/chartex" xmlns:cx1="http://schemas.microsoft.com/office/drawing/2015/9/8/chartex" xmlns:cx2="http://schemas.microsoft.com/office/drawing/2015/10/21/chartex" xmlns:cx3="http://schemas.microsoft.com/office/drawing/2016/5/9/chartex" xmlns:cx4="http://schemas.microsoft.com/office/drawing/2016/5/10/chartex" xmlns:cx5="http://schemas.microsoft.com/office/drawing/2016/5/11/chartex" xmlns:cx6="http://schemas.microsoft.com/office/drawing/2016/5/12/chartex" xmlns:cx7="http://schemas.microsoft.com/office/drawing/2016/5/13/chartex" xmlns:cx8="http://schemas.microsoft.com/office/drawing/2016/5/14/chartex" xmlns:mc="http://schemas.openxmlformats.org/markup-compatibility/2006" xmlns:aink="http://schemas.microsoft.com/office/drawing/2016/ink" xmlns:am3d="http://schemas.microsoft.com/office/drawing/2017/model3d" xmlns:o="urn:schemas-microsoft-com:office:office" xmlns:r="http://schemas.openxmlformats.org/officeDocument/2006/relationships" xmlns:m="http://schemas.openxmlformats.org/officeDocument/2006/math" xmlns:v="urn:schemas-microsoft-com:vml" xmlns:wp14="http://schemas.microsoft.com/office/word/2010/wordprocessingDrawing" xmlns:wp="http://schemas.openxmlformats.org/drawingml/2006/wordprocessingDrawing" xmlns:w10="urn:schemas-microsoft-com:office:word" xmlns:w="http://schemas.openxmlformats.org/wordprocessingml/2006/main" xmlns:w14="http://schemas.microsoft.com/office/word/2010/wordml" xmlns:w15="http://schemas.microsoft.com/office/word/2012/wordml" xmlns:w16cex="http://schemas.microsoft.com/office/word/2018/wordml/cex" xmlns:w16cid="http://schemas.microsoft.com/office/word/2016/wordml/cid" xmlns:w16="http://schemas.microsoft.com/office/word/2018/wordml" xmlns:w16sdtdh="http://schemas.microsoft.com/office/word/2020/wordml/sdtdatahash" xmlns:w16se="http://schemas.microsoft.com/office/word/2015/wordml/symex" xmlns:wpg="http://schemas.microsoft.com/office/word/2010/wordprocessingGroup" xmlns:wpi="http://schemas.microsoft.com/office/word/2010/wordprocessingInk" xmlns:wne="http://schemas.microsoft.com/office/word/2006/wordml" xmlns:wps="http://schemas.microsoft.com/office/word/2010/wordprocessingShape" mc:Ignorable="w14 w15 w16se w16cid w16 w16cex w16sdtdh wp14">
   <w:abstractNum w:abstractNumId="0" w15:restartNumberingAfterBreak="0">
     <w:nsid w:val="0D4D68E9"/>
     <w:multiLevelType w:val="hybridMultilevel"/>
@@ -3273,7 +4199,7 @@
 </file>
 
 <file path=word/styles.xml><?xml version="1.0" encoding="utf-8"?>
-<w:styles xmlns:mc="http://schemas.openxmlformats.org/markup-compatibility/2006" xmlns:r="http://schemas.openxmlformats.org/officeDocument/2006/relationships" xmlns:w="http://schemas.openxmlformats.org/wordprocessingml/2006/main" xmlns:w14="http://schemas.microsoft.com/office/word/2010/wordml" xmlns:w15="http://schemas.microsoft.com/office/word/2012/wordml" xmlns:w16cex="http://schemas.microsoft.com/office/word/2018/wordml/cex" xmlns:w16cid="http://schemas.microsoft.com/office/word/2016/wordml/cid" xmlns:w16="http://schemas.microsoft.com/office/word/2018/wordml" xmlns:w16se="http://schemas.microsoft.com/office/word/2015/wordml/symex" mc:Ignorable="w14 w15 w16se w16cid w16 w16cex">
+<w:styles xmlns:mc="http://schemas.openxmlformats.org/markup-compatibility/2006" xmlns:r="http://schemas.openxmlformats.org/officeDocument/2006/relationships" xmlns:w="http://schemas.openxmlformats.org/wordprocessingml/2006/main" xmlns:w14="http://schemas.microsoft.com/office/word/2010/wordml" xmlns:w15="http://schemas.microsoft.com/office/word/2012/wordml" xmlns:w16cex="http://schemas.microsoft.com/office/word/2018/wordml/cex" xmlns:w16cid="http://schemas.microsoft.com/office/word/2016/wordml/cid" xmlns:w16="http://schemas.microsoft.com/office/word/2018/wordml" xmlns:w16sdtdh="http://schemas.microsoft.com/office/word/2020/wordml/sdtdatahash" xmlns:w16se="http://schemas.microsoft.com/office/word/2015/wordml/symex" mc:Ignorable="w14 w15 w16se w16cid w16 w16cex w16sdtdh">
   <w:docDefaults>
     <w:rPrDefault>
       <w:rPr>
@@ -3671,6 +4597,27 @@
     <w:name w:val="Normal"/>
     <w:qFormat/>
   </w:style>
+  <w:style w:type="paragraph" w:styleId="Heading1">
+    <w:name w:val="heading 1"/>
+    <w:basedOn w:val="Normal"/>
+    <w:next w:val="Normal"/>
+    <w:link w:val="Heading1Char"/>
+    <w:uiPriority w:val="9"/>
+    <w:qFormat/>
+    <w:rsid w:val="00957CD8"/>
+    <w:pPr>
+      <w:keepNext/>
+      <w:keepLines/>
+      <w:spacing w:before="240" w:after="0"/>
+      <w:outlineLvl w:val="0"/>
+    </w:pPr>
+    <w:rPr>
+      <w:rFonts w:asciiTheme="majorHAnsi" w:eastAsiaTheme="majorEastAsia" w:hAnsiTheme="majorHAnsi" w:cstheme="majorBidi"/>
+      <w:color w:val="2F5496" w:themeColor="accent1" w:themeShade="BF"/>
+      <w:sz w:val="32"/>
+      <w:szCs w:val="32"/>
+    </w:rPr>
+  </w:style>
   <w:style w:type="paragraph" w:styleId="Heading3">
     <w:name w:val="heading 3"/>
     <w:basedOn w:val="Normal"/>
@@ -3834,6 +4781,27 @@
     <w:name w:val="contextualspellingandgrammarerror"/>
     <w:basedOn w:val="DefaultParagraphFont"/>
     <w:rsid w:val="0079427E"/>
+  </w:style>
+  <w:style w:type="character" w:customStyle="1" w:styleId="Heading1Char">
+    <w:name w:val="Heading 1 Char"/>
+    <w:basedOn w:val="DefaultParagraphFont"/>
+    <w:link w:val="Heading1"/>
+    <w:uiPriority w:val="9"/>
+    <w:rsid w:val="00957CD8"/>
+    <w:rPr>
+      <w:rFonts w:asciiTheme="majorHAnsi" w:eastAsiaTheme="majorEastAsia" w:hAnsiTheme="majorHAnsi" w:cstheme="majorBidi"/>
+      <w:color w:val="2F5496" w:themeColor="accent1" w:themeShade="BF"/>
+      <w:sz w:val="32"/>
+      <w:szCs w:val="32"/>
+    </w:rPr>
+  </w:style>
+  <w:style w:type="paragraph" w:styleId="Bibliography">
+    <w:name w:val="Bibliography"/>
+    <w:basedOn w:val="Normal"/>
+    <w:next w:val="Normal"/>
+    <w:uiPriority w:val="37"/>
+    <w:unhideWhenUsed/>
+    <w:rsid w:val="00957CD8"/>
   </w:style>
 </w:styles>
 </file>
@@ -4131,4 +5099,148 @@
     </a:ext>
   </a:extLst>
 </a:theme>
+</file>
+
+<file path=customXml/item1.xml><?xml version="1.0" encoding="utf-8"?>
+<b:Sources xmlns:b="http://schemas.openxmlformats.org/officeDocument/2006/bibliography" xmlns="http://schemas.openxmlformats.org/officeDocument/2006/bibliography" SelectedStyle="\APASixthEditionOfficeOnline.xsl" StyleName="APA" Version="6">
+  <b:Source>
+    <b:Tag>Mar20</b:Tag>
+    <b:SourceType>InternetSite</b:SourceType>
+    <b:Guid>{7799F7A7-79FA-44C2-9D05-7E410C28A232}</b:Guid>
+    <b:Title>What is the Future of Cybersecurity?</b:Title>
+    <b:Year>2020</b:Year>
+    <b:Author>
+      <b:Author>
+        <b:NameList>
+          <b:Person>
+            <b:Last>Whitehead</b:Last>
+            <b:First>Mark</b:First>
+          </b:Person>
+        </b:NameList>
+      </b:Author>
+    </b:Author>
+    <b:InternetSiteTitle>Trustware</b:InternetSiteTitle>
+    <b:Month>November</b:Month>
+    <b:URL>https://www.trustwave.com/en-us/resources/blogs/trustwave-blog/what-is-the-future-of-cybersecurity/</b:URL>
+    <b:RefOrder>1</b:RefOrder>
+  </b:Source>
+  <b:Source>
+    <b:Tag>BDO21</b:Tag>
+    <b:SourceType>InternetSite</b:SourceType>
+    <b:Guid>{758A8628-9BBE-4C92-8F97-DB4F081ED03B}</b:Guid>
+    <b:Author>
+      <b:Author>
+        <b:NameList>
+          <b:Person>
+            <b:Last>Australia</b:Last>
+            <b:First>BDO</b:First>
+          </b:Person>
+        </b:NameList>
+      </b:Author>
+    </b:Author>
+    <b:Title>How COVID-19 has shaped the cyber security landscape</b:Title>
+    <b:InternetSiteTitle>BDO Australia</b:InternetSiteTitle>
+    <b:Year>2021</b:Year>
+    <b:Month>March</b:Month>
+    <b:Day>15</b:Day>
+    <b:URL>https://www.bdo.com.au/en-au/insights/cyber-security/articles/how-covid-19-has-shaped-the-cyber-security-landscape</b:URL>
+    <b:RefOrder>6</b:RefOrder>
+  </b:Source>
+  <b:Source>
+    <b:Tag>Ali20</b:Tag>
+    <b:SourceType>InternetSite</b:SourceType>
+    <b:Guid>{6D72811D-B435-4B82-BD98-723E7B24DF60}</b:Guid>
+    <b:Author>
+      <b:Author>
+        <b:NameList>
+          <b:Person>
+            <b:Last>Johansen</b:Last>
+            <b:First>Alison</b:First>
+            <b:Middle>Grace</b:Middle>
+          </b:Person>
+        </b:NameList>
+      </b:Author>
+    </b:Author>
+    <b:Title>What is cyber security? What you need to know</b:Title>
+    <b:InternetSiteTitle>Norton</b:InternetSiteTitle>
+    <b:Year>2020</b:Year>
+    <b:Month>July</b:Month>
+    <b:Day>24</b:Day>
+    <b:URL>https://us.norton.com/internetsecurity-malware-what-is-cybersecurity-what-you-need-to-know.html</b:URL>
+    <b:RefOrder>3</b:RefOrder>
+  </b:Source>
+  <b:Source>
+    <b:Tag>Nor21</b:Tag>
+    <b:SourceType>InternetSite</b:SourceType>
+    <b:Guid>{A5A625D1-FF4F-4D88-8132-992868D3D785}</b:Guid>
+    <b:Author>
+      <b:Author>
+        <b:NameList>
+          <b:Person>
+            <b:Last>NordVPN</b:Last>
+          </b:Person>
+        </b:NameList>
+      </b:Author>
+    </b:Author>
+    <b:Title>What are the risks of not using VPN</b:Title>
+    <b:InternetSiteTitle>NordVPN</b:InternetSiteTitle>
+    <b:Year>2021</b:Year>
+    <b:Month>July</b:Month>
+    <b:Day>8</b:Day>
+    <b:URL>https://nordvpn.com/country/australia/?vpn=brand&amp;gclid=CjwKCAjwuIWHBhBDEiwACXQYsa4XZERlCokD8LLleiH4U1v5gzoc5z8Th3KOTC44knb457wuyHRJXRoCVzcQAvD_BwE</b:URL>
+    <b:RefOrder>4</b:RefOrder>
+  </b:Source>
+  <b:Source>
+    <b:Tag>Aka21</b:Tag>
+    <b:SourceType>DocumentFromInternetSite</b:SourceType>
+    <b:Guid>{B38E8A22-6EE8-44E3-8430-3AA7E98E768A}</b:Guid>
+    <b:Title>Satae of the Internet</b:Title>
+    <b:InternetSiteTitle>Akamai</b:InternetSiteTitle>
+    <b:Year>2021</b:Year>
+    <b:Month>July</b:Month>
+    <b:Day>10</b:Day>
+    <b:URL>https://www.akamai.com/us/en/multimedia/documents/state-of-the-internet/akamai-state-of-the-internet-gaming-in-a-pandemic.pdf</b:URL>
+    <b:Author>
+      <b:Author>
+        <b:NameList>
+          <b:Person>
+            <b:Last>Akamai</b:Last>
+          </b:Person>
+        </b:NameList>
+      </b:Author>
+    </b:Author>
+    <b:RefOrder>2</b:RefOrder>
+  </b:Source>
+  <b:Source>
+    <b:Tag>Ins19</b:Tag>
+    <b:SourceType>InternetSite</b:SourceType>
+    <b:Guid>{A30FE5F1-9F60-4366-86D4-7C840423D5CA}</b:Guid>
+    <b:Title>Is cyber security in demand in Australia?</b:Title>
+    <b:InternetSiteTitle>Institite of Data</b:InternetSiteTitle>
+    <b:Year>2019</b:Year>
+    <b:Month>October</b:Month>
+    <b:Day>28</b:Day>
+    <b:URL>https://www.institutedata.com/blog/is-cyber-security-in-demand-in-australia/</b:URL>
+    <b:Author>
+      <b:Author>
+        <b:NameList>
+          <b:Person>
+            <b:Last>Data</b:Last>
+            <b:First>Institite</b:First>
+            <b:Middle>of</b:Middle>
+          </b:Person>
+        </b:NameList>
+      </b:Author>
+    </b:Author>
+    <b:RefOrder>5</b:RefOrder>
+  </b:Source>
+</b:Sources>
+</file>
+
+<file path=customXml/itemProps1.xml><?xml version="1.0" encoding="utf-8"?>
+<ds:datastoreItem xmlns:ds="http://schemas.openxmlformats.org/officeDocument/2006/customXml" ds:itemID="{5E2F0B30-429D-41DE-90D4-4FCDD8267063}">
+  <ds:schemaRefs>
+    <ds:schemaRef ds:uri="http://schemas.openxmlformats.org/officeDocument/2006/bibliography"/>
+  </ds:schemaRefs>
+</ds:datastoreItem>
 </file>
</xml_diff>